<commit_message>
ns docx removed biomass
</commit_message>
<xml_diff>
--- a/EcuRCode/WeightVsNestSize/PaperCode/Statistics_Output/0_NestSizeResultsInstarSex.docx
+++ b/EcuRCode/WeightVsNestSize/PaperCode/Statistics_Output/0_NestSizeResultsInstarSex.docx
@@ -77,7 +77,7 @@
         <w:pStyle w:val="Date"/>
       </w:pPr>
       <w:r>
-        <w:t xml:space="preserve">02</w:t>
+        <w:t xml:space="preserve">06</w:t>
       </w:r>
       <w:r>
         <w:t xml:space="preserve"> </w:t>
@@ -110,10 +110,10 @@
       <w:pPr>
         <w:pStyle w:val="Heading2"/>
       </w:pPr>
-      <w:bookmarkStart w:id="21" w:name="leg-vs.-nest-size"/>
+      <w:bookmarkStart w:id="21" w:name="leg-vs.-colony-size"/>
       <w:bookmarkEnd w:id="21"/>
       <w:r>
-        <w:t xml:space="preserve">Leg Vs. Nest Size</w:t>
+        <w:t xml:space="preserve">Leg Vs. Colony Size</w:t>
       </w:r>
     </w:p>
     <w:p>
@@ -121,7 +121,7 @@
         <w:pStyle w:val="FirstParagraph"/>
       </w:pPr>
       <w:r>
-        <w:t xml:space="preserve">The model with the lowest AIC had nest size x instar age and the</w:t>
+        <w:t xml:space="preserve">The model with the lowest AIC had colony size x instar age and the</w:t>
       </w:r>
       <w:r>
         <w:t xml:space="preserve"> </w:t>
@@ -139,7 +139,7 @@
         <w:t xml:space="preserve"> </w:t>
       </w:r>
       <w:r>
-        <w:t xml:space="preserve">as the reduced model, we found that leg length increases as colony size</w:t>
+        <w:t xml:space="preserve">as the reduced model in the likelihood ratio test, we found that leg length increases as colony size</w:t>
       </w:r>
       <w:r>
         <w:t xml:space="preserve"> </w:t>
@@ -169,7 +169,7 @@
         <w:t xml:space="preserve"> </w:t>
       </w:r>
       <w:r>
-        <w:t xml:space="preserve">63.64, p = &lt; 0.001 *** , figure 1).</w:t>
+        <w:t xml:space="preserve">63.64, p = &lt; 0.001 *** , figure 1), but this effect was only detectable in the older instars (Table 1).</w:t>
       </w:r>
     </w:p>
     <w:p>
@@ -177,7 +177,7 @@
         <w:pStyle w:val="BodyText"/>
       </w:pPr>
       <w:r>
-        <w:t xml:space="preserve">Leg length was significantly correlated with instar age, but that is not surprising due to their different physiology (lmer;</w:t>
+        <w:t xml:space="preserve">Not surprisingly, leg length was significantly correlated with instar age (lmer;</w:t>
       </w:r>
       <w:r>
         <w:t xml:space="preserve"> </w:t>
@@ -227,7 +227,7 @@
         <w:pStyle w:val="BodyText"/>
       </w:pPr>
       <w:r>
-        <w:t xml:space="preserve">In addition, the interaction nest size x instar age x instar sex was</w:t>
+        <w:t xml:space="preserve">In addition, the interaction colony size x instar age x instar sex was</w:t>
       </w:r>
       <w:r>
         <w:t xml:space="preserve"> </w:t>
@@ -281,27 +281,7 @@
         <w:t xml:space="preserve"> </w:t>
       </w:r>
       <w:r>
-        <w:t xml:space="preserve">changing faster with nest size compared to females.</w:t>
-      </w:r>
-    </w:p>
-    <w:p>
-      <w:pPr>
-        <w:pStyle w:val="BodyText"/>
-      </w:pPr>
-      <w:r>
-        <w:t xml:space="preserve">In addition the effect of colony size on spider size was not significant in the</w:t>
-      </w:r>
-      <w:r>
-        <w:t xml:space="preserve"> </w:t>
-      </w:r>
-      <w:r>
-        <w:t xml:space="preserve">youngest instars (Table 1); it was first detectable in subadult males and</w:t>
-      </w:r>
-      <w:r>
-        <w:t xml:space="preserve"> </w:t>
-      </w:r>
-      <w:r>
-        <w:t xml:space="preserve">females.</w:t>
+        <w:t xml:space="preserve">changing faster with colony size compared to females (figure 1).</w:t>
       </w:r>
     </w:p>
     <w:p>
@@ -439,7 +419,7 @@
               <w:jc w:val="left"/>
             </w:pPr>
             <w:r>
-              <w:t xml:space="preserve">Sub1</w:t>
+              <w:t xml:space="preserve">Sub1 Female</w:t>
             </w:r>
           </w:p>
         </w:tc>
@@ -474,7 +454,7 @@
               <w:jc w:val="left"/>
             </w:pPr>
             <w:r>
-              <w:t xml:space="preserve">Sub2</w:t>
+              <w:t xml:space="preserve">Sub2 Female</w:t>
             </w:r>
           </w:p>
         </w:tc>
@@ -509,7 +489,7 @@
               <w:jc w:val="left"/>
             </w:pPr>
             <w:r>
-              <w:t xml:space="preserve">Adult</w:t>
+              <w:t xml:space="preserve">Adult Female</w:t>
             </w:r>
           </w:p>
         </w:tc>
@@ -694,13 +674,13 @@
         <w:t xml:space="preserve"> </w:t>
       </w:r>
       <w:r>
-        <w:t xml:space="preserve">is logLeg ~ logCtFm + Instar + logCtFm:Instar + (1 | NestID). Overall leg length decreases with</w:t>
-      </w:r>
-      <w:r>
-        <w:t xml:space="preserve"> </w:t>
-      </w:r>
-      <w:r>
-        <w:t xml:space="preserve">colony size (p = &lt; 0.001 *** ) and there was a</w:t>
+        <w:t xml:space="preserve">is logLeg ~ logCtFm + Instar + logCtFm:Instar + (1 | NestID). Overall leg length increased with</w:t>
+      </w:r>
+      <w:r>
+        <w:t xml:space="preserve"> </w:t>
+      </w:r>
+      <w:r>
+        <w:t xml:space="preserve">colony size (p = &lt; 0.001 *** ), but only for the older instars (there was a</w:t>
       </w:r>
       <w:r>
         <w:t xml:space="preserve"> </w:t>
@@ -730,13 +710,7 @@
         <w:pStyle w:val="FirstParagraph"/>
       </w:pPr>
       <w:r>
-        <w:t xml:space="preserve">The model with the lowest AIC included colony size and instar x colony size interaction.</w:t>
-      </w:r>
-      <w:r>
-        <w:t xml:space="preserve"> </w:t>
-      </w:r>
-      <w:r>
-        <w:t xml:space="preserve">Nest size combined with the nest size x instar interaction was significant (lmer;</w:t>
+        <w:t xml:space="preserve">The model with the lowest AIC included instar age x colony size interaction, but did not include instar sex. Colony size was significant (lmer;</w:t>
       </w:r>
       <w:r>
         <w:t xml:space="preserve"> </w:t>
@@ -757,28 +731,19 @@
         <w:rPr>
           <w:vertAlign w:val="subscript"/>
         </w:rPr>
-        <w:t xml:space="preserve">3</w:t>
-      </w:r>
-      <w:r>
-        <w:rPr>
-          <w:vertAlign w:val="subscript"/>
-        </w:rPr>
-        <w:t xml:space="preserve"> </w:t>
-      </w:r>
-      <w:r>
-        <w:rPr>
-          <w:vertAlign w:val="subscript"/>
-        </w:rPr>
-        <w:t xml:space="preserve">,5</w:t>
-      </w:r>
-      <w:r>
-        <w:t xml:space="preserve">= 11.12, p = 0.004</w:t>
-      </w:r>
-      <w:r>
-        <w:t xml:space="preserve"> </w:t>
-      </w:r>
-      <w:r>
-        <w:t xml:space="preserve">** ).</w:t>
+        <w:t xml:space="preserve">3,5</w:t>
+      </w:r>
+      <w:r>
+        <w:t xml:space="preserve"> </w:t>
+      </w:r>
+      <w:r>
+        <w:t xml:space="preserve">=</w:t>
+      </w:r>
+      <w:r>
+        <w:t xml:space="preserve"> </w:t>
+      </w:r>
+      <w:r>
+        <w:t xml:space="preserve">11.12, p = 0.004 ** )</w:t>
       </w:r>
     </w:p>
     <w:p>
@@ -786,7 +751,7 @@
         <w:pStyle w:val="BodyText"/>
       </w:pPr>
       <w:r>
-        <w:t xml:space="preserve">There was a significant interaction between instar and colony size (lmer;</w:t>
+        <w:t xml:space="preserve">and there was a significant interaction between instar and colony size (lmer;</w:t>
       </w:r>
       <w:r>
         <w:t xml:space="preserve"> </w:t>
@@ -948,7 +913,7 @@
         <w:t xml:space="preserve"> </w:t>
       </w:r>
       <w:r>
-        <w:t xml:space="preserve">condResiduals ~ logCtFm + logCtFm:InstarNumber + (1 | NestID). Overall leg length decreases with colony size</w:t>
+        <w:t xml:space="preserve">condResiduals ~ logCtFm + logCtFm:InstarNumber + (1 | NestID). Overall condition decreases with colony size</w:t>
       </w:r>
       <w:r>
         <w:t xml:space="preserve"> </w:t>
@@ -1019,7 +984,7 @@
         </w:numPr>
       </w:pPr>
       <w:r>
-        <w:t xml:space="preserve">Figure : The results of the linear model showing individual condition of each instar age against nest size. However only adults had a significant effect.</w:t>
+        <w:t xml:space="preserve">Figure : The results of the linear model showing individual condition of each instar age against colony size with both sexes combined as instar sex was insignificant. However only adults had a significant effect.</w:t>
       </w:r>
     </w:p>
     <w:p>
@@ -1334,7 +1299,7 @@
         <w:t xml:space="preserve"> </w:t>
       </w:r>
       <w:r>
-        <w:t xml:space="preserve">linear model.</w:t>
+        <w:t xml:space="preserve">linear model with a significat quadratic instar term.</w:t>
       </w:r>
     </w:p>
     <w:p>
@@ -1481,7 +1446,7 @@
         <w:rPr>
           <w:vertAlign w:val="subscript"/>
         </w:rPr>
-        <w:t xml:space="preserve">4</w:t>
+        <w:t xml:space="preserve">6</w:t>
       </w:r>
       <w:r>
         <w:rPr>
@@ -1637,17 +1602,17 @@
         <w:t xml:space="preserve"> </w:t>
       </w:r>
       <w:r>
-        <w:t xml:space="preserve">linear model.</w:t>
+        <w:t xml:space="preserve">linear model with a significant quadratic term.</w:t>
       </w:r>
     </w:p>
     <w:p>
       <w:pPr>
         <w:pStyle w:val="Heading1"/>
       </w:pPr>
-      <w:bookmarkStart w:id="33" w:name="biomass-per-capita-vs-colony-size"/>
+      <w:bookmarkStart w:id="33" w:name="original-colony-vs-propagule"/>
       <w:bookmarkEnd w:id="33"/>
       <w:r>
-        <w:t xml:space="preserve">Biomass per capita vs colony size</w:t>
+        <w:t xml:space="preserve">Original Colony Vs Propagule</w:t>
       </w:r>
     </w:p>
     <w:p>
@@ -1655,15 +1620,7 @@
         <w:pStyle w:val="FirstParagraph"/>
       </w:pPr>
       <w:r>
-        <w:t xml:space="preserve">Date and colony ID were used as random factors in the model.</w:t>
-      </w:r>
-    </w:p>
-    <w:p>
-      <w:pPr>
-        <w:pStyle w:val="BodyText"/>
-      </w:pPr>
-      <w:r>
-        <w:t xml:space="preserve">Within the range of nests measured, biomass per capita increases as nest size increased (lmer;</w:t>
+        <w:t xml:space="preserve">Leg length was larger in propagules compared to the source colony (lmer;</w:t>
       </w:r>
       <w:r>
         <w:t xml:space="preserve"> </w:t>
@@ -1684,28 +1641,16 @@
         <w:rPr>
           <w:vertAlign w:val="subscript"/>
         </w:rPr>
-        <w:t xml:space="preserve">4</w:t>
-      </w:r>
-      <w:r>
-        <w:rPr>
-          <w:vertAlign w:val="subscript"/>
-        </w:rPr>
-        <w:t xml:space="preserve"> </w:t>
-      </w:r>
-      <w:r>
-        <w:rPr>
-          <w:vertAlign w:val="subscript"/>
-        </w:rPr>
-        <w:t xml:space="preserve">,5</w:t>
-      </w:r>
-      <w:r>
-        <w:t xml:space="preserve">= 5.86, p = 0.015</w:t>
-      </w:r>
-      <w:r>
-        <w:t xml:space="preserve"> </w:t>
-      </w:r>
-      <w:r>
-        <w:t xml:space="preserve">* ).</w:t>
+        <w:t xml:space="preserve">4,5</w:t>
+      </w:r>
+      <w:r>
+        <w:t xml:space="preserve">= 3.9, p =</w:t>
+      </w:r>
+      <w:r>
+        <w:t xml:space="preserve"> </w:t>
+      </w:r>
+      <w:r>
+        <w:t xml:space="preserve">0.048 * ).</w:t>
       </w:r>
     </w:p>
     <w:p>
@@ -1713,88 +1658,7 @@
         <w:pStyle w:val="BodyText"/>
       </w:pPr>
       <w:r>
-        <w:drawing>
-          <wp:inline>
-            <wp:extent cx="5334000" cy="3556000"/>
-            <wp:effectExtent b="0" l="0" r="0" t="0"/>
-            <wp:docPr descr="" id="1" name="Picture"/>
-            <a:graphic>
-              <a:graphicData uri="http://schemas.openxmlformats.org/drawingml/2006/picture">
-                <pic:pic>
-                  <pic:nvPicPr>
-                    <pic:cNvPr descr="C:\Work\EclipseNeonWorkspace\ruthubc\EcuRCode\WeightVsNestSize\PaperCode\Statistics_Output\0_NestSizeResultsInstarSex_files/figure-docx/GraphBiomass-1.png" id="0" name="Picture"/>
-                    <pic:cNvPicPr>
-                      <a:picLocks noChangeArrowheads="1" noChangeAspect="1"/>
-                    </pic:cNvPicPr>
-                  </pic:nvPicPr>
-                  <pic:blipFill>
-                    <a:blip r:embed="rId34"/>
-                    <a:stretch>
-                      <a:fillRect/>
-                    </a:stretch>
-                  </pic:blipFill>
-                  <pic:spPr bwMode="auto">
-                    <a:xfrm>
-                      <a:off x="0" y="0"/>
-                      <a:ext cx="5334000" cy="3556000"/>
-                    </a:xfrm>
-                    <a:prstGeom prst="rect">
-                      <a:avLst/>
-                    </a:prstGeom>
-                    <a:noFill/>
-                    <a:ln w="9525">
-                      <a:noFill/>
-                      <a:headEnd/>
-                      <a:tailEnd/>
-                    </a:ln>
-                  </pic:spPr>
-                </pic:pic>
-              </a:graphicData>
-            </a:graphic>
-          </wp:inline>
-        </w:drawing>
-      </w:r>
-    </w:p>
-    <w:p>
-      <w:pPr>
-        <w:pStyle w:val="Compact"/>
-        <w:numPr>
-          <w:numId w:val="1008"/>
-          <w:ilvl w:val="0"/>
-        </w:numPr>
-      </w:pPr>
-      <w:r>
-        <w:t xml:space="preserve">Figure : Prey biomass per capita was significant p = 0.015</w:t>
-      </w:r>
-    </w:p>
-    <w:p>
-      <w:pPr>
-        <w:pStyle w:val="Compact"/>
-        <w:numPr>
-          <w:numId w:val="1009"/>
-          <w:ilvl w:val="0"/>
-        </w:numPr>
-      </w:pPr>
-      <w:r>
-        <w:t xml:space="preserve">). Model overlaid.</w:t>
-      </w:r>
-    </w:p>
-    <w:p>
-      <w:pPr>
-        <w:pStyle w:val="Heading1"/>
-      </w:pPr>
-      <w:bookmarkStart w:id="35" w:name="original-colony-vs-propagule"/>
-      <w:bookmarkEnd w:id="35"/>
-      <w:r>
-        <w:t xml:space="preserve">Original Colony Vs Propagule</w:t>
-      </w:r>
-    </w:p>
-    <w:p>
-      <w:pPr>
-        <w:pStyle w:val="FirstParagraph"/>
-      </w:pPr>
-      <w:r>
-        <w:t xml:space="preserve">Leg length was larger in propagules compared to the source colony (lmer;</w:t>
+        <w:t xml:space="preserve">as was condition (lmer;</w:t>
       </w:r>
       <w:r>
         <w:t xml:space="preserve"> </w:t>
@@ -1818,44 +1682,6 @@
         <w:t xml:space="preserve">4,5</w:t>
       </w:r>
       <w:r>
-        <w:t xml:space="preserve">= 3.9, p =</w:t>
-      </w:r>
-      <w:r>
-        <w:t xml:space="preserve"> </w:t>
-      </w:r>
-      <w:r>
-        <w:t xml:space="preserve">0.048 * ).</w:t>
-      </w:r>
-    </w:p>
-    <w:p>
-      <w:pPr>
-        <w:pStyle w:val="BodyText"/>
-      </w:pPr>
-      <w:r>
-        <w:t xml:space="preserve">as was condition (lmer;</w:t>
-      </w:r>
-      <w:r>
-        <w:t xml:space="preserve"> </w:t>
-      </w:r>
-      <m:oMath>
-        <m:r>
-          <m:rPr/>
-          <m:t>χ</m:t>
-        </m:r>
-      </m:oMath>
-      <w:r>
-        <w:rPr>
-          <w:vertAlign w:val="superscript"/>
-        </w:rPr>
-        <w:t xml:space="preserve">2</w:t>
-      </w:r>
-      <w:r>
-        <w:rPr>
-          <w:vertAlign w:val="subscript"/>
-        </w:rPr>
-        <w:t xml:space="preserve">4,5</w:t>
-      </w:r>
-      <w:r>
         <w:t xml:space="preserve">=</w:t>
       </w:r>
       <w:r>
@@ -1868,7 +1694,7 @@
         <w:t xml:space="preserve"> </w:t>
       </w:r>
       <w:r>
-        <w:t xml:space="preserve">propagules having a greater condition compared to those in the source nest.</w:t>
+        <w:t xml:space="preserve">propagules having a greater condition compared to those in the source colony.</w:t>
       </w:r>
     </w:p>
     <w:p>
@@ -1891,7 +1717,7 @@
                     </pic:cNvPicPr>
                   </pic:nvPicPr>
                   <pic:blipFill>
-                    <a:blip r:embed="rId36"/>
+                    <a:blip r:embed="rId34"/>
                     <a:stretch>
                       <a:fillRect/>
                     </a:stretch>
@@ -1922,7 +1748,7 @@
       <w:pPr>
         <w:pStyle w:val="Compact"/>
         <w:numPr>
-          <w:numId w:val="1010"/>
+          <w:numId w:val="1008"/>
           <w:ilvl w:val="0"/>
         </w:numPr>
       </w:pPr>
@@ -1933,15 +1759,15 @@
         <w:t xml:space="preserve"> </w:t>
       </w:r>
       <w:r>
-        <w:t xml:space="preserve">source nest</w:t>
+        <w:t xml:space="preserve">source colony</w:t>
       </w:r>
     </w:p>
     <w:p>
       <w:pPr>
         <w:pStyle w:val="Heading2"/>
       </w:pPr>
-      <w:bookmarkStart w:id="37" w:name="propagule-survival"/>
-      <w:bookmarkEnd w:id="37"/>
+      <w:bookmarkStart w:id="35" w:name="propagule-survival"/>
+      <w:bookmarkEnd w:id="35"/>
       <w:r>
         <w:t xml:space="preserve">Propagule survival</w:t>
       </w:r>
@@ -1951,7 +1777,7 @@
         <w:pStyle w:val="FirstParagraph"/>
       </w:pPr>
       <w:r>
-        <w:t xml:space="preserve">We found that nests with single females spiders had a very low survival rate</w:t>
+        <w:t xml:space="preserve">We found that colony with single female spiders had a very low survival rate</w:t>
       </w:r>
       <w:r>
         <w:t xml:space="preserve"> </w:t>
@@ -1980,7 +1806,7 @@
                     </pic:cNvPicPr>
                   </pic:nvPicPr>
                   <pic:blipFill>
-                    <a:blip r:embed="rId38"/>
+                    <a:blip r:embed="rId36"/>
                     <a:stretch>
                       <a:fillRect/>
                     </a:stretch>
@@ -2011,7 +1837,7 @@
       <w:pPr>
         <w:pStyle w:val="Compact"/>
         <w:numPr>
-          <w:numId w:val="1011"/>
+          <w:numId w:val="1009"/>
           <w:ilvl w:val="0"/>
         </w:numPr>
       </w:pPr>
@@ -2022,15 +1848,15 @@
         <w:t xml:space="preserve"> </w:t>
       </w:r>
       <w:r>
-        <w:t xml:space="preserve">source nests.</w:t>
+        <w:t xml:space="preserve">source colonies.</w:t>
       </w:r>
     </w:p>
     <w:p>
       <w:pPr>
         <w:pStyle w:val="Heading2"/>
       </w:pPr>
-      <w:bookmarkStart w:id="39" w:name="list-of-full-models-used"/>
-      <w:bookmarkEnd w:id="39"/>
+      <w:bookmarkStart w:id="37" w:name="list-of-full-models-used"/>
+      <w:bookmarkEnd w:id="37"/>
       <w:r>
         <w:t xml:space="preserve">List of full models used</w:t>
       </w:r>
@@ -2126,19 +1952,6 @@
               <w:jc w:val="left"/>
             </w:pPr>
             <w:r>
-              <w:t xml:space="preserve">BiomsPerAdFm = log0AdFm + ColonyID + Date</w:t>
-            </w:r>
-          </w:p>
-        </w:tc>
-      </w:tr>
-      <w:tr>
-        <w:tc>
-          <w:p>
-            <w:pPr>
-              <w:pStyle w:val="Compact"/>
-              <w:jc w:val="left"/>
-            </w:pPr>
-            <w:r>
               <w:t xml:space="preserve">logLeg = type + (1|Nest) + (1|OrigNst)</w:t>
             </w:r>
           </w:p>
@@ -2266,7 +2079,7 @@
     </w:lvl>
   </w:abstractNum>
   <w:abstractNum w:abstractNumId="990">
-    <w:nsid w:val="743915b7"/>
+    <w:nsid w:val="f9a02585"/>
     <w:multiLevelType w:val="multilevel"/>
     <w:lvl w:ilvl="0">
       <w:numFmt w:val="bullet"/>
@@ -2347,7 +2160,7 @@
     </w:lvl>
   </w:abstractNum>
   <w:abstractNum w:abstractNumId="99331">
-    <w:nsid w:val="bc67835c"/>
+    <w:nsid w:val="6a47eed0"/>
     <w:multiLevelType w:val="multilevel"/>
     <w:lvl w:ilvl="0">
       <w:start w:val="1"/>
@@ -2435,7 +2248,7 @@
     </w:lvl>
   </w:abstractNum>
   <w:abstractNum w:abstractNumId="99332">
-    <w:nsid w:val="46d6d6a3"/>
+    <w:nsid w:val="4abf8c0a"/>
     <w:multiLevelType w:val="multilevel"/>
     <w:lvl w:ilvl="0">
       <w:start w:val="2"/>
@@ -2523,7 +2336,7 @@
     </w:lvl>
   </w:abstractNum>
   <w:abstractNum w:abstractNumId="99333">
-    <w:nsid w:val="b7349b11"/>
+    <w:nsid w:val="8855a8fb"/>
     <w:multiLevelType w:val="multilevel"/>
     <w:lvl w:ilvl="0">
       <w:start w:val="3"/>
@@ -2611,7 +2424,7 @@
     </w:lvl>
   </w:abstractNum>
   <w:abstractNum w:abstractNumId="99334">
-    <w:nsid w:val="c7f770f7"/>
+    <w:nsid w:val="470682fc"/>
     <w:multiLevelType w:val="multilevel"/>
     <w:lvl w:ilvl="0">
       <w:start w:val="4"/>
@@ -2699,7 +2512,7 @@
     </w:lvl>
   </w:abstractNum>
   <w:abstractNum w:abstractNumId="99335">
-    <w:nsid w:val="81c71d06"/>
+    <w:nsid w:val="3c38be9e"/>
     <w:multiLevelType w:val="multilevel"/>
     <w:lvl w:ilvl="0">
       <w:start w:val="5"/>
@@ -2787,7 +2600,7 @@
     </w:lvl>
   </w:abstractNum>
   <w:abstractNum w:abstractNumId="99336">
-    <w:nsid w:val="22606167"/>
+    <w:nsid w:val="a97c6b47"/>
     <w:multiLevelType w:val="multilevel"/>
     <w:lvl w:ilvl="0">
       <w:start w:val="6"/>
@@ -2875,7 +2688,7 @@
     </w:lvl>
   </w:abstractNum>
   <w:abstractNum w:abstractNumId="99337">
-    <w:nsid w:val="28d215e0"/>
+    <w:nsid w:val="c6a3d9cf"/>
     <w:multiLevelType w:val="multilevel"/>
     <w:lvl w:ilvl="0">
       <w:start w:val="7"/>
@@ -2963,7 +2776,7 @@
     </w:lvl>
   </w:abstractNum>
   <w:abstractNum w:abstractNumId="99338">
-    <w:nsid w:val="531053a4"/>
+    <w:nsid w:val="be88a52c"/>
     <w:multiLevelType w:val="multilevel"/>
     <w:lvl w:ilvl="0">
       <w:start w:val="8"/>
@@ -3050,89 +2863,8 @@
       </w:pPr>
     </w:lvl>
   </w:abstractNum>
-  <w:abstractNum w:abstractNumId="991">
-    <w:nsid w:val="2482e38f"/>
-    <w:multiLevelType w:val="multilevel"/>
-    <w:lvl w:ilvl="0">
-      <w:numFmt w:val="bullet"/>
-      <w:lvlText w:val="•"/>
-      <w:lvlJc w:val="left"/>
-      <w:pPr>
-        <w:tabs>
-          <w:tab w:val="num" w:pos="0"/>
-        </w:tabs>
-        <w:ind w:left="480" w:hanging="480"/>
-      </w:pPr>
-    </w:lvl>
-    <w:lvl w:ilvl="1">
-      <w:numFmt w:val="bullet"/>
-      <w:lvlText w:val="–"/>
-      <w:lvlJc w:val="left"/>
-      <w:pPr>
-        <w:tabs>
-          <w:tab w:val="num" w:pos="720"/>
-        </w:tabs>
-        <w:ind w:left="1200" w:hanging="480"/>
-      </w:pPr>
-    </w:lvl>
-    <w:lvl w:ilvl="2">
-      <w:numFmt w:val="bullet"/>
-      <w:lvlText w:val="•"/>
-      <w:lvlJc w:val="left"/>
-      <w:pPr>
-        <w:tabs>
-          <w:tab w:val="num" w:pos="1440"/>
-        </w:tabs>
-        <w:ind w:left="1920" w:hanging="480"/>
-      </w:pPr>
-    </w:lvl>
-    <w:lvl w:ilvl="3">
-      <w:numFmt w:val="bullet"/>
-      <w:lvlText w:val="–"/>
-      <w:lvlJc w:val="left"/>
-      <w:pPr>
-        <w:tabs>
-          <w:tab w:val="num" w:pos="2160"/>
-        </w:tabs>
-        <w:ind w:left="2640" w:hanging="480"/>
-      </w:pPr>
-    </w:lvl>
-    <w:lvl w:ilvl="4">
-      <w:numFmt w:val="bullet"/>
-      <w:lvlText w:val="•"/>
-      <w:lvlJc w:val="left"/>
-      <w:pPr>
-        <w:tabs>
-          <w:tab w:val="num" w:pos="2880"/>
-        </w:tabs>
-        <w:ind w:left="3360" w:hanging="480"/>
-      </w:pPr>
-    </w:lvl>
-    <w:lvl w:ilvl="5">
-      <w:numFmt w:val="bullet"/>
-      <w:lvlText w:val="–"/>
-      <w:lvlJc w:val="left"/>
-      <w:pPr>
-        <w:tabs>
-          <w:tab w:val="num" w:pos="3600"/>
-        </w:tabs>
-        <w:ind w:left="4080" w:hanging="480"/>
-      </w:pPr>
-    </w:lvl>
-    <w:lvl w:ilvl="6">
-      <w:numFmt w:val="bullet"/>
-      <w:lvlText w:val="•"/>
-      <w:lvlJc w:val="left"/>
-      <w:pPr>
-        <w:tabs>
-          <w:tab w:val="num" w:pos="4320"/>
-        </w:tabs>
-        <w:ind w:left="4800" w:hanging="480"/>
-      </w:pPr>
-    </w:lvl>
-  </w:abstractNum>
   <w:abstractNum w:abstractNumId="99339">
-    <w:nsid w:val="7b2fcc1c"/>
+    <w:nsid w:val="86384aad"/>
     <w:multiLevelType w:val="multilevel"/>
     <w:lvl w:ilvl="0">
       <w:start w:val="9"/>
@@ -3208,94 +2940,6 @@
     </w:lvl>
     <w:lvl w:ilvl="6">
       <w:start w:val="9"/>
-      <w:numFmt w:val="decimal"/>
-      <w:lvlText w:val="(%7)"/>
-      <w:lvlJc w:val="left"/>
-      <w:pPr>
-        <w:tabs>
-          <w:tab w:val="num" w:pos="4320"/>
-        </w:tabs>
-        <w:ind w:left="4800" w:hanging="480"/>
-      </w:pPr>
-    </w:lvl>
-  </w:abstractNum>
-  <w:abstractNum w:abstractNumId="993310">
-    <w:nsid w:val="1643cccb"/>
-    <w:multiLevelType w:val="multilevel"/>
-    <w:lvl w:ilvl="0">
-      <w:start w:val="10"/>
-      <w:numFmt w:val="decimal"/>
-      <w:lvlText w:val="(%1)"/>
-      <w:lvlJc w:val="left"/>
-      <w:pPr>
-        <w:tabs>
-          <w:tab w:val="num" w:pos="0"/>
-        </w:tabs>
-        <w:ind w:left="480" w:hanging="480"/>
-      </w:pPr>
-    </w:lvl>
-    <w:lvl w:ilvl="1">
-      <w:start w:val="10"/>
-      <w:numFmt w:val="decimal"/>
-      <w:lvlText w:val="(%2)"/>
-      <w:lvlJc w:val="left"/>
-      <w:pPr>
-        <w:tabs>
-          <w:tab w:val="num" w:pos="720"/>
-        </w:tabs>
-        <w:ind w:left="1200" w:hanging="480"/>
-      </w:pPr>
-    </w:lvl>
-    <w:lvl w:ilvl="2">
-      <w:start w:val="10"/>
-      <w:numFmt w:val="decimal"/>
-      <w:lvlText w:val="(%3)"/>
-      <w:lvlJc w:val="left"/>
-      <w:pPr>
-        <w:tabs>
-          <w:tab w:val="num" w:pos="1440"/>
-        </w:tabs>
-        <w:ind w:left="1920" w:hanging="480"/>
-      </w:pPr>
-    </w:lvl>
-    <w:lvl w:ilvl="3">
-      <w:start w:val="10"/>
-      <w:numFmt w:val="decimal"/>
-      <w:lvlText w:val="(%4)"/>
-      <w:lvlJc w:val="left"/>
-      <w:pPr>
-        <w:tabs>
-          <w:tab w:val="num" w:pos="2160"/>
-        </w:tabs>
-        <w:ind w:left="2640" w:hanging="480"/>
-      </w:pPr>
-    </w:lvl>
-    <w:lvl w:ilvl="4">
-      <w:start w:val="10"/>
-      <w:numFmt w:val="decimal"/>
-      <w:lvlText w:val="(%5)"/>
-      <w:lvlJc w:val="left"/>
-      <w:pPr>
-        <w:tabs>
-          <w:tab w:val="num" w:pos="2880"/>
-        </w:tabs>
-        <w:ind w:left="3360" w:hanging="480"/>
-      </w:pPr>
-    </w:lvl>
-    <w:lvl w:ilvl="5">
-      <w:start w:val="10"/>
-      <w:numFmt w:val="decimal"/>
-      <w:lvlText w:val="(%6)"/>
-      <w:lvlJc w:val="left"/>
-      <w:pPr>
-        <w:tabs>
-          <w:tab w:val="num" w:pos="3600"/>
-        </w:tabs>
-        <w:ind w:left="4080" w:hanging="480"/>
-      </w:pPr>
-    </w:lvl>
-    <w:lvl w:ilvl="6">
-      <w:start w:val="10"/>
       <w:numFmt w:val="decimal"/>
       <w:lvlText w:val="(%7)"/>
       <w:lvlJc w:val="left"/>
@@ -3506,9 +3150,6 @@
     </w:lvlOverride>
   </w:num>
   <w:num w:numId="1009">
-    <w:abstractNumId w:val="991"/>
-  </w:num>
-  <w:num w:numId="1010">
     <w:abstractNumId w:val="99339"/>
     <w:lvlOverride w:ilvl="0">
       <w:startOverride w:val="9"/>
@@ -3530,30 +3171,6 @@
     </w:lvlOverride>
     <w:lvlOverride w:ilvl="6">
       <w:startOverride w:val="9"/>
-    </w:lvlOverride>
-  </w:num>
-  <w:num w:numId="1011">
-    <w:abstractNumId w:val="993310"/>
-    <w:lvlOverride w:ilvl="0">
-      <w:startOverride w:val="10"/>
-    </w:lvlOverride>
-    <w:lvlOverride w:ilvl="1">
-      <w:startOverride w:val="10"/>
-    </w:lvlOverride>
-    <w:lvlOverride w:ilvl="2">
-      <w:startOverride w:val="10"/>
-    </w:lvlOverride>
-    <w:lvlOverride w:ilvl="3">
-      <w:startOverride w:val="10"/>
-    </w:lvlOverride>
-    <w:lvlOverride w:ilvl="4">
-      <w:startOverride w:val="10"/>
-    </w:lvlOverride>
-    <w:lvlOverride w:ilvl="5">
-      <w:startOverride w:val="10"/>
-    </w:lvlOverride>
-    <w:lvlOverride w:ilvl="6">
-      <w:startOverride w:val="10"/>
     </w:lvlOverride>
   </w:num>
 </w:numbering>

</xml_diff>

<commit_message>
ns cond var boot to results
</commit_message>
<xml_diff>
--- a/EcuRCode/WeightVsNestSize/PaperCode/Statistics_Output/0_NestSizeResultsInstarSex.docx
+++ b/EcuRCode/WeightVsNestSize/PaperCode/Statistics_Output/0_NestSizeResultsInstarSex.docx
@@ -77,13 +77,13 @@
         <w:pStyle w:val="Date"/>
       </w:pPr>
       <w:r>
-        <w:t xml:space="preserve">11</w:t>
-      </w:r>
-      <w:r>
-        <w:t xml:space="preserve"> </w:t>
-      </w:r>
-      <w:r>
-        <w:t xml:space="preserve">October,</w:t>
+        <w:t xml:space="preserve">06</w:t>
+      </w:r>
+      <w:r>
+        <w:t xml:space="preserve"> </w:t>
+      </w:r>
+      <w:r>
+        <w:t xml:space="preserve">November,</w:t>
       </w:r>
       <w:r>
         <w:t xml:space="preserve"> </w:t>
@@ -138,7 +138,6 @@
       </w:r>
       <m:oMath>
         <m:r>
-          <m:rPr/>
           <m:t>χ</m:t>
         </m:r>
       </m:oMath>
@@ -170,7 +169,6 @@
       </w:r>
       <m:oMath>
         <m:r>
-          <m:rPr/>
           <m:t>χ</m:t>
         </m:r>
       </m:oMath>
@@ -226,7 +224,6 @@
       </w:r>
       <m:oMath>
         <m:r>
-          <m:rPr/>
           <m:t>χ</m:t>
         </m:r>
       </m:oMath>
@@ -332,7 +329,6 @@
             </w:pPr>
             <m:oMath>
               <m:r>
-                <m:rPr/>
                 <m:t>χ</m:t>
               </m:r>
             </m:oMath>
@@ -612,7 +608,7 @@
               <a:graphicData uri="http://schemas.openxmlformats.org/drawingml/2006/picture">
                 <pic:pic>
                   <pic:nvPicPr>
-                    <pic:cNvPr descr="C:\Work\EclipseNeonWorkspace\ruthubc\EcuRCode\WeightVsNestSize\PaperCode\Statistics_Output\0_NestSizeResultsInstarSex_files/figure-docx/LegGraph-1.png" id="0" name="Picture"/>
+                    <pic:cNvPr descr="G:\EclipseNeonWorkspace\R_Code\ruthubc\EcuRCode\WeightVsNestSize\PaperCode\Statistics_Output\0_NestSizeResultsInstarSex_files/figure-docx/LegGraph-1.png" id="0" name="Picture"/>
                     <pic:cNvPicPr>
                       <a:picLocks noChangeArrowheads="1" noChangeAspect="1"/>
                     </pic:cNvPicPr>
@@ -697,7 +693,6 @@
       </w:r>
       <m:oMath>
         <m:r>
-          <m:rPr/>
           <m:t>χ</m:t>
         </m:r>
       </m:oMath>
@@ -738,7 +733,6 @@
       </w:r>
       <m:oMath>
         <m:r>
-          <m:rPr/>
           <m:t>χ</m:t>
         </m:r>
       </m:oMath>
@@ -791,7 +785,6 @@
       </w:r>
       <m:oMath>
         <m:r>
-          <m:rPr/>
           <m:t>χ</m:t>
         </m:r>
       </m:oMath>
@@ -845,7 +838,7 @@
               <a:graphicData uri="http://schemas.openxmlformats.org/drawingml/2006/picture">
                 <pic:pic>
                   <pic:nvPicPr>
-                    <pic:cNvPr descr="C:\Work\EclipseNeonWorkspace\ruthubc\EcuRCode\WeightVsNestSize\PaperCode\Statistics_Output\0_NestSizeResultsInstarSex_files/figure-docx/ConditionGraph-1.png" id="0" name="Picture"/>
+                    <pic:cNvPr descr="G:\EclipseNeonWorkspace\R_Code\ruthubc\EcuRCode\WeightVsNestSize\PaperCode\Statistics_Output\0_NestSizeResultsInstarSex_files/figure-docx/ConditionGraph-1.png" id="0" name="Picture"/>
                     <pic:cNvPicPr>
                       <a:picLocks noChangeArrowheads="1" noChangeAspect="1"/>
                     </pic:cNvPicPr>
@@ -916,7 +909,7 @@
               <a:graphicData uri="http://schemas.openxmlformats.org/drawingml/2006/picture">
                 <pic:pic>
                   <pic:nvPicPr>
-                    <pic:cNvPr descr="C:\Work\EclipseNeonWorkspace\ruthubc\EcuRCode\WeightVsNestSize\PaperCode\Statistics_Output\0_NestSizeResultsInstarSex_files/figure-docx/InstarConditionGraph-1.png" id="0" name="Picture"/>
+                    <pic:cNvPr descr="G:\EclipseNeonWorkspace\R_Code\ruthubc\EcuRCode\WeightVsNestSize\PaperCode\Statistics_Output\0_NestSizeResultsInstarSex_files/figure-docx/InstarConditionGraph-1.png" id="0" name="Picture"/>
                     <pic:cNvPicPr>
                       <a:picLocks noChangeArrowheads="1" noChangeAspect="1"/>
                     </pic:cNvPicPr>
@@ -1027,7 +1020,6 @@
       </w:r>
       <m:oMath>
         <m:r>
-          <m:rPr/>
           <m:t>χ</m:t>
         </m:r>
       </m:oMath>
@@ -1065,7 +1057,6 @@
       </w:r>
       <m:oMath>
         <m:r>
-          <m:rPr/>
           <m:t>χ</m:t>
         </m:r>
       </m:oMath>
@@ -1115,7 +1106,6 @@
       </w:r>
       <m:oMath>
         <m:r>
-          <m:rPr/>
           <m:t>χ</m:t>
         </m:r>
       </m:oMath>
@@ -1172,7 +1162,7 @@
               <a:graphicData uri="http://schemas.openxmlformats.org/drawingml/2006/picture">
                 <pic:pic>
                   <pic:nvPicPr>
-                    <pic:cNvPr descr="C:\Work\EclipseNeonWorkspace\ruthubc\EcuRCode\WeightVsNestSize\PaperCode\Statistics_Output\0_NestSizeResultsInstarSex_files/figure-docx/legVarGraph-1.png" id="0" name="Picture"/>
+                    <pic:cNvPr descr="G:\EclipseNeonWorkspace\R_Code\ruthubc\EcuRCode\WeightVsNestSize\PaperCode\Statistics_Output\0_NestSizeResultsInstarSex_files/figure-docx/legVarGraph-1.png" id="0" name="Picture"/>
                     <pic:cNvPicPr>
                       <a:picLocks noChangeArrowheads="1" noChangeAspect="1"/>
                     </pic:cNvPicPr>
@@ -1231,7 +1221,7 @@
               <a:graphicData uri="http://schemas.openxmlformats.org/drawingml/2006/picture">
                 <pic:pic>
                   <pic:nvPicPr>
-                    <pic:cNvPr descr="C:\Work\EclipseNeonWorkspace\ruthubc\EcuRCode\WeightVsNestSize\PaperCode\Statistics_Output\0_NestSizeResultsInstarSex_files/figure-docx/LegVarByInstarGraph-1.png" id="0" name="Picture"/>
+                    <pic:cNvPr descr="G:\EclipseNeonWorkspace\R_Code\ruthubc\EcuRCode\WeightVsNestSize\PaperCode\Statistics_Output\0_NestSizeResultsInstarSex_files/figure-docx/LegVarByInstarGraph-1.png" id="0" name="Picture"/>
                     <pic:cNvPicPr>
                       <a:picLocks noChangeArrowheads="1" noChangeAspect="1"/>
                     </pic:cNvPicPr>
@@ -1297,7 +1287,13 @@
         <w:pStyle w:val="FirstParagraph"/>
       </w:pPr>
       <w:r>
-        <w:t xml:space="preserve">The model with the lowest AIC included instar age, instar sex, instar age squared and the interaction instar age squared x instar sex.</w:t>
+        <w:t xml:space="preserve">Only colony size, instar age by sex interacion and instar age squared by sex</w:t>
+      </w:r>
+      <w:r>
+        <w:t xml:space="preserve"> </w:t>
+      </w:r>
+      <w:r>
+        <w:t xml:space="preserve">were significant.</w:t>
       </w:r>
     </w:p>
     <w:p>
@@ -1305,14 +1301,13 @@
         <w:pStyle w:val="BodyText"/>
       </w:pPr>
       <w:r>
-        <w:t xml:space="preserve">Colony size was not significant (lmer;</w:t>
+        <w:t xml:space="preserve">Colony size was significant (glmmPQR;</w:t>
       </w:r>
       <w:r>
         <w:t xml:space="preserve"> </w:t>
       </w:r>
       <m:oMath>
         <m:r>
-          <m:rPr/>
           <m:t>χ</m:t>
         </m:r>
       </m:oMath>
@@ -1326,28 +1321,19 @@
         <w:rPr>
           <w:vertAlign w:val="subscript"/>
         </w:rPr>
-        <w:t xml:space="preserve">7</w:t>
-      </w:r>
-      <w:r>
-        <w:rPr>
-          <w:vertAlign w:val="subscript"/>
-        </w:rPr>
-        <w:t xml:space="preserve"> </w:t>
-      </w:r>
-      <w:r>
-        <w:rPr>
-          <w:vertAlign w:val="subscript"/>
-        </w:rPr>
-        <w:t xml:space="preserve">,8</w:t>
-      </w:r>
-      <w:r>
-        <w:t xml:space="preserve">= 1.68, p = 0.195</w:t>
-      </w:r>
-      <w:r>
-        <w:t xml:space="preserve"> </w:t>
-      </w:r>
-      <w:r>
-        <w:t xml:space="preserve">),</w:t>
+        <w:t xml:space="preserve">1</w:t>
+      </w:r>
+      <w:r>
+        <w:t xml:space="preserve"> </w:t>
+      </w:r>
+      <w:r>
+        <w:t xml:space="preserve">=</w:t>
+      </w:r>
+      <w:r>
+        <w:t xml:space="preserve"> </w:t>
+      </w:r>
+      <w:r>
+        <w:t xml:space="preserve">7.244, p = 0.007 **),</w:t>
       </w:r>
     </w:p>
     <w:p>
@@ -1355,14 +1341,13 @@
         <w:pStyle w:val="BodyText"/>
       </w:pPr>
       <w:r>
-        <w:t xml:space="preserve">but instar age was significant (lmer;</w:t>
+        <w:t xml:space="preserve">as was instar age crossed with sex (glmmPQR;</w:t>
       </w:r>
       <w:r>
         <w:t xml:space="preserve"> </w:t>
       </w:r>
       <m:oMath>
         <m:r>
-          <m:rPr/>
           <m:t>χ</m:t>
         </m:r>
       </m:oMath>
@@ -1373,13 +1358,22 @@
         <w:t xml:space="preserve">2</w:t>
       </w:r>
       <w:r>
-        <w:t xml:space="preserve">~4 ,8~= 25.63, p = &lt; 0.001</w:t>
-      </w:r>
-      <w:r>
-        <w:t xml:space="preserve"> </w:t>
-      </w:r>
-      <w:r>
-        <w:t xml:space="preserve">*** ).</w:t>
+        <w:rPr>
+          <w:vertAlign w:val="subscript"/>
+        </w:rPr>
+        <w:t xml:space="preserve">2</w:t>
+      </w:r>
+      <w:r>
+        <w:t xml:space="preserve"> </w:t>
+      </w:r>
+      <w:r>
+        <w:t xml:space="preserve">= 30.525, p &lt; 0.001</w:t>
+      </w:r>
+      <w:r>
+        <w:t xml:space="preserve"> </w:t>
+      </w:r>
+      <w:r>
+        <w:t xml:space="preserve">***)</w:t>
       </w:r>
     </w:p>
     <w:p>
@@ -1387,14 +1381,13 @@
         <w:pStyle w:val="BodyText"/>
       </w:pPr>
       <w:r>
-        <w:t xml:space="preserve">In addition, the instar age x sex interaction was also significant (lmer;</w:t>
+        <w:t xml:space="preserve">and instar age squared crossed with sex (glmmPQR;</w:t>
       </w:r>
       <w:r>
         <w:t xml:space="preserve"> </w:t>
       </w:r>
       <m:oMath>
         <m:r>
-          <m:rPr/>
           <m:t>χ</m:t>
         </m:r>
       </m:oMath>
@@ -1408,28 +1401,19 @@
         <w:rPr>
           <w:vertAlign w:val="subscript"/>
         </w:rPr>
-        <w:t xml:space="preserve">6</w:t>
-      </w:r>
-      <w:r>
-        <w:rPr>
-          <w:vertAlign w:val="subscript"/>
-        </w:rPr>
-        <w:t xml:space="preserve"> </w:t>
-      </w:r>
-      <w:r>
-        <w:rPr>
-          <w:vertAlign w:val="subscript"/>
-        </w:rPr>
-        <w:t xml:space="preserve">,8</w:t>
-      </w:r>
-      <w:r>
-        <w:t xml:space="preserve">= 8.45, p = 0.015</w:t>
-      </w:r>
-      <w:r>
-        <w:t xml:space="preserve"> </w:t>
-      </w:r>
-      <w:r>
-        <w:t xml:space="preserve">* ), with the variance in condition within nests being larger for males compared to females (figure 7)</w:t>
+        <w:t xml:space="preserve">2</w:t>
+      </w:r>
+      <w:r>
+        <w:t xml:space="preserve"> </w:t>
+      </w:r>
+      <w:r>
+        <w:t xml:space="preserve">= 25.315, p</w:t>
+      </w:r>
+      <w:r>
+        <w:t xml:space="preserve"> </w:t>
+      </w:r>
+      <w:r>
+        <w:t xml:space="preserve">&lt; 0.001 ***).</w:t>
       </w:r>
     </w:p>
     <w:p>
@@ -1441,6 +1425,35 @@
           <w:rStyle w:val="VerbatimChar"/>
         </w:rPr>
         <w:t xml:space="preserve">Note: If line on graph is blue R could not plot the lmer, plotting a simple lm instead</w:t>
+      </w:r>
+    </w:p>
+    <w:p>
+      <w:pPr>
+        <w:pStyle w:val="SourceCode"/>
+      </w:pPr>
+      <w:r>
+        <w:rPr>
+          <w:rStyle w:val="VerbatimChar"/>
+        </w:rPr>
+        <w:t xml:space="preserve">Warning: Removed 1 rows containing missing values (geom_path).</w:t>
+      </w:r>
+      <w:r>
+        <w:br w:type="textWrapping"/>
+      </w:r>
+      <w:r>
+        <w:rPr>
+          <w:rStyle w:val="VerbatimChar"/>
+        </w:rPr>
+        <w:t xml:space="preserve"/>
+      </w:r>
+      <w:r>
+        <w:br w:type="textWrapping"/>
+      </w:r>
+      <w:r>
+        <w:rPr>
+          <w:rStyle w:val="VerbatimChar"/>
+        </w:rPr>
+        <w:t xml:space="preserve">Warning: Removed 1 rows containing missing values (geom_path).</w:t>
       </w:r>
     </w:p>
     <w:p>
@@ -1457,7 +1470,7 @@
               <a:graphicData uri="http://schemas.openxmlformats.org/drawingml/2006/picture">
                 <pic:pic>
                   <pic:nvPicPr>
-                    <pic:cNvPr descr="C:\Work\EclipseNeonWorkspace\ruthubc\EcuRCode\WeightVsNestSize\PaperCode\Statistics_Output\0_NestSizeResultsInstarSex_files/figure-docx/ConditionVarGraph-1.png" id="0" name="Picture"/>
+                    <pic:cNvPr descr="G:\EclipseNeonWorkspace\R_Code\ruthubc\EcuRCode\WeightVsNestSize\PaperCode\Statistics_Output\0_NestSizeResultsInstarSex_files/figure-docx/ConditionVarGraph-1.png" id="0" name="Picture"/>
                     <pic:cNvPicPr>
                       <a:picLocks noChangeArrowheads="1" noChangeAspect="1"/>
                     </pic:cNvPicPr>
@@ -1492,7 +1505,6 @@
     </w:p>
     <w:p>
       <w:pPr>
-        <w:pStyle w:val="Compact"/>
         <w:numPr>
           <w:numId w:val="1006"/>
           <w:ilvl w:val="0"/>
@@ -1504,56 +1516,8 @@
     </w:p>
     <w:p>
       <w:pPr>
-        <w:pStyle w:val="FirstParagraph"/>
-      </w:pPr>
-      <w:r>
-        <w:drawing>
-          <wp:inline>
-            <wp:extent cx="4620126" cy="3696101"/>
-            <wp:effectExtent b="0" l="0" r="0" t="0"/>
-            <wp:docPr descr="" id="1" name="Picture"/>
-            <a:graphic>
-              <a:graphicData uri="http://schemas.openxmlformats.org/drawingml/2006/picture">
-                <pic:pic>
-                  <pic:nvPicPr>
-                    <pic:cNvPr descr="C:\Work\EclipseNeonWorkspace\ruthubc\EcuRCode\WeightVsNestSize\PaperCode\Statistics_Output\0_NestSizeResultsInstarSex_files/figure-docx/instarCondVarGraph-1.png" id="0" name="Picture"/>
-                    <pic:cNvPicPr>
-                      <a:picLocks noChangeArrowheads="1" noChangeAspect="1"/>
-                    </pic:cNvPicPr>
-                  </pic:nvPicPr>
-                  <pic:blipFill>
-                    <a:blip r:embed="rId32"/>
-                    <a:stretch>
-                      <a:fillRect/>
-                    </a:stretch>
-                  </pic:blipFill>
-                  <pic:spPr bwMode="auto">
-                    <a:xfrm>
-                      <a:off x="0" y="0"/>
-                      <a:ext cx="4620126" cy="3696101"/>
-                    </a:xfrm>
-                    <a:prstGeom prst="rect">
-                      <a:avLst/>
-                    </a:prstGeom>
-                    <a:noFill/>
-                    <a:ln w="9525">
-                      <a:noFill/>
-                      <a:headEnd/>
-                      <a:tailEnd/>
-                    </a:ln>
-                  </pic:spPr>
-                </pic:pic>
-              </a:graphicData>
-            </a:graphic>
-          </wp:inline>
-        </w:drawing>
-      </w:r>
-    </w:p>
-    <w:p>
-      <w:pPr>
-        <w:pStyle w:val="Compact"/>
         <w:numPr>
-          <w:numId w:val="1007"/>
+          <w:numId w:val="1006"/>
           <w:ilvl w:val="0"/>
         </w:numPr>
       </w:pPr>
@@ -1571,8 +1535,8 @@
       <w:pPr>
         <w:pStyle w:val="Heading1"/>
       </w:pPr>
-      <w:bookmarkStart w:id="33" w:name="original-colony-vs-propagule"/>
-      <w:bookmarkEnd w:id="33"/>
+      <w:bookmarkStart w:id="32" w:name="original-colony-vs-propagule"/>
+      <w:bookmarkEnd w:id="32"/>
       <w:r>
         <w:t xml:space="preserve">Original Colony Vs Propagule</w:t>
       </w:r>
@@ -1589,7 +1553,6 @@
       </w:r>
       <m:oMath>
         <m:r>
-          <m:rPr/>
           <m:t>χ</m:t>
         </m:r>
       </m:oMath>
@@ -1627,7 +1590,6 @@
       </w:r>
       <m:oMath>
         <m:r>
-          <m:rPr/>
           <m:t>χ</m:t>
         </m:r>
       </m:oMath>
@@ -1673,13 +1635,13 @@
               <a:graphicData uri="http://schemas.openxmlformats.org/drawingml/2006/picture">
                 <pic:pic>
                   <pic:nvPicPr>
-                    <pic:cNvPr descr="C:\Work\EclipseNeonWorkspace\ruthubc\EcuRCode\WeightVsNestSize\PaperCode\Statistics_Output\0_NestSizeResultsInstarSex_files/figure-docx/SingGraphs-1.png" id="0" name="Picture"/>
+                    <pic:cNvPr descr="G:\EclipseNeonWorkspace\R_Code\ruthubc\EcuRCode\WeightVsNestSize\PaperCode\Statistics_Output\0_NestSizeResultsInstarSex_files/figure-docx/SingGraphs-1.png" id="0" name="Picture"/>
                     <pic:cNvPicPr>
                       <a:picLocks noChangeArrowheads="1" noChangeAspect="1"/>
                     </pic:cNvPicPr>
                   </pic:nvPicPr>
                   <pic:blipFill>
-                    <a:blip r:embed="rId34"/>
+                    <a:blip r:embed="rId33"/>
                     <a:stretch>
                       <a:fillRect/>
                     </a:stretch>
@@ -1710,7 +1672,7 @@
       <w:pPr>
         <w:pStyle w:val="Compact"/>
         <w:numPr>
-          <w:numId w:val="1008"/>
+          <w:numId w:val="1007"/>
           <w:ilvl w:val="0"/>
         </w:numPr>
       </w:pPr>
@@ -1728,8 +1690,8 @@
       <w:pPr>
         <w:pStyle w:val="Heading2"/>
       </w:pPr>
-      <w:bookmarkStart w:id="35" w:name="propagule-survival"/>
-      <w:bookmarkEnd w:id="35"/>
+      <w:bookmarkStart w:id="34" w:name="propagule-survival"/>
+      <w:bookmarkEnd w:id="34"/>
       <w:r>
         <w:t xml:space="preserve">Propagule survival</w:t>
       </w:r>
@@ -1762,13 +1724,13 @@
               <a:graphicData uri="http://schemas.openxmlformats.org/drawingml/2006/picture">
                 <pic:pic>
                   <pic:nvPicPr>
-                    <pic:cNvPr descr="C:\Work\EclipseNeonWorkspace\ruthubc\EcuRCode\WeightVsNestSize\PaperCode\Statistics_Output\0_NestSizeResultsInstarSex_files/figure-docx/PropaguleSurvivalGraph-1.png" id="0" name="Picture"/>
+                    <pic:cNvPr descr="G:\EclipseNeonWorkspace\R_Code\ruthubc\EcuRCode\WeightVsNestSize\PaperCode\Statistics_Output\0_NestSizeResultsInstarSex_files/figure-docx/PropaguleSurvivalGraph-1.png" id="0" name="Picture"/>
                     <pic:cNvPicPr>
                       <a:picLocks noChangeArrowheads="1" noChangeAspect="1"/>
                     </pic:cNvPicPr>
                   </pic:nvPicPr>
                   <pic:blipFill>
-                    <a:blip r:embed="rId36"/>
+                    <a:blip r:embed="rId35"/>
                     <a:stretch>
                       <a:fillRect/>
                     </a:stretch>
@@ -1799,7 +1761,7 @@
       <w:pPr>
         <w:pStyle w:val="Compact"/>
         <w:numPr>
-          <w:numId w:val="1009"/>
+          <w:numId w:val="1008"/>
           <w:ilvl w:val="0"/>
         </w:numPr>
       </w:pPr>
@@ -1817,8 +1779,8 @@
       <w:pPr>
         <w:pStyle w:val="Heading2"/>
       </w:pPr>
-      <w:bookmarkStart w:id="37" w:name="list-of-full-models-used"/>
-      <w:bookmarkEnd w:id="37"/>
+      <w:bookmarkStart w:id="36" w:name="list-of-full-models-used"/>
+      <w:bookmarkEnd w:id="36"/>
       <w:r>
         <w:t xml:space="preserve">List of full models used</w:t>
       </w:r>
@@ -1826,13 +1788,10 @@
     <w:tbl>
       <w:tblPr>
         <w:tblStyle w:val="TableNormal"/>
-        <w:tblW w:type="pct" w:w="9722.222222222223"/>
+        <w:tblW w:type="pct" w:w="0.0"/>
         <w:tblLook w:firstRow="1"/>
       </w:tblPr>
-      <w:tblGrid>
-        <w:gridCol w:w="2530"/>
-        <w:gridCol w:w="12870"/>
-      </w:tblGrid>
+      <w:tblGrid/>
       <w:tr>
         <w:trPr>
           <w:cnfStyle w:firstRow="1"/>
@@ -1891,7 +1850,7 @@
               <w:jc w:val="left"/>
             </w:pPr>
             <w:r>
-              <w:t xml:space="preserve">logLeg = logCtFm + InstarAge + logCtFm:InstarAge + logCtFm:InstarAge:InstarSex + (1|Nest)</w:t>
+              <w:t xml:space="preserve">NA = NA</w:t>
             </w:r>
           </w:p>
         </w:tc>
@@ -1915,7 +1874,7 @@
               <w:jc w:val="left"/>
             </w:pPr>
             <w:r>
-              <w:t xml:space="preserve">condResiduals = logCtFm + logCtFm:InstarAge + (1|Nest)</w:t>
+              <w:t xml:space="preserve">NA = NA</w:t>
             </w:r>
           </w:p>
         </w:tc>
@@ -1939,31 +1898,7 @@
               <w:jc w:val="left"/>
             </w:pPr>
             <w:r>
-              <w:t xml:space="preserve">relativeVar = logCtFm + InstarAge + InstarAge:InstarSex + logCtFm:InstarAge + sqr(InstarAge) + (1|Nest)</w:t>
-            </w:r>
-          </w:p>
-        </w:tc>
-      </w:tr>
-      <w:tr>
-        <w:tc>
-          <w:p>
-            <w:pPr>
-              <w:pStyle w:val="Compact"/>
-              <w:jc w:val="left"/>
-            </w:pPr>
-            <w:r>
-              <w:t xml:space="preserve">Condition variance</w:t>
-            </w:r>
-          </w:p>
-        </w:tc>
-        <w:tc>
-          <w:p>
-            <w:pPr>
-              <w:pStyle w:val="Compact"/>
-              <w:jc w:val="left"/>
-            </w:pPr>
-            <w:r>
-              <w:t xml:space="preserve">relativeVar = logCtFm + InstarAge + InstarAge:InstarSex + sqr(InstarAge) + sqr(InstarAge):InstarSex + (1|Nest)</w:t>
+              <w:t xml:space="preserve">NA = NA</w:t>
             </w:r>
           </w:p>
         </w:tc>
@@ -1987,7 +1922,7 @@
               <w:jc w:val="left"/>
             </w:pPr>
             <w:r>
-              <w:t xml:space="preserve">logLeg = type + (1|Nest) + (1|OrigNst)</w:t>
+              <w:t xml:space="preserve">NA = NA</w:t>
             </w:r>
           </w:p>
         </w:tc>
@@ -2011,7 +1946,7 @@
               <w:jc w:val="left"/>
             </w:pPr>
             <w:r>
-              <w:t xml:space="preserve">condResiduals = type + (1|Nest) + (1|OrigNst)</w:t>
+              <w:t xml:space="preserve">NA = NA</w:t>
             </w:r>
           </w:p>
         </w:tc>
@@ -2125,7 +2060,7 @@
     </w:lvl>
   </w:abstractNum>
   <w:abstractNum w:abstractNumId="990">
-    <w:nsid w:val="a5c15e10"/>
+    <w:nsid w:val="c62dc529"/>
     <w:multiLevelType w:val="multilevel"/>
     <w:lvl w:ilvl="0">
       <w:numFmt w:val="bullet"/>
@@ -2206,7 +2141,7 @@
     </w:lvl>
   </w:abstractNum>
   <w:abstractNum w:abstractNumId="99331">
-    <w:nsid w:val="64b15365"/>
+    <w:nsid w:val="65693ddd"/>
     <w:multiLevelType w:val="multilevel"/>
     <w:lvl w:ilvl="0">
       <w:start w:val="1"/>
@@ -2294,7 +2229,7 @@
     </w:lvl>
   </w:abstractNum>
   <w:abstractNum w:abstractNumId="99332">
-    <w:nsid w:val="7ec1a385"/>
+    <w:nsid w:val="9209c0ef"/>
     <w:multiLevelType w:val="multilevel"/>
     <w:lvl w:ilvl="0">
       <w:start w:val="2"/>
@@ -2382,7 +2317,7 @@
     </w:lvl>
   </w:abstractNum>
   <w:abstractNum w:abstractNumId="99333">
-    <w:nsid w:val="c4d05256"/>
+    <w:nsid w:val="abfae21c"/>
     <w:multiLevelType w:val="multilevel"/>
     <w:lvl w:ilvl="0">
       <w:start w:val="3"/>
@@ -2470,7 +2405,7 @@
     </w:lvl>
   </w:abstractNum>
   <w:abstractNum w:abstractNumId="99334">
-    <w:nsid w:val="fdd90ffe"/>
+    <w:nsid w:val="b216e411"/>
     <w:multiLevelType w:val="multilevel"/>
     <w:lvl w:ilvl="0">
       <w:start w:val="4"/>
@@ -2558,7 +2493,7 @@
     </w:lvl>
   </w:abstractNum>
   <w:abstractNum w:abstractNumId="99335">
-    <w:nsid w:val="10e1eea2"/>
+    <w:nsid w:val="d29ff1c2"/>
     <w:multiLevelType w:val="multilevel"/>
     <w:lvl w:ilvl="0">
       <w:start w:val="5"/>
@@ -2646,7 +2581,7 @@
     </w:lvl>
   </w:abstractNum>
   <w:abstractNum w:abstractNumId="99336">
-    <w:nsid w:val="a5e77e8d"/>
+    <w:nsid w:val="55ee969a"/>
     <w:multiLevelType w:val="multilevel"/>
     <w:lvl w:ilvl="0">
       <w:start w:val="6"/>
@@ -2733,96 +2668,8 @@
       </w:pPr>
     </w:lvl>
   </w:abstractNum>
-  <w:abstractNum w:abstractNumId="99337">
-    <w:nsid w:val="4f624ac6"/>
-    <w:multiLevelType w:val="multilevel"/>
-    <w:lvl w:ilvl="0">
-      <w:start w:val="7"/>
-      <w:numFmt w:val="decimal"/>
-      <w:lvlText w:val="(%1)"/>
-      <w:lvlJc w:val="left"/>
-      <w:pPr>
-        <w:tabs>
-          <w:tab w:val="num" w:pos="0"/>
-        </w:tabs>
-        <w:ind w:left="480" w:hanging="480"/>
-      </w:pPr>
-    </w:lvl>
-    <w:lvl w:ilvl="1">
-      <w:start w:val="7"/>
-      <w:numFmt w:val="decimal"/>
-      <w:lvlText w:val="(%2)"/>
-      <w:lvlJc w:val="left"/>
-      <w:pPr>
-        <w:tabs>
-          <w:tab w:val="num" w:pos="720"/>
-        </w:tabs>
-        <w:ind w:left="1200" w:hanging="480"/>
-      </w:pPr>
-    </w:lvl>
-    <w:lvl w:ilvl="2">
-      <w:start w:val="7"/>
-      <w:numFmt w:val="decimal"/>
-      <w:lvlText w:val="(%3)"/>
-      <w:lvlJc w:val="left"/>
-      <w:pPr>
-        <w:tabs>
-          <w:tab w:val="num" w:pos="1440"/>
-        </w:tabs>
-        <w:ind w:left="1920" w:hanging="480"/>
-      </w:pPr>
-    </w:lvl>
-    <w:lvl w:ilvl="3">
-      <w:start w:val="7"/>
-      <w:numFmt w:val="decimal"/>
-      <w:lvlText w:val="(%4)"/>
-      <w:lvlJc w:val="left"/>
-      <w:pPr>
-        <w:tabs>
-          <w:tab w:val="num" w:pos="2160"/>
-        </w:tabs>
-        <w:ind w:left="2640" w:hanging="480"/>
-      </w:pPr>
-    </w:lvl>
-    <w:lvl w:ilvl="4">
-      <w:start w:val="7"/>
-      <w:numFmt w:val="decimal"/>
-      <w:lvlText w:val="(%5)"/>
-      <w:lvlJc w:val="left"/>
-      <w:pPr>
-        <w:tabs>
-          <w:tab w:val="num" w:pos="2880"/>
-        </w:tabs>
-        <w:ind w:left="3360" w:hanging="480"/>
-      </w:pPr>
-    </w:lvl>
-    <w:lvl w:ilvl="5">
-      <w:start w:val="7"/>
-      <w:numFmt w:val="decimal"/>
-      <w:lvlText w:val="(%6)"/>
-      <w:lvlJc w:val="left"/>
-      <w:pPr>
-        <w:tabs>
-          <w:tab w:val="num" w:pos="3600"/>
-        </w:tabs>
-        <w:ind w:left="4080" w:hanging="480"/>
-      </w:pPr>
-    </w:lvl>
-    <w:lvl w:ilvl="6">
-      <w:start w:val="7"/>
-      <w:numFmt w:val="decimal"/>
-      <w:lvlText w:val="(%7)"/>
-      <w:lvlJc w:val="left"/>
-      <w:pPr>
-        <w:tabs>
-          <w:tab w:val="num" w:pos="4320"/>
-        </w:tabs>
-        <w:ind w:left="4800" w:hanging="480"/>
-      </w:pPr>
-    </w:lvl>
-  </w:abstractNum>
   <w:abstractNum w:abstractNumId="99338">
-    <w:nsid w:val="4c7fcd9f"/>
+    <w:nsid w:val="55b7de52"/>
     <w:multiLevelType w:val="multilevel"/>
     <w:lvl w:ilvl="0">
       <w:start w:val="8"/>
@@ -2910,7 +2757,7 @@
     </w:lvl>
   </w:abstractNum>
   <w:abstractNum w:abstractNumId="99339">
-    <w:nsid w:val="d4d6145f"/>
+    <w:nsid w:val="d24d84c8"/>
     <w:multiLevelType w:val="multilevel"/>
     <w:lvl w:ilvl="0">
       <w:start w:val="9"/>
@@ -3148,30 +2995,6 @@
     </w:lvlOverride>
   </w:num>
   <w:num w:numId="1007">
-    <w:abstractNumId w:val="99337"/>
-    <w:lvlOverride w:ilvl="0">
-      <w:startOverride w:val="7"/>
-    </w:lvlOverride>
-    <w:lvlOverride w:ilvl="1">
-      <w:startOverride w:val="7"/>
-    </w:lvlOverride>
-    <w:lvlOverride w:ilvl="2">
-      <w:startOverride w:val="7"/>
-    </w:lvlOverride>
-    <w:lvlOverride w:ilvl="3">
-      <w:startOverride w:val="7"/>
-    </w:lvlOverride>
-    <w:lvlOverride w:ilvl="4">
-      <w:startOverride w:val="7"/>
-    </w:lvlOverride>
-    <w:lvlOverride w:ilvl="5">
-      <w:startOverride w:val="7"/>
-    </w:lvlOverride>
-    <w:lvlOverride w:ilvl="6">
-      <w:startOverride w:val="7"/>
-    </w:lvlOverride>
-  </w:num>
-  <w:num w:numId="1008">
     <w:abstractNumId w:val="99338"/>
     <w:lvlOverride w:ilvl="0">
       <w:startOverride w:val="8"/>
@@ -3195,7 +3018,7 @@
       <w:startOverride w:val="8"/>
     </w:lvlOverride>
   </w:num>
-  <w:num w:numId="1009">
+  <w:num w:numId="1008">
     <w:abstractNumId w:val="99339"/>
     <w:lvlOverride w:ilvl="0">
       <w:startOverride w:val="9"/>

</xml_diff>

<commit_message>
Correcting results after LA comments
</commit_message>
<xml_diff>
--- a/EcuRCode/WeightVsNestSize/PaperCode/Statistics_Output/0_NestSizeResultsInstarSex.docx
+++ b/EcuRCode/WeightVsNestSize/PaperCode/Statistics_Output/0_NestSizeResultsInstarSex.docx
@@ -77,13 +77,13 @@
         <w:pStyle w:val="Date"/>
       </w:pPr>
       <w:r>
-        <w:t xml:space="preserve">20</w:t>
-      </w:r>
-      <w:r>
-        <w:t xml:space="preserve"> </w:t>
-      </w:r>
-      <w:r>
-        <w:t xml:space="preserve">November,</w:t>
+        <w:t xml:space="preserve">13</w:t>
+      </w:r>
+      <w:r>
+        <w:t xml:space="preserve"> </w:t>
+      </w:r>
+      <w:r>
+        <w:t xml:space="preserve">December,</w:t>
       </w:r>
       <w:r>
         <w:t xml:space="preserve"> </w:t>
@@ -96,9 +96,174 @@
       <w:pPr>
         <w:pStyle w:val="Heading2"/>
       </w:pPr>
-      <w:bookmarkStart w:id="21" w:name="leg-vs.-colony-size"/>
+      <w:bookmarkStart w:id="21" w:name="count-of-number-of-spiders"/>
       <w:bookmarkEnd w:id="21"/>
       <w:r>
+        <w:t xml:space="preserve">Count of number of spiders</w:t>
+      </w:r>
+    </w:p>
+    <w:p>
+      <w:pPr>
+        <w:pStyle w:val="SourceCode"/>
+      </w:pPr>
+      <w:r>
+        <w:rPr>
+          <w:rStyle w:val="VerbatimChar"/>
+        </w:rPr>
+        <w:t xml:space="preserve">% latex table generated in R 3.1.1 by xtable 1.8-2 package</w:t>
+      </w:r>
+      <w:r>
+        <w:br w:type="textWrapping"/>
+      </w:r>
+      <w:r>
+        <w:rPr>
+          <w:rStyle w:val="VerbatimChar"/>
+        </w:rPr>
+        <w:t xml:space="preserve">% Tue Dec 13 12:06:39 2016</w:t>
+      </w:r>
+      <w:r>
+        <w:br w:type="textWrapping"/>
+      </w:r>
+      <w:r>
+        <w:rPr>
+          <w:rStyle w:val="VerbatimChar"/>
+        </w:rPr>
+        <w:t xml:space="preserve">\begin{table}[ht]</w:t>
+      </w:r>
+      <w:r>
+        <w:br w:type="textWrapping"/>
+      </w:r>
+      <w:r>
+        <w:rPr>
+          <w:rStyle w:val="VerbatimChar"/>
+        </w:rPr>
+        <w:t xml:space="preserve">\centering</w:t>
+      </w:r>
+      <w:r>
+        <w:br w:type="textWrapping"/>
+      </w:r>
+      <w:r>
+        <w:rPr>
+          <w:rStyle w:val="VerbatimChar"/>
+        </w:rPr>
+        <w:t xml:space="preserve">\begin{tabular}{rr}</w:t>
+      </w:r>
+      <w:r>
+        <w:br w:type="textWrapping"/>
+      </w:r>
+      <w:r>
+        <w:rPr>
+          <w:rStyle w:val="VerbatimChar"/>
+        </w:rPr>
+        <w:t xml:space="preserve">  \hline</w:t>
+      </w:r>
+      <w:r>
+        <w:br w:type="textWrapping"/>
+      </w:r>
+      <w:r>
+        <w:rPr>
+          <w:rStyle w:val="VerbatimChar"/>
+        </w:rPr>
+        <w:t xml:space="preserve"> &amp; V1 \\ </w:t>
+      </w:r>
+      <w:r>
+        <w:br w:type="textWrapping"/>
+      </w:r>
+      <w:r>
+        <w:rPr>
+          <w:rStyle w:val="VerbatimChar"/>
+        </w:rPr>
+        <w:t xml:space="preserve">  \hline</w:t>
+      </w:r>
+      <w:r>
+        <w:br w:type="textWrapping"/>
+      </w:r>
+      <w:r>
+        <w:rPr>
+          <w:rStyle w:val="VerbatimChar"/>
+        </w:rPr>
+        <w:t xml:space="preserve">Adult &amp; 401 \\ </w:t>
+      </w:r>
+      <w:r>
+        <w:br w:type="textWrapping"/>
+      </w:r>
+      <w:r>
+        <w:rPr>
+          <w:rStyle w:val="VerbatimChar"/>
+        </w:rPr>
+        <w:t xml:space="preserve">  Sub2 &amp; 250 \\ </w:t>
+      </w:r>
+      <w:r>
+        <w:br w:type="textWrapping"/>
+      </w:r>
+      <w:r>
+        <w:rPr>
+          <w:rStyle w:val="VerbatimChar"/>
+        </w:rPr>
+        <w:t xml:space="preserve">  Sub1 &amp; 284 \\ </w:t>
+      </w:r>
+      <w:r>
+        <w:br w:type="textWrapping"/>
+      </w:r>
+      <w:r>
+        <w:rPr>
+          <w:rStyle w:val="VerbatimChar"/>
+        </w:rPr>
+        <w:t xml:space="preserve">  Juv4 &amp; 233 \\ </w:t>
+      </w:r>
+      <w:r>
+        <w:br w:type="textWrapping"/>
+      </w:r>
+      <w:r>
+        <w:rPr>
+          <w:rStyle w:val="VerbatimChar"/>
+        </w:rPr>
+        <w:t xml:space="preserve">  AdMale &amp; 106 \\ </w:t>
+      </w:r>
+      <w:r>
+        <w:br w:type="textWrapping"/>
+      </w:r>
+      <w:r>
+        <w:rPr>
+          <w:rStyle w:val="VerbatimChar"/>
+        </w:rPr>
+        <w:t xml:space="preserve">  SubMale &amp;  32 \\ </w:t>
+      </w:r>
+      <w:r>
+        <w:br w:type="textWrapping"/>
+      </w:r>
+      <w:r>
+        <w:rPr>
+          <w:rStyle w:val="VerbatimChar"/>
+        </w:rPr>
+        <w:t xml:space="preserve">   \hline</w:t>
+      </w:r>
+      <w:r>
+        <w:br w:type="textWrapping"/>
+      </w:r>
+      <w:r>
+        <w:rPr>
+          <w:rStyle w:val="VerbatimChar"/>
+        </w:rPr>
+        <w:t xml:space="preserve">\end{tabular}</w:t>
+      </w:r>
+      <w:r>
+        <w:br w:type="textWrapping"/>
+      </w:r>
+      <w:r>
+        <w:rPr>
+          <w:rStyle w:val="VerbatimChar"/>
+        </w:rPr>
+        <w:t xml:space="preserve">\end{table}</w:t>
+      </w:r>
+    </w:p>
+    <w:p>
+      <w:pPr>
+        <w:pStyle w:val="Heading2"/>
+      </w:pPr>
+      <w:bookmarkStart w:id="22" w:name="leg-vs.-colony-size"/>
+      <w:bookmarkEnd w:id="22"/>
+      <w:r>
         <w:t xml:space="preserve">Leg Vs. Colony Size</w:t>
       </w:r>
     </w:p>
@@ -107,7 +272,7 @@
         <w:pStyle w:val="FirstParagraph"/>
       </w:pPr>
       <w:r>
-        <w:t xml:space="preserve">The model with the the lowest AIC value included the two-way interaction</w:t>
+        <w:t xml:space="preserve">The model with the lowest AIC value included the two-way interaction</w:t>
       </w:r>
       <w:r>
         <w:t xml:space="preserve"> </w:t>
@@ -131,20 +296,19 @@
         <w:t xml:space="preserve"> </w:t>
       </w:r>
       <w:r>
-        <w:t xml:space="preserve">Using this as the full model we found, not surprisingly, that leg length was</w:t>
-      </w:r>
-      <w:r>
-        <w:t xml:space="preserve"> </w:t>
-      </w:r>
-      <w:r>
-        <w:t xml:space="preserve">significantly correlated with instar age (lmer;</w:t>
+        <w:t xml:space="preserve">After confirming, not surprisingly, that leg length was significantly correlated with instar age</w:t>
+      </w:r>
+      <w:r>
+        <w:t xml:space="preserve"> </w:t>
+      </w:r>
+      <w:r>
+        <w:t xml:space="preserve">(lmer;</w:t>
       </w:r>
       <w:r>
         <w:t xml:space="preserve"> </w:t>
       </w:r>
       <m:oMath>
         <m:r>
-          <m:rPr/>
           <m:t>χ</m:t>
         </m:r>
       </m:oMath>
@@ -179,7 +343,7 @@
         <w:t xml:space="preserve"> </w:t>
       </w:r>
       <w:r>
-        <w:t xml:space="preserve">*** ).</w:t>
+        <w:t xml:space="preserve">*** ), we found that</w:t>
       </w:r>
     </w:p>
     <w:p>
@@ -187,20 +351,19 @@
         <w:pStyle w:val="BodyText"/>
       </w:pPr>
       <w:r>
-        <w:t xml:space="preserve">More notably leg length</w:t>
-      </w:r>
-      <w:r>
-        <w:t xml:space="preserve"> </w:t>
-      </w:r>
-      <w:r>
-        <w:t xml:space="preserve">increases as colony size increases (lmer;</w:t>
+        <w:t xml:space="preserve">leg length increased increases as colony size increased</w:t>
+      </w:r>
+      <w:r>
+        <w:t xml:space="preserve"> </w:t>
+      </w:r>
+      <w:r>
+        <w:t xml:space="preserve">(lmer;</w:t>
       </w:r>
       <w:r>
         <w:t xml:space="preserve"> </w:t>
       </w:r>
       <m:oMath>
         <m:r>
-          <m:rPr/>
           <m:t>χ</m:t>
         </m:r>
       </m:oMath>
@@ -256,7 +419,6 @@
       </w:r>
       <m:oMath>
         <m:r>
-          <m:rPr/>
           <m:t>χ</m:t>
         </m:r>
       </m:oMath>
@@ -300,7 +462,6 @@
       </w:r>
       <m:oMath>
         <m:r>
-          <m:rPr/>
           <m:t>χ</m:t>
         </m:r>
       </m:oMath>
@@ -343,19 +504,42 @@
         <w:pStyle w:val="BodyText"/>
       </w:pPr>
       <w:r>
-        <w:t xml:space="preserve">Performing post-hoc tests on each instar individually, we found that leg length</w:t>
-      </w:r>
-      <w:r>
-        <w:t xml:space="preserve"> </w:t>
-      </w:r>
-      <w:r>
-        <w:t xml:space="preserve">increased with colony size in the older instars, but this tread was not</w:t>
-      </w:r>
-      <w:r>
-        <w:t xml:space="preserve"> </w:t>
-      </w:r>
-      <w:r>
-        <w:t xml:space="preserve">significant for younger instars (Table 1, figure 1).</w:t>
+        <w:t xml:space="preserve">Performing tests on each instar individually, we found that leg length increased with colony size in the older instars, but not significantly so in the younger ones (Table 1, figure 1).</w:t>
+      </w:r>
+    </w:p>
+    <w:p>
+      <w:pPr>
+        <w:pStyle w:val="BodyText"/>
+      </w:pPr>
+      <w:r>
+        <w:rPr>
+          <w:i/>
+        </w:rPr>
+        <w:t xml:space="preserve">Table 1: Results of post-hoc analysis of leg length against colony size for</w:t>
+      </w:r>
+      <w:r>
+        <w:rPr>
+          <w:i/>
+        </w:rPr>
+        <w:t xml:space="preserve"> </w:t>
+      </w:r>
+      <w:r>
+        <w:rPr>
+          <w:i/>
+        </w:rPr>
+        <w:t xml:space="preserve">each instar. Leg length increases as colony size increases, but when tested</w:t>
+      </w:r>
+      <w:r>
+        <w:rPr>
+          <w:i/>
+        </w:rPr>
+        <w:t xml:space="preserve"> </w:t>
+      </w:r>
+      <w:r>
+        <w:rPr>
+          <w:i/>
+        </w:rPr>
+        <w:t xml:space="preserve">individually is significant only for the older instars.</w:t>
       </w:r>
     </w:p>
     <w:tbl>
@@ -417,7 +601,6 @@
             </w:pPr>
             <m:oMath>
               <m:r>
-                <m:rPr/>
                 <m:t>χ</m:t>
               </m:r>
             </m:oMath>
@@ -726,41 +909,6 @@
     </w:tbl>
     <w:p>
       <w:pPr>
-        <w:pStyle w:val="BodyText"/>
-      </w:pPr>
-      <w:r>
-        <w:rPr>
-          <w:i/>
-        </w:rPr>
-        <w:t xml:space="preserve">Table 1: Results of post-hoc analysis of leg length against colony size for</w:t>
-      </w:r>
-      <w:r>
-        <w:rPr>
-          <w:i/>
-        </w:rPr>
-        <w:t xml:space="preserve"> </w:t>
-      </w:r>
-      <w:r>
-        <w:rPr>
-          <w:i/>
-        </w:rPr>
-        <w:t xml:space="preserve">each instar. Leg length increases as colony size increases, but when tested</w:t>
-      </w:r>
-      <w:r>
-        <w:rPr>
-          <w:i/>
-        </w:rPr>
-        <w:t xml:space="preserve"> </w:t>
-      </w:r>
-      <w:r>
-        <w:rPr>
-          <w:i/>
-        </w:rPr>
-        <w:t xml:space="preserve">individually is significant only for the older instars.</w:t>
-      </w:r>
-    </w:p>
-    <w:p>
-      <w:pPr>
         <w:pStyle w:val="SourceCode"/>
       </w:pPr>
       <w:r>
@@ -784,13 +932,13 @@
               <a:graphicData uri="http://schemas.openxmlformats.org/drawingml/2006/picture">
                 <pic:pic>
                   <pic:nvPicPr>
-                    <pic:cNvPr descr="C:\Work\EclipseNeonWorkspace\ruthubc\EcuRCode\WeightVsNestSize\PaperCode\Statistics_Output\0_NestSizeResultsInstarSex_files/figure-docx/LegInstarGridGraph-1.png" id="0" name="Picture"/>
+                    <pic:cNvPr descr="G:\EclipseNeonWorkspace\R_Code\ruthubc\EcuRCode\WeightVsNestSize\PaperCode\Statistics_Output\0_NestSizeResultsInstarSex_files/figure-docx/LegInstarGridGraph-1.png" id="0" name="Picture"/>
                     <pic:cNvPicPr>
                       <a:picLocks noChangeArrowheads="1" noChangeAspect="1"/>
                     </pic:cNvPicPr>
                   </pic:nvPicPr>
                   <pic:blipFill>
-                    <a:blip r:embed="rId22"/>
+                    <a:blip r:embed="rId23"/>
                     <a:stretch>
                       <a:fillRect/>
                     </a:stretch>
@@ -850,7 +998,7 @@
         <w:rPr>
           <w:i/>
         </w:rPr>
-        <w:t xml:space="preserve">older instars (there was a significant interaction with instar (p =</w:t>
+        <w:t xml:space="preserve">older instars (there was a significant interaction between colony size and instar(p =</w:t>
       </w:r>
       <w:r>
         <w:rPr>
@@ -869,8 +1017,8 @@
       <w:pPr>
         <w:pStyle w:val="Heading2"/>
       </w:pPr>
-      <w:bookmarkStart w:id="23" w:name="condition-vs.-colony-size"/>
-      <w:bookmarkEnd w:id="23"/>
+      <w:bookmarkStart w:id="24" w:name="condition-vs.-colony-size"/>
+      <w:bookmarkEnd w:id="24"/>
       <w:r>
         <w:t xml:space="preserve">Condition Vs. Colony Size</w:t>
       </w:r>
@@ -880,7 +1028,7 @@
         <w:pStyle w:val="FirstParagraph"/>
       </w:pPr>
       <w:r>
-        <w:t xml:space="preserve">The model with the lowest AIC included only one interaction term, instar age by colony size, and</w:t>
+        <w:t xml:space="preserve">The model with the lowest AIC included only one interaction term, instar age by colony size, and it</w:t>
       </w:r>
       <w:r>
         <w:t xml:space="preserve"> </w:t>
@@ -893,7 +1041,6 @@
       </w:r>
       <m:oMath>
         <m:r>
-          <m:rPr/>
           <m:t>χ</m:t>
         </m:r>
       </m:oMath>
@@ -940,7 +1087,6 @@
       </w:r>
       <m:oMath>
         <m:r>
-          <m:rPr/>
           <m:t>χ</m:t>
         </m:r>
       </m:oMath>
@@ -977,20 +1123,19 @@
         <w:pStyle w:val="BodyText"/>
       </w:pPr>
       <w:r>
-        <w:t xml:space="preserve">However, when performing ad-hoc tests on the instars individually we found only</w:t>
-      </w:r>
-      <w:r>
-        <w:t xml:space="preserve"> </w:t>
-      </w:r>
-      <w:r>
-        <w:t xml:space="preserve">adult condition decreased significantly with colony size (lmer;</w:t>
+        <w:t xml:space="preserve">However, when performing tests on the instars individually we found that only</w:t>
+      </w:r>
+      <w:r>
+        <w:t xml:space="preserve"> </w:t>
+      </w:r>
+      <w:r>
+        <w:t xml:space="preserve">adult female condition decreased significantly with colony size (lmer;</w:t>
       </w:r>
       <w:r>
         <w:t xml:space="preserve"> </w:t>
       </w:r>
       <m:oMath>
         <m:r>
-          <m:rPr/>
           <m:t>χ</m:t>
         </m:r>
       </m:oMath>
@@ -1035,13 +1180,13 @@
               <a:graphicData uri="http://schemas.openxmlformats.org/drawingml/2006/picture">
                 <pic:pic>
                   <pic:nvPicPr>
-                    <pic:cNvPr descr="C:\Work\EclipseNeonWorkspace\ruthubc\EcuRCode\WeightVsNestSize\PaperCode\Statistics_Output\0_NestSizeResultsInstarSex_files/figure-docx/ConditionInstarGridGraph-1.png" id="0" name="Picture"/>
+                    <pic:cNvPr descr="G:\EclipseNeonWorkspace\R_Code\ruthubc\EcuRCode\WeightVsNestSize\PaperCode\Statistics_Output\0_NestSizeResultsInstarSex_files/figure-docx/ConditionInstarGridGraph-1.png" id="0" name="Picture"/>
                     <pic:cNvPicPr>
                       <a:picLocks noChangeArrowheads="1" noChangeAspect="1"/>
                     </pic:cNvPicPr>
                   </pic:nvPicPr>
                   <pic:blipFill>
-                    <a:blip r:embed="rId24"/>
+                    <a:blip r:embed="rId25"/>
                     <a:stretch>
                       <a:fillRect/>
                     </a:stretch>
@@ -1092,7 +1237,7 @@
         <w:rPr>
           <w:i/>
         </w:rPr>
-        <w:t xml:space="preserve">decreases with colony size (p = 0.004 ** ) and there</w:t>
+        <w:t xml:space="preserve">decreases with colony size (p = 0.004 ** ), with</w:t>
       </w:r>
       <w:r>
         <w:rPr>
@@ -1104,7 +1249,7 @@
         <w:rPr>
           <w:i/>
         </w:rPr>
-        <w:t xml:space="preserve">was a significant interaction with instar(p = &lt; 0.001</w:t>
+        <w:t xml:space="preserve">a significant interaction with instar(p = &lt; 0.001</w:t>
       </w:r>
       <w:r>
         <w:rPr>
@@ -1133,13 +1278,13 @@
               <a:graphicData uri="http://schemas.openxmlformats.org/drawingml/2006/picture">
                 <pic:pic>
                   <pic:nvPicPr>
-                    <pic:cNvPr descr="C:\Work\EclipseNeonWorkspace\ruthubc\EcuRCode\WeightVsNestSize\PaperCode\Statistics_Output\0_NestSizeResultsInstarSex_files/figure-docx/InstarConditionInteractionGraph-1.png" id="0" name="Picture"/>
+                    <pic:cNvPr descr="G:\EclipseNeonWorkspace\R_Code\ruthubc\EcuRCode\WeightVsNestSize\PaperCode\Statistics_Output\0_NestSizeResultsInstarSex_files/figure-docx/InstarConditionInteractionGraph-1.png" id="0" name="Picture"/>
                     <pic:cNvPicPr>
                       <a:picLocks noChangeArrowheads="1" noChangeAspect="1"/>
                     </pic:cNvPicPr>
                   </pic:nvPicPr>
                   <pic:blipFill>
-                    <a:blip r:embed="rId25"/>
+                    <a:blip r:embed="rId26"/>
                     <a:stretch>
                       <a:fillRect/>
                     </a:stretch>
@@ -1202,7 +1347,7 @@
         <w:rPr>
           <w:i/>
         </w:rPr>
-        <w:t xml:space="preserve">insignificant. However, when testing each instar individually, only adult</w:t>
+        <w:t xml:space="preserve">insignificant. However, when testing each instar individually, only the adult female</w:t>
       </w:r>
       <w:r>
         <w:rPr>
@@ -1233,8 +1378,8 @@
       <w:pPr>
         <w:pStyle w:val="Heading2"/>
       </w:pPr>
-      <w:bookmarkStart w:id="26" w:name="within-colony-variance-vs.-colony-size"/>
-      <w:bookmarkEnd w:id="26"/>
+      <w:bookmarkStart w:id="27" w:name="within-colony-variance-vs.-colony-size"/>
+      <w:bookmarkEnd w:id="27"/>
       <w:r>
         <w:t xml:space="preserve">Within Colony Variance Vs. colony size</w:t>
       </w:r>
@@ -1243,8 +1388,8 @@
       <w:pPr>
         <w:pStyle w:val="Heading3"/>
       </w:pPr>
-      <w:bookmarkStart w:id="27" w:name="leg-length-variance"/>
-      <w:bookmarkEnd w:id="27"/>
+      <w:bookmarkStart w:id="28" w:name="leg-length-variance"/>
+      <w:bookmarkEnd w:id="28"/>
       <w:r>
         <w:t xml:space="preserve">Leg Length Variance</w:t>
       </w:r>
@@ -1267,7 +1412,6 @@
       </w:r>
       <m:oMath>
         <m:r>
-          <m:rPr/>
           <m:t>±</m:t>
         </m:r>
       </m:oMath>
@@ -1288,8 +1432,8 @@
       <w:pPr>
         <w:pStyle w:val="Heading3"/>
       </w:pPr>
-      <w:bookmarkStart w:id="28" w:name="condition-variance"/>
-      <w:bookmarkEnd w:id="28"/>
+      <w:bookmarkStart w:id="29" w:name="condition-variance"/>
+      <w:bookmarkEnd w:id="29"/>
       <w:r>
         <w:t xml:space="preserve">Condition Variance</w:t>
       </w:r>
@@ -1298,6 +1442,12 @@
       <w:pPr>
         <w:pStyle w:val="FirstParagraph"/>
       </w:pPr>
+      <w:r>
+        <w:t xml:space="preserve">In contrast, there were significant effects of colony size on within-colony condition variance.</w:t>
+      </w:r>
+      <w:r>
+        <w:t xml:space="preserve"> </w:t>
+      </w:r>
       <w:r>
         <w:t xml:space="preserve">The average within-colony condition variance was 0.07</w:t>
       </w:r>
@@ -1306,7 +1456,6 @@
       </w:r>
       <m:oMath>
         <m:r>
-          <m:rPr/>
           <m:t>±</m:t>
         </m:r>
       </m:oMath>
@@ -1320,19 +1469,13 @@
         <w:t xml:space="preserve"> </w:t>
       </w:r>
       <w:r>
-        <w:t xml:space="preserve">In addition, there were significant response variable for a model for within-colony variance in condition against colony size.</w:t>
-      </w:r>
-      <w:r>
-        <w:t xml:space="preserve"> </w:t>
-      </w:r>
-      <w:r>
         <w:t xml:space="preserve">The final model included only colony size, the two-way interaction instar age by</w:t>
       </w:r>
       <w:r>
         <w:t xml:space="preserve"> </w:t>
       </w:r>
       <w:r>
-        <w:t xml:space="preserve">sex interacion and the two-way interaction instar age squared by instar sex.</w:t>
+        <w:t xml:space="preserve">sex interaction and the two-way interaction instar age squared by instar sex.</w:t>
       </w:r>
       <w:r>
         <w:t xml:space="preserve"> </w:t>
@@ -1345,7 +1488,6 @@
       </w:r>
       <m:oMath>
         <m:r>
-          <m:rPr/>
           <m:t>χ</m:t>
         </m:r>
       </m:oMath>
@@ -1392,7 +1534,6 @@
       </w:r>
       <m:oMath>
         <m:r>
-          <m:rPr/>
           <m:t>χ</m:t>
         </m:r>
       </m:oMath>
@@ -1431,7 +1572,6 @@
       </w:r>
       <m:oMath>
         <m:r>
-          <m:rPr/>
           <m:t>χ</m:t>
         </m:r>
       </m:oMath>
@@ -1493,6 +1633,35 @@
           <w:rStyle w:val="VerbatimChar"/>
         </w:rPr>
         <w:t xml:space="preserve">Note: If line on graph is blue R could not plot the lmer, plotting a simple lm instead[1] "glmmpql"</w:t>
+      </w:r>
+    </w:p>
+    <w:p>
+      <w:pPr>
+        <w:pStyle w:val="SourceCode"/>
+      </w:pPr>
+      <w:r>
+        <w:rPr>
+          <w:rStyle w:val="VerbatimChar"/>
+        </w:rPr>
+        <w:t xml:space="preserve">Warning: Removed 1 rows containing missing values (geom_path).</w:t>
+      </w:r>
+      <w:r>
+        <w:br w:type="textWrapping"/>
+      </w:r>
+      <w:r>
+        <w:rPr>
+          <w:rStyle w:val="VerbatimChar"/>
+        </w:rPr>
+        <w:t xml:space="preserve"/>
+      </w:r>
+      <w:r>
+        <w:br w:type="textWrapping"/>
+      </w:r>
+      <w:r>
+        <w:rPr>
+          <w:rStyle w:val="VerbatimChar"/>
+        </w:rPr>
+        <w:t xml:space="preserve">Warning: Removed 1 rows containing missing values (geom_path).</w:t>
       </w:r>
     </w:p>
     <w:p>
@@ -1509,13 +1678,13 @@
               <a:graphicData uri="http://schemas.openxmlformats.org/drawingml/2006/picture">
                 <pic:pic>
                   <pic:nvPicPr>
-                    <pic:cNvPr descr="C:\Work\EclipseNeonWorkspace\ruthubc\EcuRCode\WeightVsNestSize\PaperCode\Statistics_Output\0_NestSizeResultsInstarSex_files/figure-docx/ConditionVarianceInstarGridGraph-1.png" id="0" name="Picture"/>
+                    <pic:cNvPr descr="G:\EclipseNeonWorkspace\R_Code\ruthubc\EcuRCode\WeightVsNestSize\PaperCode\Statistics_Output\0_NestSizeResultsInstarSex_files/figure-docx/ConditionVarianceInstarGridGraph-1.png" id="0" name="Picture"/>
                     <pic:cNvPicPr>
                       <a:picLocks noChangeArrowheads="1" noChangeAspect="1"/>
                     </pic:cNvPicPr>
                   </pic:nvPicPr>
                   <pic:blipFill>
-                    <a:blip r:embed="rId29"/>
+                    <a:blip r:embed="rId30"/>
                     <a:stretch>
                       <a:fillRect/>
                     </a:stretch>
@@ -1583,13 +1752,13 @@
               <a:graphicData uri="http://schemas.openxmlformats.org/drawingml/2006/picture">
                 <pic:pic>
                   <pic:nvPicPr>
-                    <pic:cNvPr descr="C:\Work\EclipseNeonWorkspace\ruthubc\EcuRCode\WeightVsNestSize\PaperCode\Statistics_Output\0_NestSizeResultsInstarSex_files/figure-docx/instarCondVarianceGraph-1.png" id="0" name="Picture"/>
+                    <pic:cNvPr descr="G:\EclipseNeonWorkspace\R_Code\ruthubc\EcuRCode\WeightVsNestSize\PaperCode\Statistics_Output\0_NestSizeResultsInstarSex_files/figure-docx/instarCondVarianceGraph-1.png" id="0" name="Picture"/>
                     <pic:cNvPicPr>
                       <a:picLocks noChangeArrowheads="1" noChangeAspect="1"/>
                     </pic:cNvPicPr>
                   </pic:nvPicPr>
                   <pic:blipFill>
-                    <a:blip r:embed="rId30"/>
+                    <a:blip r:embed="rId31"/>
                     <a:stretch>
                       <a:fillRect/>
                     </a:stretch>
@@ -1647,8 +1816,8 @@
       <w:pPr>
         <w:pStyle w:val="Heading1"/>
       </w:pPr>
-      <w:bookmarkStart w:id="31" w:name="original-colony-vs-propagule"/>
-      <w:bookmarkEnd w:id="31"/>
+      <w:bookmarkStart w:id="32" w:name="original-colony-vs-propagule"/>
+      <w:bookmarkEnd w:id="32"/>
       <w:r>
         <w:t xml:space="preserve">Original Colony Vs Propagule</w:t>
       </w:r>
@@ -1671,7 +1840,6 @@
       </w:r>
       <m:oMath>
         <m:r>
-          <m:rPr/>
           <m:t>χ</m:t>
         </m:r>
       </m:oMath>
@@ -1709,7 +1877,6 @@
       </w:r>
       <m:oMath>
         <m:r>
-          <m:rPr/>
           <m:t>χ</m:t>
         </m:r>
       </m:oMath>
@@ -1755,13 +1922,13 @@
               <a:graphicData uri="http://schemas.openxmlformats.org/drawingml/2006/picture">
                 <pic:pic>
                   <pic:nvPicPr>
-                    <pic:cNvPr descr="C:\Work\EclipseNeonWorkspace\ruthubc\EcuRCode\WeightVsNestSize\PaperCode\Statistics_Output\0_NestSizeResultsInstarSex_files/figure-docx/SingleGraphs-1.png" id="0" name="Picture"/>
+                    <pic:cNvPr descr="G:\EclipseNeonWorkspace\R_Code\ruthubc\EcuRCode\WeightVsNestSize\PaperCode\Statistics_Output\0_NestSizeResultsInstarSex_files/figure-docx/SingleGraphs-1.png" id="0" name="Picture"/>
                     <pic:cNvPicPr>
                       <a:picLocks noChangeArrowheads="1" noChangeAspect="1"/>
                     </pic:cNvPicPr>
                   </pic:nvPicPr>
                   <pic:blipFill>
-                    <a:blip r:embed="rId32"/>
+                    <a:blip r:embed="rId33"/>
                     <a:stretch>
                       <a:fillRect/>
                     </a:stretch>
@@ -1831,8 +1998,8 @@
       <w:pPr>
         <w:pStyle w:val="Heading2"/>
       </w:pPr>
-      <w:bookmarkStart w:id="33" w:name="propagule-survival"/>
-      <w:bookmarkEnd w:id="33"/>
+      <w:bookmarkStart w:id="34" w:name="propagule-survival"/>
+      <w:bookmarkEnd w:id="34"/>
       <w:r>
         <w:t xml:space="preserve">Propagule survival</w:t>
       </w:r>
@@ -1842,7 +2009,7 @@
         <w:pStyle w:val="FirstParagraph"/>
       </w:pPr>
       <w:r>
-        <w:t xml:space="preserve">We found that colony with single female spiders had a very low survival rate,</w:t>
+        <w:t xml:space="preserve">We found that colonies with single female spiders had a very low survival rate,</w:t>
       </w:r>
       <w:r>
         <w:t xml:space="preserve"> </w:t>
@@ -1854,7 +2021,7 @@
         <w:t xml:space="preserve"> </w:t>
       </w:r>
       <w:r>
-        <w:t xml:space="preserve">to 50 days after establishment. (figure 7).</w:t>
+        <w:t xml:space="preserve">to 50 days after establishment (figure 7).</w:t>
       </w:r>
     </w:p>
     <w:p>
@@ -1871,13 +2038,13 @@
               <a:graphicData uri="http://schemas.openxmlformats.org/drawingml/2006/picture">
                 <pic:pic>
                   <pic:nvPicPr>
-                    <pic:cNvPr descr="C:\Work\EclipseNeonWorkspace\ruthubc\EcuRCode\WeightVsNestSize\PaperCode\Statistics_Output\0_NestSizeResultsInstarSex_files/figure-docx/PropaguleSurvivalGraph-1.png" id="0" name="Picture"/>
+                    <pic:cNvPr descr="G:\EclipseNeonWorkspace\R_Code\ruthubc\EcuRCode\WeightVsNestSize\PaperCode\Statistics_Output\0_NestSizeResultsInstarSex_files/figure-docx/PropaguleSurvivalGraph-1.png" id="0" name="Picture"/>
                     <pic:cNvPicPr>
                       <a:picLocks noChangeArrowheads="1" noChangeAspect="1"/>
                     </pic:cNvPicPr>
                   </pic:nvPicPr>
                   <pic:blipFill>
-                    <a:blip r:embed="rId34"/>
+                    <a:blip r:embed="rId35"/>
                     <a:stretch>
                       <a:fillRect/>
                     </a:stretch>
@@ -1947,8 +2114,8 @@
       <w:pPr>
         <w:pStyle w:val="Heading2"/>
       </w:pPr>
-      <w:bookmarkStart w:id="35" w:name="list-of-full-models-used"/>
-      <w:bookmarkEnd w:id="35"/>
+      <w:bookmarkStart w:id="36" w:name="list-of-full-models-used"/>
+      <w:bookmarkEnd w:id="36"/>
       <w:r>
         <w:t xml:space="preserve">List of full models used</w:t>
       </w:r>
@@ -2237,7 +2404,7 @@
     </w:lvl>
   </w:abstractNum>
   <w:abstractNum w:abstractNumId="990">
-    <w:nsid w:val="c5dfbb6a"/>
+    <w:nsid w:val="8ceea93d"/>
     <w:multiLevelType w:val="multilevel"/>
     <w:lvl w:ilvl="0">
       <w:numFmt w:val="bullet"/>
@@ -2318,7 +2485,7 @@
     </w:lvl>
   </w:abstractNum>
   <w:abstractNum w:abstractNumId="99331">
-    <w:nsid w:val="51288711"/>
+    <w:nsid w:val="aba6c8e5"/>
     <w:multiLevelType w:val="multilevel"/>
     <w:lvl w:ilvl="0">
       <w:start w:val="1"/>
@@ -2406,7 +2573,7 @@
     </w:lvl>
   </w:abstractNum>
   <w:abstractNum w:abstractNumId="99332">
-    <w:nsid w:val="e06a3858"/>
+    <w:nsid w:val="b2bf16ee"/>
     <w:multiLevelType w:val="multilevel"/>
     <w:lvl w:ilvl="0">
       <w:start w:val="2"/>
@@ -2494,7 +2661,7 @@
     </w:lvl>
   </w:abstractNum>
   <w:abstractNum w:abstractNumId="99333">
-    <w:nsid w:val="e6c7e937"/>
+    <w:nsid w:val="a5473548"/>
     <w:multiLevelType w:val="multilevel"/>
     <w:lvl w:ilvl="0">
       <w:start w:val="3"/>
@@ -2582,7 +2749,7 @@
     </w:lvl>
   </w:abstractNum>
   <w:abstractNum w:abstractNumId="99334">
-    <w:nsid w:val="f1a80002"/>
+    <w:nsid w:val="f7faecd4"/>
     <w:multiLevelType w:val="multilevel"/>
     <w:lvl w:ilvl="0">
       <w:start w:val="4"/>
@@ -2670,7 +2837,7 @@
     </w:lvl>
   </w:abstractNum>
   <w:abstractNum w:abstractNumId="99335">
-    <w:nsid w:val="6a9225ce"/>
+    <w:nsid w:val="66939dea"/>
     <w:multiLevelType w:val="multilevel"/>
     <w:lvl w:ilvl="0">
       <w:start w:val="5"/>
@@ -2758,7 +2925,7 @@
     </w:lvl>
   </w:abstractNum>
   <w:abstractNum w:abstractNumId="99336">
-    <w:nsid w:val="4503bda9"/>
+    <w:nsid w:val="914f2356"/>
     <w:multiLevelType w:val="multilevel"/>
     <w:lvl w:ilvl="0">
       <w:start w:val="6"/>
@@ -2846,7 +3013,7 @@
     </w:lvl>
   </w:abstractNum>
   <w:abstractNum w:abstractNumId="99337">
-    <w:nsid w:val="174a673d"/>
+    <w:nsid w:val="fa294083"/>
     <w:multiLevelType w:val="multilevel"/>
     <w:lvl w:ilvl="0">
       <w:start w:val="7"/>

</xml_diff>

<commit_message>
Correcting nest size results docx
</commit_message>
<xml_diff>
--- a/EcuRCode/WeightVsNestSize/PaperCode/Statistics_Output/0_NestSizeResultsInstarSex.docx
+++ b/EcuRCode/WeightVsNestSize/PaperCode/Statistics_Output/0_NestSizeResultsInstarSex.docx
@@ -77,7 +77,7 @@
         <w:pStyle w:val="Date"/>
       </w:pPr>
       <w:r>
-        <w:t xml:space="preserve">13</w:t>
+        <w:t xml:space="preserve">20</w:t>
       </w:r>
       <w:r>
         <w:t xml:space="preserve"> </w:t>
@@ -119,7 +119,7 @@
         <w:rPr>
           <w:rStyle w:val="VerbatimChar"/>
         </w:rPr>
-        <w:t xml:space="preserve">% Tue Dec 13 12:06:39 2016</w:t>
+        <w:t xml:space="preserve">% Tue Dec 20 13:02:58 2016</w:t>
       </w:r>
       <w:r>
         <w:br w:type="textWrapping"/>
@@ -261,10 +261,10 @@
       <w:pPr>
         <w:pStyle w:val="Heading2"/>
       </w:pPr>
-      <w:bookmarkStart w:id="22" w:name="leg-vs.-colony-size"/>
+      <w:bookmarkStart w:id="22" w:name="leg-length-against-colony-size"/>
       <w:bookmarkEnd w:id="22"/>
       <w:r>
-        <w:t xml:space="preserve">Leg Vs. Colony Size</w:t>
+        <w:t xml:space="preserve">Leg length against colony size</w:t>
       </w:r>
     </w:p>
     <w:p>
@@ -290,13 +290,13 @@
         <w:t xml:space="preserve"> </w:t>
       </w:r>
       <w:r>
-        <w:t xml:space="preserve">but did not include the instar age by instar sex interaction.</w:t>
-      </w:r>
-      <w:r>
-        <w:t xml:space="preserve"> </w:t>
-      </w:r>
-      <w:r>
-        <w:t xml:space="preserve">After confirming, not surprisingly, that leg length was significantly correlated with instar age</w:t>
+        <w:t xml:space="preserve">but did not include the instar age by instar sex interaction (table x).</w:t>
+      </w:r>
+      <w:r>
+        <w:t xml:space="preserve"> </w:t>
+      </w:r>
+      <w:r>
+        <w:t xml:space="preserve">After confirming, not surprisingly, that leg length was highly correlated with instar age</w:t>
       </w:r>
       <w:r>
         <w:t xml:space="preserve"> </w:t>
@@ -406,7 +406,7 @@
         <w:pStyle w:val="BodyText"/>
       </w:pPr>
       <w:r>
-        <w:t xml:space="preserve">but there is a significant two-way interaction between colony size and instar</w:t>
+        <w:t xml:space="preserve">but there was a significant two-way interaction between colony size and instar</w:t>
       </w:r>
       <w:r>
         <w:t xml:space="preserve"> </w:t>
@@ -504,7 +504,7 @@
         <w:pStyle w:val="BodyText"/>
       </w:pPr>
       <w:r>
-        <w:t xml:space="preserve">Performing tests on each instar individually, we found that leg length increased with colony size in the older instars, but not significantly so in the younger ones (Table 1, figure 1).</w:t>
+        <w:t xml:space="preserve">Due to this significant interaction we preformed tests on each instar individually. We found that leg length increased with colony size in the older instars, but not significantly so in the younger ones (Table 1, figure 1).</w:t>
       </w:r>
     </w:p>
     <w:p>
@@ -515,7 +515,7 @@
         <w:rPr>
           <w:i/>
         </w:rPr>
-        <w:t xml:space="preserve">Table 1: Results of post-hoc analysis of leg length against colony size for</w:t>
+        <w:t xml:space="preserve">Table 1: Results of individual analysis of leg length against colony size for</w:t>
       </w:r>
       <w:r>
         <w:rPr>
@@ -977,7 +977,7 @@
         <w:rPr>
           <w:i/>
         </w:rPr>
-        <w:t xml:space="preserve">Figure: Leg length against colony size. Overall leg length increased with</w:t>
+        <w:t xml:space="preserve">Figure: Leg length against colony size with the full linear model superimposed. Overall leg length increased with</w:t>
       </w:r>
       <w:r>
         <w:t xml:space="preserve"> </w:t>
@@ -986,7 +986,7 @@
         <w:rPr>
           <w:i/>
         </w:rPr>
-        <w:t xml:space="preserve">colony size (p = &lt; 0.001 *** ), but only for the</w:t>
+        <w:t xml:space="preserve">colony size (p = &lt; 0.001 *** ), but, as there was a significant interaction between colony size</w:t>
       </w:r>
       <w:r>
         <w:rPr>
@@ -998,29 +998,17 @@
         <w:rPr>
           <w:i/>
         </w:rPr>
-        <w:t xml:space="preserve">older instars (there was a significant interaction between colony size and instar(p =</w:t>
-      </w:r>
-      <w:r>
-        <w:rPr>
-          <w:i/>
-        </w:rPr>
-        <w:t xml:space="preserve"> </w:t>
-      </w:r>
-      <w:r>
-        <w:rPr>
-          <w:i/>
-        </w:rPr>
-        <w:t xml:space="preserve">&lt; 0.001 *** ), n = 19 colonies.</w:t>
+        <w:t xml:space="preserve">and instar, post-hoc tests in instars individually showed that only the older instars were significant. n = 19 colonies.</w:t>
       </w:r>
     </w:p>
     <w:p>
       <w:pPr>
         <w:pStyle w:val="Heading2"/>
       </w:pPr>
-      <w:bookmarkStart w:id="24" w:name="condition-vs.-colony-size"/>
+      <w:bookmarkStart w:id="24" w:name="individual-condition-against-colony-size"/>
       <w:bookmarkEnd w:id="24"/>
       <w:r>
-        <w:t xml:space="preserve">Condition Vs. Colony Size</w:t>
+        <w:t xml:space="preserve">Individual condition against colony size</w:t>
       </w:r>
     </w:p>
     <w:p>
@@ -1028,13 +1016,13 @@
         <w:pStyle w:val="FirstParagraph"/>
       </w:pPr>
       <w:r>
-        <w:t xml:space="preserve">The model with the lowest AIC included only one interaction term, instar age by colony size, and it</w:t>
-      </w:r>
-      <w:r>
-        <w:t xml:space="preserve"> </w:t>
-      </w:r>
-      <w:r>
-        <w:t xml:space="preserve">did not include instar sex or instar age as fixed effects. Colony size was significant (lmer;</w:t>
+        <w:t xml:space="preserve">The model with the lowest AIC value included only one interaction term, instar age by colony size and</w:t>
+      </w:r>
+      <w:r>
+        <w:t xml:space="preserve"> </w:t>
+      </w:r>
+      <w:r>
+        <w:t xml:space="preserve">did not include instar sex or instar age as fixed effects (table x). Colony size was significant (lmer;</w:t>
       </w:r>
       <w:r>
         <w:t xml:space="preserve"> </w:t>
@@ -1066,7 +1054,7 @@
         <w:t xml:space="preserve"> </w:t>
       </w:r>
       <w:r>
-        <w:t xml:space="preserve">11.12, p = 0.004 ** ) with condition decreasing as colony size increased (figure 2).</w:t>
+        <w:t xml:space="preserve">11.12, p = 0.004 ** ) with individual condition decreasing as colony size increased (figure 2).</w:t>
       </w:r>
     </w:p>
     <w:p>
@@ -1123,7 +1111,7 @@
         <w:pStyle w:val="BodyText"/>
       </w:pPr>
       <w:r>
-        <w:t xml:space="preserve">However, when performing tests on the instars individually we found that only</w:t>
+        <w:t xml:space="preserve">However, when performing tests on the instars individually due to the significant interaction, we found that only</w:t>
       </w:r>
       <w:r>
         <w:t xml:space="preserve"> </w:t>
@@ -1225,7 +1213,7 @@
         <w:rPr>
           <w:i/>
         </w:rPr>
-        <w:t xml:space="preserve">Figure : Individual condition against colony size. Overall condition</w:t>
+        <w:t xml:space="preserve">Figure : Individual condition against colony size, with the full linear model superimposed. Overall condition</w:t>
       </w:r>
       <w:r>
         <w:rPr>
@@ -1249,7 +1237,7 @@
         <w:rPr>
           <w:i/>
         </w:rPr>
-        <w:t xml:space="preserve">a significant interaction with instar(p = &lt; 0.001</w:t>
+        <w:t xml:space="preserve">a significant interaction with instar age (p = &lt; 0.001</w:t>
       </w:r>
       <w:r>
         <w:rPr>
@@ -1323,7 +1311,7 @@
         <w:rPr>
           <w:i/>
         </w:rPr>
-        <w:t xml:space="preserve">Figure : The results of the linear model showing individual condition of</w:t>
+        <w:t xml:space="preserve">Figure : The predicted values, by instar age, from the full linear model of individual condition against colony size.</w:t>
       </w:r>
       <w:r>
         <w:rPr>
@@ -1335,7 +1323,7 @@
         <w:rPr>
           <w:i/>
         </w:rPr>
-        <w:t xml:space="preserve">each instar age against colony size with both sexes combined as instar sex was</w:t>
+        <w:t xml:space="preserve">As instar age increases, the gradient of the line increases. n = 19</w:t>
       </w:r>
       <w:r>
         <w:rPr>
@@ -1347,30 +1335,6 @@
         <w:rPr>
           <w:i/>
         </w:rPr>
-        <w:t xml:space="preserve">insignificant. However, when testing each instar individually, only the adult female</w:t>
-      </w:r>
-      <w:r>
-        <w:rPr>
-          <w:i/>
-        </w:rPr>
-        <w:t xml:space="preserve"> </w:t>
-      </w:r>
-      <w:r>
-        <w:rPr>
-          <w:i/>
-        </w:rPr>
-        <w:t xml:space="preserve">condition change with nest size had a significant effect (p = 0.006 ** ), n = 19</w:t>
-      </w:r>
-      <w:r>
-        <w:rPr>
-          <w:i/>
-        </w:rPr>
-        <w:t xml:space="preserve"> </w:t>
-      </w:r>
-      <w:r>
-        <w:rPr>
-          <w:i/>
-        </w:rPr>
         <w:t xml:space="preserve">colonies.</w:t>
       </w:r>
     </w:p>
@@ -1378,10 +1342,10 @@
       <w:pPr>
         <w:pStyle w:val="Heading2"/>
       </w:pPr>
-      <w:bookmarkStart w:id="27" w:name="within-colony-variance-vs.-colony-size"/>
+      <w:bookmarkStart w:id="27" w:name="within-colony-variance-against-colony-size"/>
       <w:bookmarkEnd w:id="27"/>
       <w:r>
-        <w:t xml:space="preserve">Within Colony Variance Vs. colony size</w:t>
+        <w:t xml:space="preserve">Within-colony variance against colony size</w:t>
       </w:r>
     </w:p>
     <w:p>
@@ -1391,7 +1355,7 @@
       <w:bookmarkStart w:id="28" w:name="leg-length-variance"/>
       <w:bookmarkEnd w:id="28"/>
       <w:r>
-        <w:t xml:space="preserve">Leg Length Variance</w:t>
+        <w:t xml:space="preserve">Leg length variance</w:t>
       </w:r>
     </w:p>
     <w:p>
@@ -1399,7 +1363,7 @@
         <w:pStyle w:val="FirstParagraph"/>
       </w:pPr>
       <w:r>
-        <w:t xml:space="preserve">There was no significant effect of nest size on within colony variance in leg, but the average leg variance was</w:t>
+        <w:t xml:space="preserve">There was no significant effect of nest size on within-colony variance in leg length. However, before transformation, the average leg variance was</w:t>
       </w:r>
       <w:r>
         <w:t xml:space="preserve"> </w:t>
@@ -1419,13 +1383,7 @@
         <w:t xml:space="preserve"> </w:t>
       </w:r>
       <w:r>
-        <w:t xml:space="preserve">0.02, which is small as the possible values the boot strap variance could take</w:t>
-      </w:r>
-      <w:r>
-        <w:t xml:space="preserve"> </w:t>
-      </w:r>
-      <w:r>
-        <w:t xml:space="preserve">are between zero to one.</w:t>
+        <w:t xml:space="preserve">0.02, which is small given that the range of possible values is between zero and one.</w:t>
       </w:r>
     </w:p>
     <w:p>
@@ -1443,13 +1401,7 @@
         <w:pStyle w:val="FirstParagraph"/>
       </w:pPr>
       <w:r>
-        <w:t xml:space="preserve">In contrast, there were significant effects of colony size on within-colony condition variance.</w:t>
-      </w:r>
-      <w:r>
-        <w:t xml:space="preserve"> </w:t>
-      </w:r>
-      <w:r>
-        <w:t xml:space="preserve">The average within-colony condition variance was 0.07</w:t>
+        <w:t xml:space="preserve">The average within-colony condition variance was also small at 0.07</w:t>
       </w:r>
       <w:r>
         <w:t xml:space="preserve"> </w:t>
@@ -1463,25 +1415,25 @@
         <w:t xml:space="preserve"> </w:t>
       </w:r>
       <w:r>
-        <w:t xml:space="preserve">0.02, which again is low.</w:t>
-      </w:r>
-      <w:r>
-        <w:t xml:space="preserve"> </w:t>
-      </w:r>
-      <w:r>
-        <w:t xml:space="preserve">The final model included only colony size, the two-way interaction instar age by</w:t>
-      </w:r>
-      <w:r>
-        <w:t xml:space="preserve"> </w:t>
-      </w:r>
-      <w:r>
-        <w:t xml:space="preserve">sex interaction and the two-way interaction instar age squared by instar sex.</w:t>
-      </w:r>
-      <w:r>
-        <w:t xml:space="preserve"> </w:t>
-      </w:r>
-      <w:r>
-        <w:t xml:space="preserve">Colony size was significant (glmmPQR;</w:t>
+        <w:t xml:space="preserve">0.02. However, there were</w:t>
+      </w:r>
+      <w:r>
+        <w:t xml:space="preserve"> </w:t>
+      </w:r>
+      <w:r>
+        <w:t xml:space="preserve">significant fixed effects. The final model included only colony size, the two-way interaction instar age by</w:t>
+      </w:r>
+      <w:r>
+        <w:t xml:space="preserve"> </w:t>
+      </w:r>
+      <w:r>
+        <w:t xml:space="preserve">sex interaction and the two-way interaction instar age squared by instar sex (figure x).</w:t>
+      </w:r>
+      <w:r>
+        <w:t xml:space="preserve"> </w:t>
+      </w:r>
+      <w:r>
+        <w:t xml:space="preserve">Colony had a significat effect (glmmPQR;</w:t>
       </w:r>
       <w:r>
         <w:t xml:space="preserve"> </w:t>
@@ -1521,6 +1473,12 @@
       <w:r>
         <w:t xml:space="preserve">within-colony condition variance decreased with increasing colony size (figure 4).</w:t>
       </w:r>
+      <w:r>
+        <w:t xml:space="preserve"> </w:t>
+      </w:r>
+      <w:r>
+        <w:t xml:space="preserve">Any interactions of instar age or sex with colony size was not significant.</w:t>
+      </w:r>
     </w:p>
     <w:p>
       <w:pPr>
@@ -1609,19 +1567,7 @@
         <w:t xml:space="preserve"> </w:t>
       </w:r>
       <w:r>
-        <w:t xml:space="preserve">condition peaked at intermediate instar ages and being larger for males (figure 5).</w:t>
-      </w:r>
-      <w:r>
-        <w:t xml:space="preserve"> </w:t>
-      </w:r>
-      <w:r>
-        <w:t xml:space="preserve">However, doing post-hoc analysis we found that none of the instars were</w:t>
-      </w:r>
-      <w:r>
-        <w:t xml:space="preserve"> </w:t>
-      </w:r>
-      <w:r>
-        <w:t xml:space="preserve">significant when tested individually.</w:t>
+        <w:t xml:space="preserve">condition peaked at intermediate instar ages and was higher for males (figure 5).</w:t>
       </w:r>
     </w:p>
     <w:p>
@@ -1723,7 +1669,7 @@
         <w:rPr>
           <w:i/>
         </w:rPr>
-        <w:t xml:space="preserve">Figure : Transformed bootstrap calculated variance in condition against colony size with the linear model</w:t>
+        <w:t xml:space="preserve">Figure : Within-colony condition variance against colony size with the generalized linear model superimposed.</w:t>
       </w:r>
       <w:r>
         <w:rPr>
@@ -1735,7 +1681,7 @@
         <w:rPr>
           <w:i/>
         </w:rPr>
-        <w:t xml:space="preserve">superimposed , n = 19 colonies.</w:t>
+        <w:t xml:space="preserve">Colony size was significant (p = 0.007 ** ), but all of the colony size interactions were not.</w:t>
       </w:r>
     </w:p>
     <w:p>
@@ -1797,7 +1743,7 @@
         <w:rPr>
           <w:i/>
         </w:rPr>
-        <w:t xml:space="preserve">Figure :Within-colony condition variance by instar. Overlaid</w:t>
+        <w:t xml:space="preserve">Figure :Within-colony condition variance by instar age and sex. Overlaid</w:t>
       </w:r>
       <w:r>
         <w:rPr>
@@ -1809,17 +1755,17 @@
         <w:rPr>
           <w:i/>
         </w:rPr>
-        <w:t xml:space="preserve">is the linear model with a significant quadratic term.</w:t>
-      </w:r>
-    </w:p>
-    <w:p>
-      <w:pPr>
-        <w:pStyle w:val="Heading1"/>
-      </w:pPr>
-      <w:bookmarkStart w:id="32" w:name="original-colony-vs-propagule"/>
+        <w:t xml:space="preserve">is the generalized linear model, which has the square of instar age as a significant term.</w:t>
+      </w:r>
+    </w:p>
+    <w:p>
+      <w:pPr>
+        <w:pStyle w:val="Heading2"/>
+      </w:pPr>
+      <w:bookmarkStart w:id="32" w:name="size-and-condition-of-dispersers-against-philopatric-conspecifics"/>
       <w:bookmarkEnd w:id="32"/>
       <w:r>
-        <w:t xml:space="preserve">Original Colony Vs Propagule</w:t>
+        <w:t xml:space="preserve">Size and condition of dispersers against philopatric conspecifics</w:t>
       </w:r>
     </w:p>
     <w:p>
@@ -1827,13 +1773,13 @@
         <w:pStyle w:val="FirstParagraph"/>
       </w:pPr>
       <w:r>
-        <w:t xml:space="preserve">Adult female leg length was larger in propagules compared to their source</w:t>
-      </w:r>
-      <w:r>
-        <w:t xml:space="preserve"> </w:t>
-      </w:r>
-      <w:r>
-        <w:t xml:space="preserve">colony (lmer;</w:t>
+        <w:t xml:space="preserve">Adult female leg length was larger in propagules compared to adult females from their natal</w:t>
+      </w:r>
+      <w:r>
+        <w:t xml:space="preserve"> </w:t>
+      </w:r>
+      <w:r>
+        <w:t xml:space="preserve">colonies (lmer;</w:t>
       </w:r>
       <w:r>
         <w:t xml:space="preserve"> </w:t>
@@ -1870,7 +1816,13 @@
         <w:pStyle w:val="BodyText"/>
       </w:pPr>
       <w:r>
-        <w:t xml:space="preserve">as was individual condition (lmer;</w:t>
+        <w:t xml:space="preserve">and the individual condition of dispersers was higher</w:t>
+      </w:r>
+      <w:r>
+        <w:t xml:space="preserve"> </w:t>
+      </w:r>
+      <w:r>
+        <w:t xml:space="preserve">(lmer;</w:t>
       </w:r>
       <w:r>
         <w:t xml:space="preserve"> </w:t>
@@ -1899,13 +1851,7 @@
         <w:t xml:space="preserve"> </w:t>
       </w:r>
       <w:r>
-        <w:t xml:space="preserve">9.45, p = 0.002 ** ), with those in</w:t>
-      </w:r>
-      <w:r>
-        <w:t xml:space="preserve"> </w:t>
-      </w:r>
-      <w:r>
-        <w:t xml:space="preserve">propagules having longer legs and greater condition compared to those in the source colony.</w:t>
+        <w:t xml:space="preserve">9.45, p = 0.002 ** , figure 6)</w:t>
       </w:r>
     </w:p>
     <w:p>
@@ -1979,7 +1925,7 @@
         <w:rPr>
           <w:i/>
         </w:rPr>
-        <w:t xml:space="preserve">adult females in their source colony. Both were significant, n source colonies</w:t>
+        <w:t xml:space="preserve">adult females in their natal colony. Both were significant, n source colonies</w:t>
       </w:r>
       <w:r>
         <w:rPr>
@@ -1998,10 +1944,10 @@
       <w:pPr>
         <w:pStyle w:val="Heading2"/>
       </w:pPr>
-      <w:bookmarkStart w:id="34" w:name="propagule-survival"/>
+      <w:bookmarkStart w:id="34" w:name="single-female-colony-survival"/>
       <w:bookmarkEnd w:id="34"/>
       <w:r>
-        <w:t xml:space="preserve">Propagule survival</w:t>
+        <w:t xml:space="preserve">Single female colony survival</w:t>
       </w:r>
     </w:p>
     <w:p>
@@ -2009,13 +1955,19 @@
         <w:pStyle w:val="FirstParagraph"/>
       </w:pPr>
       <w:r>
-        <w:t xml:space="preserve">We found that colonies with single female spiders had a very low survival rate,</w:t>
-      </w:r>
-      <w:r>
-        <w:t xml:space="preserve"> </w:t>
-      </w:r>
-      <w:r>
-        <w:t xml:space="preserve">with there being only around a 15% chance that the single colony would survive</w:t>
+        <w:t xml:space="preserve">Estimating the survival function of single female nests using R's survival pacakge (reference),</w:t>
+      </w:r>
+      <w:r>
+        <w:t xml:space="preserve"> </w:t>
+      </w:r>
+      <w:r>
+        <w:t xml:space="preserve">we found that colonies with single female colonies had a very low survival rate,</w:t>
+      </w:r>
+      <w:r>
+        <w:t xml:space="preserve"> </w:t>
+      </w:r>
+      <w:r>
+        <w:t xml:space="preserve">with there being only around a 15% chance that a single colony would survive</w:t>
       </w:r>
       <w:r>
         <w:t xml:space="preserve"> </w:t>
@@ -2095,7 +2047,7 @@
         <w:rPr>
           <w:i/>
         </w:rPr>
-        <w:t xml:space="preserve">10 source colonies. The grey shading is the 95% confidence</w:t>
+        <w:t xml:space="preserve">10 source colonies. Grey shading represents the 95% confidence</w:t>
       </w:r>
       <w:r>
         <w:rPr>
@@ -2118,6 +2070,17 @@
       <w:bookmarkEnd w:id="36"/>
       <w:r>
         <w:t xml:space="preserve">List of full models used</w:t>
+      </w:r>
+    </w:p>
+    <w:p>
+      <w:pPr>
+        <w:pStyle w:val="FirstParagraph"/>
+      </w:pPr>
+      <w:r>
+        <w:rPr>
+          <w:i/>
+        </w:rPr>
+        <w:t xml:space="preserve">Table x: The full models used.</w:t>
       </w:r>
     </w:p>
     <w:tbl>
@@ -2127,8 +2090,8 @@
         <w:tblLook w:firstRow="1"/>
       </w:tblPr>
       <w:tblGrid>
-        <w:gridCol w:w="2002"/>
-        <w:gridCol w:w="5917"/>
+        <w:gridCol w:w="3195"/>
+        <w:gridCol w:w="4724"/>
       </w:tblGrid>
       <w:tr>
         <w:trPr>
@@ -2147,7 +2110,7 @@
               <w:jc w:val="center"/>
             </w:pPr>
             <w:r>
-              <w:t xml:space="preserve">test</w:t>
+              <w:t xml:space="preserve">Test</w:t>
             </w:r>
           </w:p>
         </w:tc>
@@ -2164,7 +2127,7 @@
               <w:jc w:val="center"/>
             </w:pPr>
             <w:r>
-              <w:t xml:space="preserve">fullModel</w:t>
+              <w:t xml:space="preserve">Full Model</w:t>
             </w:r>
           </w:p>
         </w:tc>
@@ -2177,7 +2140,7 @@
               <w:jc w:val="center"/>
             </w:pPr>
             <w:r>
-              <w:t xml:space="preserve">Leg length</w:t>
+              <w:t xml:space="preserve">Leg length vs. colony size</w:t>
             </w:r>
           </w:p>
         </w:tc>
@@ -2188,13 +2151,13 @@
               <w:jc w:val="center"/>
             </w:pPr>
             <w:r>
-              <w:t xml:space="preserve">logLeg=logCtFm + InstarAge + logCtFm:InstarAge +</w:t>
+              <w:t xml:space="preserve">log(LegLength)=log(NestSize) + InstarAge + log(NestSize):InstarAge +</w:t>
             </w:r>
             <w:r>
               <w:t xml:space="preserve"> </w:t>
             </w:r>
             <w:r>
-              <w:t xml:space="preserve">logCtFm:InstarAge:InstarSex + (1|Nest)</w:t>
+              <w:t xml:space="preserve">log(NestSize):InstarAge:InstarSex + (1|Nest)</w:t>
             </w:r>
           </w:p>
         </w:tc>
@@ -2207,7 +2170,7 @@
               <w:jc w:val="center"/>
             </w:pPr>
             <w:r>
-              <w:t xml:space="preserve">Condition</w:t>
+              <w:t xml:space="preserve">Condition vs. colony size</w:t>
             </w:r>
           </w:p>
         </w:tc>
@@ -2218,7 +2181,7 @@
               <w:jc w:val="center"/>
             </w:pPr>
             <w:r>
-              <w:t xml:space="preserve">condResiduals=logCtFm + logCtFm:InstarAge + (1|Nest)</w:t>
+              <w:t xml:space="preserve">Condition=log(NestSize) + log(NestSize):InstarAge + (1|Nest)</w:t>
             </w:r>
           </w:p>
         </w:tc>
@@ -2231,7 +2194,7 @@
               <w:jc w:val="center"/>
             </w:pPr>
             <w:r>
-              <w:t xml:space="preserve">Condition Variance</w:t>
+              <w:t xml:space="preserve">Condition Variance vs. colony size</w:t>
             </w:r>
           </w:p>
         </w:tc>
@@ -2242,7 +2205,13 @@
               <w:jc w:val="center"/>
             </w:pPr>
             <w:r>
-              <w:t xml:space="preserve">Variance=logCtFm + InstarAge:InstarSex + InstarSex:sqr(InstarAge)</w:t>
+              <w:t xml:space="preserve">Variance=log(NestSize) + InstarAge:InstarSex +</w:t>
+            </w:r>
+            <w:r>
+              <w:t xml:space="preserve"> </w:t>
+            </w:r>
+            <w:r>
+              <w:t xml:space="preserve">InstarSex:sqr(InstarAge)</w:t>
             </w:r>
           </w:p>
         </w:tc>
@@ -2255,7 +2224,7 @@
               <w:jc w:val="center"/>
             </w:pPr>
             <w:r>
-              <w:t xml:space="preserve">Single nest leg</w:t>
+              <w:t xml:space="preserve">Leg length dispersed female vs. source colony</w:t>
             </w:r>
           </w:p>
         </w:tc>
@@ -2266,7 +2235,7 @@
               <w:jc w:val="center"/>
             </w:pPr>
             <w:r>
-              <w:t xml:space="preserve">logLeg=type + (1|Nest) + (1|OrigNst)</w:t>
+              <w:t xml:space="preserve">log(LegLength)=ColonyType + (1|Nest) + (1|SourceColony)</w:t>
             </w:r>
           </w:p>
         </w:tc>
@@ -2279,7 +2248,7 @@
               <w:jc w:val="center"/>
             </w:pPr>
             <w:r>
-              <w:t xml:space="preserve">Single nest condition</w:t>
+              <w:t xml:space="preserve">Condition dispersed female vs. source colony</w:t>
             </w:r>
           </w:p>
         </w:tc>
@@ -2290,7 +2259,7 @@
               <w:jc w:val="center"/>
             </w:pPr>
             <w:r>
-              <w:t xml:space="preserve">condResiduals=type + (1|Nest) + (1|OrigNst)</w:t>
+              <w:t xml:space="preserve">Condition=ColonyType + (1|Nest) + (1|SourceColony)</w:t>
             </w:r>
           </w:p>
         </w:tc>
@@ -2404,7 +2373,7 @@
     </w:lvl>
   </w:abstractNum>
   <w:abstractNum w:abstractNumId="990">
-    <w:nsid w:val="8ceea93d"/>
+    <w:nsid w:val="cb693195"/>
     <w:multiLevelType w:val="multilevel"/>
     <w:lvl w:ilvl="0">
       <w:numFmt w:val="bullet"/>
@@ -2485,7 +2454,7 @@
     </w:lvl>
   </w:abstractNum>
   <w:abstractNum w:abstractNumId="99331">
-    <w:nsid w:val="aba6c8e5"/>
+    <w:nsid w:val="86fffb27"/>
     <w:multiLevelType w:val="multilevel"/>
     <w:lvl w:ilvl="0">
       <w:start w:val="1"/>
@@ -2573,7 +2542,7 @@
     </w:lvl>
   </w:abstractNum>
   <w:abstractNum w:abstractNumId="99332">
-    <w:nsid w:val="b2bf16ee"/>
+    <w:nsid w:val="bae980db"/>
     <w:multiLevelType w:val="multilevel"/>
     <w:lvl w:ilvl="0">
       <w:start w:val="2"/>
@@ -2661,7 +2630,7 @@
     </w:lvl>
   </w:abstractNum>
   <w:abstractNum w:abstractNumId="99333">
-    <w:nsid w:val="a5473548"/>
+    <w:nsid w:val="582484e9"/>
     <w:multiLevelType w:val="multilevel"/>
     <w:lvl w:ilvl="0">
       <w:start w:val="3"/>
@@ -2749,7 +2718,7 @@
     </w:lvl>
   </w:abstractNum>
   <w:abstractNum w:abstractNumId="99334">
-    <w:nsid w:val="f7faecd4"/>
+    <w:nsid w:val="b63fa0e3"/>
     <w:multiLevelType w:val="multilevel"/>
     <w:lvl w:ilvl="0">
       <w:start w:val="4"/>
@@ -2837,7 +2806,7 @@
     </w:lvl>
   </w:abstractNum>
   <w:abstractNum w:abstractNumId="99335">
-    <w:nsid w:val="66939dea"/>
+    <w:nsid w:val="253f8dd9"/>
     <w:multiLevelType w:val="multilevel"/>
     <w:lvl w:ilvl="0">
       <w:start w:val="5"/>
@@ -2925,7 +2894,7 @@
     </w:lvl>
   </w:abstractNum>
   <w:abstractNum w:abstractNumId="99336">
-    <w:nsid w:val="914f2356"/>
+    <w:nsid w:val="5cc85cef"/>
     <w:multiLevelType w:val="multilevel"/>
     <w:lvl w:ilvl="0">
       <w:start w:val="6"/>
@@ -3013,7 +2982,7 @@
     </w:lvl>
   </w:abstractNum>
   <w:abstractNum w:abstractNumId="99337">
-    <w:nsid w:val="fa294083"/>
+    <w:nsid w:val="6ff65fc8"/>
     <w:multiLevelType w:val="multilevel"/>
     <w:lvl w:ilvl="0">
       <w:start w:val="7"/>

</xml_diff>

<commit_message>
nest size lab meeting
</commit_message>
<xml_diff>
--- a/EcuRCode/WeightVsNestSize/PaperCode/Statistics_Output/0_NestSizeResultsInstarSex.docx
+++ b/EcuRCode/WeightVsNestSize/PaperCode/Statistics_Output/0_NestSizeResultsInstarSex.docx
@@ -77,19 +77,19 @@
         <w:pStyle w:val="Date"/>
       </w:pPr>
       <w:r>
-        <w:t xml:space="preserve">22</w:t>
-      </w:r>
-      <w:r>
-        <w:t xml:space="preserve"> </w:t>
-      </w:r>
-      <w:r>
-        <w:t xml:space="preserve">December,</w:t>
-      </w:r>
-      <w:r>
-        <w:t xml:space="preserve"> </w:t>
-      </w:r>
-      <w:r>
-        <w:t xml:space="preserve">2016</w:t>
+        <w:t xml:space="preserve">19</w:t>
+      </w:r>
+      <w:r>
+        <w:t xml:space="preserve"> </w:t>
+      </w:r>
+      <w:r>
+        <w:t xml:space="preserve">January,</w:t>
+      </w:r>
+      <w:r>
+        <w:t xml:space="preserve"> </w:t>
+      </w:r>
+      <w:r>
+        <w:t xml:space="preserve">2017</w:t>
       </w:r>
     </w:p>
     <w:p>
@@ -320,14 +320,14 @@
       <w:r>
         <w:drawing>
           <wp:inline>
-            <wp:extent cx="4620126" cy="3696101"/>
+            <wp:extent cx="5334000" cy="4364181"/>
             <wp:effectExtent b="0" l="0" r="0" t="0"/>
             <wp:docPr descr="" id="1" name="Picture"/>
             <a:graphic>
               <a:graphicData uri="http://schemas.openxmlformats.org/drawingml/2006/picture">
                 <pic:pic>
                   <pic:nvPicPr>
-                    <pic:cNvPr descr="G:\EclipseNeonWorkspace\R_Code\ruthubc\EcuRCode\WeightVsNestSize\PaperCode\Statistics_Output\0_NestSizeResultsInstarSex_files/figure-docx/NestSizeHistogram-1.png" id="0" name="Picture"/>
+                    <pic:cNvPr descr="C:\Work\EclipseNeonWorkspace\ruthubc\EcuRCode\WeightVsNestSize\PaperCode\Statistics_Output\0_NestSizeResultsInstarSex_files/figure-docx/NestSizeHistogram-1.png" id="0" name="Picture"/>
                     <pic:cNvPicPr>
                       <a:picLocks noChangeArrowheads="1" noChangeAspect="1"/>
                     </pic:cNvPicPr>
@@ -341,7 +341,7 @@
                   <pic:spPr bwMode="auto">
                     <a:xfrm>
                       <a:off x="0" y="0"/>
-                      <a:ext cx="4620126" cy="3696101"/>
+                      <a:ext cx="5334000" cy="4364181"/>
                     </a:xfrm>
                     <a:prstGeom prst="rect">
                       <a:avLst/>
@@ -372,7 +372,7 @@
         <w:rPr>
           <w:i/>
         </w:rPr>
-        <w:t xml:space="preserve">Figure :Histogram of the size of nests measured</w:t>
+        <w:t xml:space="preserve">Figure :Histogram of the size of colonies investigated</w:t>
       </w:r>
     </w:p>
     <w:p>
@@ -414,7 +414,7 @@
         <w:t xml:space="preserve"> </w:t>
       </w:r>
       <w:r>
-        <w:t xml:space="preserve">(table 2). After confirming, not surprisingly, that</w:t>
+        <w:t xml:space="preserve">. After confirming, not surprisingly, that</w:t>
       </w:r>
       <w:r>
         <w:t xml:space="preserve"> </w:t>
@@ -427,6 +427,7 @@
       </w:r>
       <m:oMath>
         <m:r>
+          <m:rPr/>
           <m:t>χ</m:t>
         </m:r>
       </m:oMath>
@@ -457,7 +458,7 @@
         <w:pStyle w:val="BodyText"/>
       </w:pPr>
       <w:r>
-        <w:t xml:space="preserve">leg length increased increases as colony size increased</w:t>
+        <w:t xml:space="preserve">leg length increased as colony size increased</w:t>
       </w:r>
       <w:r>
         <w:t xml:space="preserve"> </w:t>
@@ -470,6 +471,7 @@
       </w:r>
       <m:oMath>
         <m:r>
+          <m:rPr/>
           <m:t>χ</m:t>
         </m:r>
       </m:oMath>
@@ -512,7 +514,7 @@
         <w:pStyle w:val="BodyText"/>
       </w:pPr>
       <w:r>
-        <w:t xml:space="preserve">but there was a significant two-way interaction between colony size and instar</w:t>
+        <w:t xml:space="preserve">but with a significant interaction with instar</w:t>
       </w:r>
       <w:r>
         <w:t xml:space="preserve"> </w:t>
@@ -525,6 +527,7 @@
       </w:r>
       <m:oMath>
         <m:r>
+          <m:rPr/>
           <m:t>χ</m:t>
         </m:r>
       </m:oMath>
@@ -568,6 +571,7 @@
       </w:r>
       <m:oMath>
         <m:r>
+          <m:rPr/>
           <m:t>χ</m:t>
         </m:r>
       </m:oMath>
@@ -610,19 +614,25 @@
         <w:pStyle w:val="BodyText"/>
       </w:pPr>
       <w:r>
-        <w:t xml:space="preserve">Due to this significant interaction we preformed tests on each instar individually.</w:t>
-      </w:r>
-      <w:r>
-        <w:t xml:space="preserve"> </w:t>
-      </w:r>
-      <w:r>
-        <w:t xml:space="preserve">We found that leg length increased with colony size in the older instars,</w:t>
-      </w:r>
-      <w:r>
-        <w:t xml:space="preserve"> </w:t>
-      </w:r>
-      <w:r>
-        <w:t xml:space="preserve">but not significantly so in the younger ones ,</w:t>
+        <w:t xml:space="preserve">Due to this significant interaction we performed tests on each instar</w:t>
+      </w:r>
+      <w:r>
+        <w:t xml:space="preserve"> </w:t>
+      </w:r>
+      <w:r>
+        <w:t xml:space="preserve">individually. We found that leg length increased with colony size in the older</w:t>
+      </w:r>
+      <w:r>
+        <w:t xml:space="preserve"> </w:t>
+      </w:r>
+      <w:r>
+        <w:t xml:space="preserve">instars, but not significantly so in the younger ones</w:t>
+      </w:r>
+      <w:r>
+        <w:t xml:space="preserve"> </w:t>
+      </w:r>
+      <w:r>
+        <w:t xml:space="preserve">(table 2) and</w:t>
       </w:r>
       <w:r>
         <w:br w:type="textWrapping"/>
@@ -639,31 +649,46 @@
         <w:rPr>
           <w:i/>
         </w:rPr>
-        <w:t xml:space="preserve">Table 1: Results of individual analysis of leg length against colony size for</w:t>
-      </w:r>
-      <w:r>
-        <w:rPr>
-          <w:i/>
-        </w:rPr>
-        <w:t xml:space="preserve"> </w:t>
-      </w:r>
-      <w:r>
-        <w:rPr>
-          <w:i/>
-        </w:rPr>
-        <w:t xml:space="preserve">each instar. Leg length increases as colony size increases, but when tested</w:t>
-      </w:r>
-      <w:r>
-        <w:rPr>
-          <w:i/>
-        </w:rPr>
-        <w:t xml:space="preserve"> </w:t>
-      </w:r>
-      <w:r>
-        <w:rPr>
-          <w:i/>
-        </w:rPr>
-        <w:t xml:space="preserve">individually is significant only for the older instars.</w:t>
+        <w:t xml:space="preserve">Table 2: Results of sepearate analysis of leg length against colony size for</w:t>
+      </w:r>
+      <w:r>
+        <w:rPr>
+          <w:i/>
+        </w:rPr>
+        <w:t xml:space="preserve"> </w:t>
+      </w:r>
+      <w:r>
+        <w:rPr>
+          <w:i/>
+        </w:rPr>
+        <w:t xml:space="preserve">each instar and the two sexes. Leg length increases with colony size in the</w:t>
+      </w:r>
+      <w:r>
+        <w:rPr>
+          <w:i/>
+        </w:rPr>
+        <w:t xml:space="preserve"> </w:t>
+      </w:r>
+      <w:r>
+        <w:rPr>
+          <w:i/>
+        </w:rPr>
+        <w:t xml:space="preserve">overall model (p = &lt; 0.001</w:t>
+      </w:r>
+      <w:r>
+        <w:rPr>
+          <w:i/>
+        </w:rPr>
+        <w:t xml:space="preserve"> </w:t>
+      </w:r>
+      <w:r>
+        <w:t xml:space="preserve">** ). When tested</w:t>
+      </w:r>
+      <w:r>
+        <w:t xml:space="preserve"> </w:t>
+      </w:r>
+      <w:r>
+        <w:t xml:space="preserve">individually the relationship is only significant for the older instars.*</w:t>
       </w:r>
     </w:p>
     <w:tbl>
@@ -690,7 +715,7 @@
               <w:jc w:val="left"/>
             </w:pPr>
             <w:r>
-              <w:t xml:space="preserve">Instar</w:t>
+              <w:t xml:space="preserve">Instar and sex</w:t>
             </w:r>
           </w:p>
         </w:tc>
@@ -725,6 +750,7 @@
             </w:pPr>
             <m:oMath>
               <m:r>
+                <m:rPr/>
                 <m:t>χ</m:t>
               </m:r>
             </m:oMath>
@@ -1056,7 +1082,7 @@
               <a:graphicData uri="http://schemas.openxmlformats.org/drawingml/2006/picture">
                 <pic:pic>
                   <pic:nvPicPr>
-                    <pic:cNvPr descr="G:\EclipseNeonWorkspace\R_Code\ruthubc\EcuRCode\WeightVsNestSize\PaperCode\Statistics_Output\0_NestSizeResultsInstarSex_files/figure-docx/LegInstarGridGraph-1.png" id="0" name="Picture"/>
+                    <pic:cNvPr descr="C:\Work\EclipseNeonWorkspace\ruthubc\EcuRCode\WeightVsNestSize\PaperCode\Statistics_Output\0_NestSizeResultsInstarSex_files/figure-docx/LegInstarGridGraph-1.png" id="0" name="Picture"/>
                     <pic:cNvPicPr>
                       <a:picLocks noChangeArrowheads="1" noChangeAspect="1"/>
                     </pic:cNvPicPr>
@@ -1101,28 +1127,88 @@
         <w:rPr>
           <w:i/>
         </w:rPr>
-        <w:t xml:space="preserve">Figure: Leg length against colony size with the full linear model superimposed. Overall leg length increased with</w:t>
-      </w:r>
-      <w:r>
-        <w:t xml:space="preserve"> </w:t>
-      </w:r>
-      <w:r>
-        <w:rPr>
-          <w:i/>
-        </w:rPr>
-        <w:t xml:space="preserve">colony size (p = &lt; 0.001 *** ), but, as there was a significant interaction between colony size</w:t>
-      </w:r>
-      <w:r>
-        <w:rPr>
-          <w:i/>
-        </w:rPr>
-        <w:t xml:space="preserve"> </w:t>
-      </w:r>
-      <w:r>
-        <w:rPr>
-          <w:i/>
-        </w:rPr>
-        <w:t xml:space="preserve">and instar, post-hoc tests in instars individually showed that only the older instars were significant. n = 19 colonies.</w:t>
+        <w:t xml:space="preserve">Figure: Leg length (tiba plus patella) as a function of colony size with</w:t>
+      </w:r>
+      <w:r>
+        <w:rPr>
+          <w:i/>
+        </w:rPr>
+        <w:t xml:space="preserve"> </w:t>
+      </w:r>
+      <w:r>
+        <w:rPr>
+          <w:i/>
+        </w:rPr>
+        <w:t xml:space="preserve">the full linear model, which contains a significant interaction</w:t>
+      </w:r>
+      <w:r>
+        <w:rPr>
+          <w:i/>
+        </w:rPr>
+        <w:t xml:space="preserve"> </w:t>
+      </w:r>
+      <w:r>
+        <w:rPr>
+          <w:i/>
+        </w:rPr>
+        <w:t xml:space="preserve">with colony size, superimposed. Overall, leg length increased with</w:t>
+      </w:r>
+      <w:r>
+        <w:t xml:space="preserve"> </w:t>
+      </w:r>
+      <w:r>
+        <w:rPr>
+          <w:i/>
+        </w:rPr>
+        <w:t xml:space="preserve">colony size</w:t>
+      </w:r>
+      <w:r>
+        <w:rPr>
+          <w:i/>
+        </w:rPr>
+        <w:t xml:space="preserve"> </w:t>
+      </w:r>
+      <w:r>
+        <w:rPr>
+          <w:i/>
+        </w:rPr>
+        <w:t xml:space="preserve">(p = &lt; 0.001 *** ), but with a significant</w:t>
+      </w:r>
+      <w:r>
+        <w:rPr>
+          <w:i/>
+        </w:rPr>
+        <w:t xml:space="preserve"> </w:t>
+      </w:r>
+      <w:r>
+        <w:rPr>
+          <w:i/>
+        </w:rPr>
+        <w:t xml:space="preserve">interaction between colony size and instar,. When tested</w:t>
+      </w:r>
+      <w:r>
+        <w:rPr>
+          <w:i/>
+        </w:rPr>
+        <w:t xml:space="preserve"> </w:t>
+      </w:r>
+      <w:r>
+        <w:rPr>
+          <w:i/>
+        </w:rPr>
+        <w:t xml:space="preserve">individually, only the older instars exhibited a significant relationship ().</w:t>
+      </w:r>
+      <w:r>
+        <w:rPr>
+          <w:i/>
+        </w:rPr>
+        <w:t xml:space="preserve"> </w:t>
+      </w:r>
+      <w:r>
+        <w:rPr>
+          <w:i/>
+        </w:rPr>
+        <w:t xml:space="preserve">n= 19 colonies.</w:t>
       </w:r>
     </w:p>
     <w:p>
@@ -1140,19 +1226,32 @@
         <w:pStyle w:val="FirstParagraph"/>
       </w:pPr>
       <w:r>
-        <w:t xml:space="preserve">The model with the lowest AIC value included only one interaction term, instar age by colony size and</w:t>
-      </w:r>
-      <w:r>
-        <w:t xml:space="preserve"> </w:t>
-      </w:r>
-      <w:r>
-        <w:t xml:space="preserve">did not include instar sex or instar age as fixed effects (table 2) . Colony size was significant (lmer;</w:t>
+        <w:t xml:space="preserve">The</w:t>
+      </w:r>
+      <w:r>
+        <w:t xml:space="preserve"> </w:t>
+      </w:r>
+      <w:r>
+        <w:t xml:space="preserve">model with the lowest AIC value included only one interaction term, instar age by colony size, and</w:t>
+      </w:r>
+      <w:r>
+        <w:t xml:space="preserve"> </w:t>
+      </w:r>
+      <w:r>
+        <w:t xml:space="preserve">did not include instar sex or instar age as fixed effects (table 1) .</w:t>
+      </w:r>
+      <w:r>
+        <w:t xml:space="preserve"> </w:t>
+      </w:r>
+      <w:r>
+        <w:t xml:space="preserve">The effect of colony size was significant (lmer;</w:t>
       </w:r>
       <w:r>
         <w:t xml:space="preserve"> </w:t>
       </w:r>
       <m:oMath>
         <m:r>
+          <m:rPr/>
           <m:t>χ</m:t>
         </m:r>
       </m:oMath>
@@ -1205,6 +1304,7 @@
       </w:r>
       <m:oMath>
         <m:r>
+          <m:rPr/>
           <m:t>χ</m:t>
         </m:r>
       </m:oMath>
@@ -1241,19 +1341,20 @@
         <w:pStyle w:val="BodyText"/>
       </w:pPr>
       <w:r>
-        <w:t xml:space="preserve">However, when performing tests on the instars individually due to the significant interaction, we found that only</w:t>
-      </w:r>
-      <w:r>
-        <w:t xml:space="preserve"> </w:t>
-      </w:r>
-      <w:r>
-        <w:t xml:space="preserve">adult female condition decreased significantly with colony size (lmer;</w:t>
+        <w:t xml:space="preserve">When performing tests on the instars individually, only adult female condition</w:t>
+      </w:r>
+      <w:r>
+        <w:t xml:space="preserve"> </w:t>
+      </w:r>
+      <w:r>
+        <w:t xml:space="preserve">decreased significantly with colony size (lmer;</w:t>
       </w:r>
       <w:r>
         <w:t xml:space="preserve"> </w:t>
       </w:r>
       <m:oMath>
         <m:r>
+          <m:rPr/>
           <m:t>χ</m:t>
         </m:r>
       </m:oMath>
@@ -1264,13 +1365,34 @@
         <w:t xml:space="preserve">2</w:t>
       </w:r>
       <w:r>
-        <w:t xml:space="preserve">~3, 4~ = 7.64,</w:t>
-      </w:r>
-      <w:r>
-        <w:t xml:space="preserve"> </w:t>
-      </w:r>
-      <w:r>
-        <w:t xml:space="preserve">p = 0.006 ** ).</w:t>
+        <w:rPr>
+          <w:vertAlign w:val="subscript"/>
+        </w:rPr>
+        <w:t xml:space="preserve">3,</w:t>
+      </w:r>
+      <w:r>
+        <w:rPr>
+          <w:vertAlign w:val="subscript"/>
+        </w:rPr>
+        <w:t xml:space="preserve"> </w:t>
+      </w:r>
+      <w:r>
+        <w:rPr>
+          <w:vertAlign w:val="subscript"/>
+        </w:rPr>
+        <w:t xml:space="preserve">4</w:t>
+      </w:r>
+      <w:r>
+        <w:t xml:space="preserve"> </w:t>
+      </w:r>
+      <w:r>
+        <w:t xml:space="preserve">= 7.64, p = 0.006</w:t>
+      </w:r>
+      <w:r>
+        <w:t xml:space="preserve"> </w:t>
+      </w:r>
+      <w:r>
+        <w:t xml:space="preserve">** ).</w:t>
       </w:r>
     </w:p>
     <w:p>
@@ -1298,7 +1420,7 @@
               <a:graphicData uri="http://schemas.openxmlformats.org/drawingml/2006/picture">
                 <pic:pic>
                   <pic:nvPicPr>
-                    <pic:cNvPr descr="G:\EclipseNeonWorkspace\R_Code\ruthubc\EcuRCode\WeightVsNestSize\PaperCode\Statistics_Output\0_NestSizeResultsInstarSex_files/figure-docx/ConditionInstarGridGraph-1.png" id="0" name="Picture"/>
+                    <pic:cNvPr descr="C:\Work\EclipseNeonWorkspace\ruthubc\EcuRCode\WeightVsNestSize\PaperCode\Statistics_Output\0_NestSizeResultsInstarSex_files/figure-docx/ConditionInstarGridGraph-1.png" id="0" name="Picture"/>
                     <pic:cNvPicPr>
                       <a:picLocks noChangeArrowheads="1" noChangeAspect="1"/>
                     </pic:cNvPicPr>
@@ -1343,43 +1465,55 @@
         <w:rPr>
           <w:i/>
         </w:rPr>
-        <w:t xml:space="preserve">Figure : Individual condition against colony size, with the full linear model superimposed. Overall condition</w:t>
-      </w:r>
-      <w:r>
-        <w:rPr>
-          <w:i/>
-        </w:rPr>
-        <w:t xml:space="preserve"> </w:t>
-      </w:r>
-      <w:r>
-        <w:rPr>
-          <w:i/>
-        </w:rPr>
-        <w:t xml:space="preserve">decreases with colony size (p = 0.004 ** ), with</w:t>
-      </w:r>
-      <w:r>
-        <w:rPr>
-          <w:i/>
-        </w:rPr>
-        <w:t xml:space="preserve"> </w:t>
-      </w:r>
-      <w:r>
-        <w:rPr>
-          <w:i/>
-        </w:rPr>
-        <w:t xml:space="preserve">a significant interaction with instar age (p = &lt; 0.001</w:t>
-      </w:r>
-      <w:r>
-        <w:rPr>
-          <w:i/>
-        </w:rPr>
-        <w:t xml:space="preserve"> </w:t>
-      </w:r>
-      <w:r>
-        <w:rPr>
-          <w:i/>
-        </w:rPr>
-        <w:t xml:space="preserve">*** ).</w:t>
+        <w:t xml:space="preserve">Figure : Individual condition against colony size, with the linear model</w:t>
+      </w:r>
+      <w:r>
+        <w:rPr>
+          <w:i/>
+        </w:rPr>
+        <w:t xml:space="preserve"> </w:t>
+      </w:r>
+      <w:r>
+        <w:rPr>
+          <w:i/>
+        </w:rPr>
+        <w:t xml:space="preserve">superimposed. Overall condition decreases with colony size (p =</w:t>
+      </w:r>
+      <w:r>
+        <w:rPr>
+          <w:i/>
+        </w:rPr>
+        <w:t xml:space="preserve"> </w:t>
+      </w:r>
+      <w:r>
+        <w:rPr>
+          <w:i/>
+        </w:rPr>
+        <w:t xml:space="preserve">0.004 ** ), with a significant interaction with</w:t>
+      </w:r>
+      <w:r>
+        <w:rPr>
+          <w:i/>
+        </w:rPr>
+        <w:t xml:space="preserve"> </w:t>
+      </w:r>
+      <w:r>
+        <w:rPr>
+          <w:i/>
+        </w:rPr>
+        <w:t xml:space="preserve">instar age (p = &lt; 0.001 *** ), but not</w:t>
+      </w:r>
+      <w:r>
+        <w:rPr>
+          <w:i/>
+        </w:rPr>
+        <w:t xml:space="preserve"> </w:t>
+      </w:r>
+      <w:r>
+        <w:rPr>
+          <w:i/>
+        </w:rPr>
+        <w:t xml:space="preserve">instar sex.</w:t>
       </w:r>
     </w:p>
     <w:p>
@@ -1389,14 +1523,14 @@
       <w:r>
         <w:drawing>
           <wp:inline>
-            <wp:extent cx="5046020" cy="3211103"/>
+            <wp:extent cx="5334000" cy="4572000"/>
             <wp:effectExtent b="0" l="0" r="0" t="0"/>
             <wp:docPr descr="" id="1" name="Picture"/>
             <a:graphic>
               <a:graphicData uri="http://schemas.openxmlformats.org/drawingml/2006/picture">
                 <pic:pic>
                   <pic:nvPicPr>
-                    <pic:cNvPr descr="G:\EclipseNeonWorkspace\R_Code\ruthubc\EcuRCode\WeightVsNestSize\PaperCode\Statistics_Output\0_NestSizeResultsInstarSex_files/figure-docx/InstarConditionInteractionGraph-1.png" id="0" name="Picture"/>
+                    <pic:cNvPr descr="C:\Work\EclipseNeonWorkspace\ruthubc\EcuRCode\WeightVsNestSize\PaperCode\Statistics_Output\0_NestSizeResultsInstarSex_files/figure-docx/PredictedInstarConditionInteractionGraph-1.png" id="0" name="Picture"/>
                     <pic:cNvPicPr>
                       <a:picLocks noChangeArrowheads="1" noChangeAspect="1"/>
                     </pic:cNvPicPr>
@@ -1410,7 +1544,7 @@
                   <pic:spPr bwMode="auto">
                     <a:xfrm>
                       <a:off x="0" y="0"/>
-                      <a:ext cx="5046020" cy="3211103"/>
+                      <a:ext cx="5334000" cy="4572000"/>
                     </a:xfrm>
                     <a:prstGeom prst="rect">
                       <a:avLst/>
@@ -1441,19 +1575,19 @@
         <w:rPr>
           <w:i/>
         </w:rPr>
-        <w:t xml:space="preserve">Figure : The predicted values, by instar age, from the full linear model of individual condition against colony size.</w:t>
-      </w:r>
-      <w:r>
-        <w:rPr>
-          <w:i/>
-        </w:rPr>
-        <w:t xml:space="preserve"> </w:t>
-      </w:r>
-      <w:r>
-        <w:rPr>
-          <w:i/>
-        </w:rPr>
-        <w:t xml:space="preserve">As instar age increases, the gradient of the line increases. n = 19</w:t>
+        <w:t xml:space="preserve">Figure : The predicted slopes per instar of the regression of individual condition against</w:t>
+      </w:r>
+      <w:r>
+        <w:rPr>
+          <w:i/>
+        </w:rPr>
+        <w:t xml:space="preserve"> </w:t>
+      </w:r>
+      <w:r>
+        <w:rPr>
+          <w:i/>
+        </w:rPr>
+        <w:t xml:space="preserve">colony size. As instar age increases, the gradient of the line increases. n = 19</w:t>
       </w:r>
       <w:r>
         <w:rPr>
@@ -1482,10 +1616,10 @@
       <w:pPr>
         <w:pStyle w:val="Heading3"/>
       </w:pPr>
-      <w:bookmarkStart w:id="30" w:name="leg-length-variance"/>
+      <w:bookmarkStart w:id="30" w:name="within-colony-leg-length-variance"/>
       <w:bookmarkEnd w:id="30"/>
       <w:r>
-        <w:t xml:space="preserve">Leg length variance</w:t>
+        <w:t xml:space="preserve">Within-colony Leg length variance</w:t>
       </w:r>
     </w:p>
     <w:p>
@@ -1506,6 +1640,7 @@
       </w:r>
       <m:oMath>
         <m:r>
+          <m:rPr/>
           <m:t>±</m:t>
         </m:r>
       </m:oMath>
@@ -1520,10 +1655,10 @@
       <w:pPr>
         <w:pStyle w:val="Heading3"/>
       </w:pPr>
-      <w:bookmarkStart w:id="31" w:name="condition-variance"/>
+      <w:bookmarkStart w:id="31" w:name="within-colony-condition-variance"/>
       <w:bookmarkEnd w:id="31"/>
       <w:r>
-        <w:t xml:space="preserve">Condition Variance</w:t>
+        <w:t xml:space="preserve">Within-colony condition variance</w:t>
       </w:r>
     </w:p>
     <w:p>
@@ -1538,6 +1673,7 @@
       </w:r>
       <m:oMath>
         <m:r>
+          <m:rPr/>
           <m:t>±</m:t>
         </m:r>
       </m:oMath>
@@ -1551,31 +1687,34 @@
         <w:t xml:space="preserve"> </w:t>
       </w:r>
       <w:r>
-        <w:t xml:space="preserve">significant fixed effects. The final model included only colony size, the two-way interaction instar age by</w:t>
-      </w:r>
-      <w:r>
-        <w:t xml:space="preserve"> </w:t>
-      </w:r>
-      <w:r>
-        <w:t xml:space="preserve">sex interaction and the two-way interaction instar age squared by instar sex</w:t>
-      </w:r>
-      <w:r>
-        <w:t xml:space="preserve"> </w:t>
-      </w:r>
-      <w:r>
-        <w:t xml:space="preserve">(table 2).</w:t>
-      </w:r>
-      <w:r>
-        <w:t xml:space="preserve"> </w:t>
-      </w:r>
-      <w:r>
-        <w:t xml:space="preserve">Colony had a significat effect (glmmPQR;</w:t>
+        <w:t xml:space="preserve">significant fixed effects. The model with the lowest AIC included colony size, the two-way interaction instar age by</w:t>
+      </w:r>
+      <w:r>
+        <w:t xml:space="preserve"> </w:t>
+      </w:r>
+      <w:r>
+        <w:t xml:space="preserve">sex and the two-way interaction instar age squared by instar sex</w:t>
+      </w:r>
+      <w:r>
+        <w:t xml:space="preserve"> </w:t>
+      </w:r>
+      <w:r>
+        <w:t xml:space="preserve">(table 1).</w:t>
+      </w:r>
+    </w:p>
+    <w:p>
+      <w:pPr>
+        <w:pStyle w:val="BodyText"/>
+      </w:pPr>
+      <w:r>
+        <w:t xml:space="preserve">Colony size had a significant effect (glmmPQR;</w:t>
       </w:r>
       <w:r>
         <w:t xml:space="preserve"> </w:t>
       </w:r>
       <m:oMath>
         <m:r>
+          <m:rPr/>
           <m:t>χ</m:t>
         </m:r>
       </m:oMath>
@@ -1613,13 +1752,13 @@
         <w:t xml:space="preserve"> </w:t>
       </w:r>
       <w:r>
-        <w:t xml:space="preserve">increasing colony size (figure 5). Any</w:t>
-      </w:r>
-      <w:r>
-        <w:t xml:space="preserve"> </w:t>
-      </w:r>
-      <w:r>
-        <w:t xml:space="preserve">interactions of instar age or sex with colony size was not significant.</w:t>
+        <w:t xml:space="preserve">increasing colony size (figure 5).</w:t>
+      </w:r>
+      <w:r>
+        <w:t xml:space="preserve"> </w:t>
+      </w:r>
+      <w:r>
+        <w:t xml:space="preserve">Interactions of instar age or sex with colony size were not significant.</w:t>
       </w:r>
     </w:p>
     <w:p>
@@ -1634,6 +1773,7 @@
       </w:r>
       <m:oMath>
         <m:r>
+          <m:rPr/>
           <m:t>χ</m:t>
         </m:r>
       </m:oMath>
@@ -1672,6 +1812,7 @@
       </w:r>
       <m:oMath>
         <m:r>
+          <m:rPr/>
           <m:t>χ</m:t>
         </m:r>
       </m:oMath>
@@ -1703,7 +1844,7 @@
         <w:t xml:space="preserve"> </w:t>
       </w:r>
       <w:r>
-        <w:t xml:space="preserve">*** ,</w:t>
+        <w:t xml:space="preserve">***</w:t>
       </w:r>
       <w:r>
         <w:t xml:space="preserve"> </w:t>
@@ -1778,7 +1919,7 @@
               <a:graphicData uri="http://schemas.openxmlformats.org/drawingml/2006/picture">
                 <pic:pic>
                   <pic:nvPicPr>
-                    <pic:cNvPr descr="G:\EclipseNeonWorkspace\R_Code\ruthubc\EcuRCode\WeightVsNestSize\PaperCode\Statistics_Output\0_NestSizeResultsInstarSex_files/figure-docx/ConditionVarianceInstarGridGraph-1.png" id="0" name="Picture"/>
+                    <pic:cNvPr descr="C:\Work\EclipseNeonWorkspace\ruthubc\EcuRCode\WeightVsNestSize\PaperCode\Statistics_Output\0_NestSizeResultsInstarSex_files/figure-docx/ConditionVarianceInstarGridGraph-1.png" id="0" name="Picture"/>
                     <pic:cNvPicPr>
                       <a:picLocks noChangeArrowheads="1" noChangeAspect="1"/>
                     </pic:cNvPicPr>
@@ -1823,19 +1964,43 @@
         <w:rPr>
           <w:i/>
         </w:rPr>
-        <w:t xml:space="preserve">Figure : Within-colony condition variance against colony size with the generalized linear model superimposed.</w:t>
-      </w:r>
-      <w:r>
-        <w:rPr>
-          <w:i/>
-        </w:rPr>
-        <w:t xml:space="preserve"> </w:t>
-      </w:r>
-      <w:r>
-        <w:rPr>
-          <w:i/>
-        </w:rPr>
-        <w:t xml:space="preserve">Colony size was significant (p = 0.007 ** ), but all of the colony size interactions were not.</w:t>
+        <w:t xml:space="preserve">Figure : Within-colony condition variance against colony size with the results of the generalized linear model</w:t>
+      </w:r>
+      <w:r>
+        <w:rPr>
+          <w:i/>
+        </w:rPr>
+        <w:t xml:space="preserve"> </w:t>
+      </w:r>
+      <w:r>
+        <w:rPr>
+          <w:i/>
+        </w:rPr>
+        <w:t xml:space="preserve">for individual instars superimposed.</w:t>
+      </w:r>
+      <w:r>
+        <w:rPr>
+          <w:i/>
+        </w:rPr>
+        <w:t xml:space="preserve"> </w:t>
+      </w:r>
+      <w:r>
+        <w:rPr>
+          <w:i/>
+        </w:rPr>
+        <w:t xml:space="preserve">Colony size had a significant effect on condition variance</w:t>
+      </w:r>
+      <w:r>
+        <w:rPr>
+          <w:i/>
+        </w:rPr>
+        <w:t xml:space="preserve"> </w:t>
+      </w:r>
+      <w:r>
+        <w:rPr>
+          <w:i/>
+        </w:rPr>
+        <w:t xml:space="preserve">(p = 0.007 ** ).</w:t>
       </w:r>
     </w:p>
     <w:p>
@@ -1845,14 +2010,14 @@
       <w:r>
         <w:drawing>
           <wp:inline>
-            <wp:extent cx="4587290" cy="3211103"/>
+            <wp:extent cx="5334000" cy="3810000"/>
             <wp:effectExtent b="0" l="0" r="0" t="0"/>
             <wp:docPr descr="" id="1" name="Picture"/>
             <a:graphic>
               <a:graphicData uri="http://schemas.openxmlformats.org/drawingml/2006/picture">
                 <pic:pic>
                   <pic:nvPicPr>
-                    <pic:cNvPr descr="G:\EclipseNeonWorkspace\R_Code\ruthubc\EcuRCode\WeightVsNestSize\PaperCode\Statistics_Output\0_NestSizeResultsInstarSex_files/figure-docx/instarCondVarianceGraph-1.png" id="0" name="Picture"/>
+                    <pic:cNvPr descr="C:\Work\EclipseNeonWorkspace\ruthubc\EcuRCode\WeightVsNestSize\PaperCode\Statistics_Output\0_NestSizeResultsInstarSex_files/figure-docx/instarCondVarianceGraph-1.png" id="0" name="Picture"/>
                     <pic:cNvPicPr>
                       <a:picLocks noChangeArrowheads="1" noChangeAspect="1"/>
                     </pic:cNvPicPr>
@@ -1866,7 +2031,7 @@
                   <pic:spPr bwMode="auto">
                     <a:xfrm>
                       <a:off x="0" y="0"/>
-                      <a:ext cx="4587290" cy="3211103"/>
+                      <a:ext cx="5334000" cy="3810000"/>
                     </a:xfrm>
                     <a:prstGeom prst="rect">
                       <a:avLst/>
@@ -1897,7 +2062,7 @@
         <w:rPr>
           <w:i/>
         </w:rPr>
-        <w:t xml:space="preserve">Figure :Within-colony condition variance by instar age and sex. Overlaid</w:t>
+        <w:t xml:space="preserve">Figure :Within-colony condition variance as a function of instar age and sex. Overlaid</w:t>
       </w:r>
       <w:r>
         <w:rPr>
@@ -1927,19 +2092,14 @@
         <w:pStyle w:val="FirstParagraph"/>
       </w:pPr>
       <w:r>
-        <w:t xml:space="preserve">Adult female leg length was larger in propagules compared to adult females from their natal</w:t>
-      </w:r>
-      <w:r>
-        <w:t xml:space="preserve"> </w:t>
-      </w:r>
-      <w:r>
-        <w:t xml:space="preserve">colonies (lmer;</w:t>
+        <w:t xml:space="preserve">Adult female leg length was larger (lmer;</w:t>
       </w:r>
       <w:r>
         <w:t xml:space="preserve"> </w:t>
       </w:r>
       <m:oMath>
         <m:r>
+          <m:rPr/>
           <m:t>χ</m:t>
         </m:r>
       </m:oMath>
@@ -1970,7 +2130,7 @@
         <w:pStyle w:val="BodyText"/>
       </w:pPr>
       <w:r>
-        <w:t xml:space="preserve">and the individual condition of dispersers was higher</w:t>
+        <w:t xml:space="preserve">and their individual condition greater</w:t>
       </w:r>
       <w:r>
         <w:t xml:space="preserve"> </w:t>
@@ -1983,6 +2143,7 @@
       </w:r>
       <m:oMath>
         <m:r>
+          <m:rPr/>
           <m:t>χ</m:t>
         </m:r>
       </m:oMath>
@@ -2005,13 +2166,19 @@
         <w:t xml:space="preserve"> </w:t>
       </w:r>
       <w:r>
-        <w:t xml:space="preserve">9.45, p = 0.002 ** ,</w:t>
-      </w:r>
-      <w:r>
-        <w:t xml:space="preserve"> </w:t>
-      </w:r>
-      <w:r>
-        <w:t xml:space="preserve">(figure 7)</w:t>
+        <w:t xml:space="preserve">9.45, p = 0.002 ** ),</w:t>
+      </w:r>
+      <w:r>
+        <w:t xml:space="preserve"> </w:t>
+      </w:r>
+      <w:r>
+        <w:t xml:space="preserve">when dispersed in propagules compared to</w:t>
+      </w:r>
+      <w:r>
+        <w:t xml:space="preserve"> </w:t>
+      </w:r>
+      <w:r>
+        <w:t xml:space="preserve">adult females in their natal colonies (figure 7).</w:t>
       </w:r>
     </w:p>
     <w:p>
@@ -2028,7 +2195,7 @@
               <a:graphicData uri="http://schemas.openxmlformats.org/drawingml/2006/picture">
                 <pic:pic>
                   <pic:nvPicPr>
-                    <pic:cNvPr descr="G:\EclipseNeonWorkspace\R_Code\ruthubc\EcuRCode\WeightVsNestSize\PaperCode\Statistics_Output\0_NestSizeResultsInstarSex_files/figure-docx/SingleGraphs-1.png" id="0" name="Picture"/>
+                    <pic:cNvPr descr="C:\Work\EclipseNeonWorkspace\ruthubc\EcuRCode\WeightVsNestSize\PaperCode\Statistics_Output\0_NestSizeResultsInstarSex_files/figure-docx/SingleGraphs-1.png" id="0" name="Picture"/>
                     <pic:cNvPicPr>
                       <a:picLocks noChangeArrowheads="1" noChangeAspect="1"/>
                     </pic:cNvPicPr>
@@ -2073,19 +2240,31 @@
         <w:rPr>
           <w:i/>
         </w:rPr>
-        <w:t xml:space="preserve">Figure: Condition and leg length of adult females in propagues compared to</w:t>
-      </w:r>
-      <w:r>
-        <w:rPr>
-          <w:i/>
-        </w:rPr>
-        <w:t xml:space="preserve"> </w:t>
-      </w:r>
-      <w:r>
-        <w:rPr>
-          <w:i/>
-        </w:rPr>
-        <w:t xml:space="preserve">adult females in their natal colony. Both were significant, n source colonies</w:t>
+        <w:t xml:space="preserve">Figure: Leg length and individual condition of adult females in propagules compared to</w:t>
+      </w:r>
+      <w:r>
+        <w:rPr>
+          <w:i/>
+        </w:rPr>
+        <w:t xml:space="preserve"> </w:t>
+      </w:r>
+      <w:r>
+        <w:rPr>
+          <w:i/>
+        </w:rPr>
+        <w:t xml:space="preserve">adult females in their natal colony following dispersal. There was a significant difference</w:t>
+      </w:r>
+      <w:r>
+        <w:rPr>
+          <w:i/>
+        </w:rPr>
+        <w:t xml:space="preserve"> </w:t>
+      </w:r>
+      <w:r>
+        <w:rPr>
+          <w:i/>
+        </w:rPr>
+        <w:t xml:space="preserve">between the two for both variables (leg lengh: stats, condition: stats), n source colonies</w:t>
       </w:r>
       <w:r>
         <w:rPr>
@@ -2115,19 +2294,19 @@
         <w:pStyle w:val="FirstParagraph"/>
       </w:pPr>
       <w:r>
-        <w:t xml:space="preserve">We found that colonies with single female colonies had a very low survival rate,</w:t>
-      </w:r>
-      <w:r>
-        <w:t xml:space="preserve"> </w:t>
-      </w:r>
-      <w:r>
-        <w:t xml:space="preserve">with there being only around a 15% chance that a single colony would survive</w:t>
-      </w:r>
-      <w:r>
-        <w:t xml:space="preserve"> </w:t>
-      </w:r>
-      <w:r>
-        <w:t xml:space="preserve">to 50 days after establishment (figure 8).</w:t>
+        <w:t xml:space="preserve">We found that propagules established by single females had a very low survival rate,</w:t>
+      </w:r>
+      <w:r>
+        <w:t xml:space="preserve"> </w:t>
+      </w:r>
+      <w:r>
+        <w:t xml:space="preserve">with a mid-life of xx days and only a ~15% surviving to 50 days after establishment</w:t>
+      </w:r>
+      <w:r>
+        <w:br w:type="textWrapping"/>
+      </w:r>
+      <w:r>
+        <w:t xml:space="preserve">(figure 8).</w:t>
       </w:r>
     </w:p>
     <w:p>
@@ -2144,7 +2323,7 @@
               <a:graphicData uri="http://schemas.openxmlformats.org/drawingml/2006/picture">
                 <pic:pic>
                   <pic:nvPicPr>
-                    <pic:cNvPr descr="G:\EclipseNeonWorkspace\R_Code\ruthubc\EcuRCode\WeightVsNestSize\PaperCode\Statistics_Output\0_NestSizeResultsInstarSex_files/figure-docx/PropaguleSurvivalGraph-1.png" id="0" name="Picture"/>
+                    <pic:cNvPr descr="C:\Work\EclipseNeonWorkspace\ruthubc\EcuRCode\WeightVsNestSize\PaperCode\Statistics_Output\0_NestSizeResultsInstarSex_files/figure-docx/PropaguleSurvivalGraph-1.png" id="0" name="Picture"/>
                     <pic:cNvPicPr>
                       <a:picLocks noChangeArrowheads="1" noChangeAspect="1"/>
                     </pic:cNvPicPr>
@@ -2234,19 +2413,19 @@
         <w:rPr>
           <w:i/>
         </w:rPr>
-        <w:t xml:space="preserve">Table 2: The full models used for each test. Varibles printed as (1|*****)</w:t>
-      </w:r>
-      <w:r>
-        <w:rPr>
-          <w:i/>
-        </w:rPr>
-        <w:t xml:space="preserve"> </w:t>
-      </w:r>
-      <w:r>
-        <w:rPr>
-          <w:i/>
-        </w:rPr>
-        <w:t xml:space="preserve">indicate random factors.</w:t>
+        <w:t xml:space="preserve">Table 1: The full models used for each test. Varibles printed as (1|*****)</w:t>
+      </w:r>
+      <w:r>
+        <w:rPr>
+          <w:i/>
+        </w:rPr>
+        <w:t xml:space="preserve"> </w:t>
+      </w:r>
+      <w:r>
+        <w:rPr>
+          <w:i/>
+        </w:rPr>
+        <w:t xml:space="preserve">indicate random factors. Colony represents the colony from which each individual spider was collected.</w:t>
       </w:r>
     </w:p>
     <w:tbl>
@@ -2539,7 +2718,7 @@
     </w:lvl>
   </w:abstractNum>
   <w:abstractNum w:abstractNumId="990">
-    <w:nsid w:val="196d9669"/>
+    <w:nsid w:val="c0595e4f"/>
     <w:multiLevelType w:val="multilevel"/>
     <w:lvl w:ilvl="0">
       <w:numFmt w:val="bullet"/>
@@ -2620,7 +2799,7 @@
     </w:lvl>
   </w:abstractNum>
   <w:abstractNum w:abstractNumId="99331">
-    <w:nsid w:val="154865c3"/>
+    <w:nsid w:val="f2064ba5"/>
     <w:multiLevelType w:val="multilevel"/>
     <w:lvl w:ilvl="0">
       <w:start w:val="1"/>
@@ -2708,7 +2887,7 @@
     </w:lvl>
   </w:abstractNum>
   <w:abstractNum w:abstractNumId="99332">
-    <w:nsid w:val="64a9dbb3"/>
+    <w:nsid w:val="655fe65b"/>
     <w:multiLevelType w:val="multilevel"/>
     <w:lvl w:ilvl="0">
       <w:start w:val="2"/>
@@ -2796,7 +2975,7 @@
     </w:lvl>
   </w:abstractNum>
   <w:abstractNum w:abstractNumId="99333">
-    <w:nsid w:val="514acabb"/>
+    <w:nsid w:val="42b641ba"/>
     <w:multiLevelType w:val="multilevel"/>
     <w:lvl w:ilvl="0">
       <w:start w:val="3"/>
@@ -2884,7 +3063,7 @@
     </w:lvl>
   </w:abstractNum>
   <w:abstractNum w:abstractNumId="99334">
-    <w:nsid w:val="e5b85cd9"/>
+    <w:nsid w:val="e47195f9"/>
     <w:multiLevelType w:val="multilevel"/>
     <w:lvl w:ilvl="0">
       <w:start w:val="4"/>
@@ -2972,7 +3151,7 @@
     </w:lvl>
   </w:abstractNum>
   <w:abstractNum w:abstractNumId="99335">
-    <w:nsid w:val="b6f2d1d7"/>
+    <w:nsid w:val="d752026f"/>
     <w:multiLevelType w:val="multilevel"/>
     <w:lvl w:ilvl="0">
       <w:start w:val="5"/>
@@ -3060,7 +3239,7 @@
     </w:lvl>
   </w:abstractNum>
   <w:abstractNum w:abstractNumId="99336">
-    <w:nsid w:val="e1353b45"/>
+    <w:nsid w:val="178144b6"/>
     <w:multiLevelType w:val="multilevel"/>
     <w:lvl w:ilvl="0">
       <w:start w:val="6"/>
@@ -3148,7 +3327,7 @@
     </w:lvl>
   </w:abstractNum>
   <w:abstractNum w:abstractNumId="99337">
-    <w:nsid w:val="1d6e4517"/>
+    <w:nsid w:val="ecb124bd"/>
     <w:multiLevelType w:val="multilevel"/>
     <w:lvl w:ilvl="0">
       <w:start w:val="7"/>
@@ -3236,7 +3415,7 @@
     </w:lvl>
   </w:abstractNum>
   <w:abstractNum w:abstractNumId="99338">
-    <w:nsid w:val="b62f1025"/>
+    <w:nsid w:val="bc07f7ca"/>
     <w:multiLevelType w:val="multilevel"/>
     <w:lvl w:ilvl="0">
       <w:start w:val="8"/>

</xml_diff>

<commit_message>
removing graphs nest size results
</commit_message>
<xml_diff>
--- a/EcuRCode/WeightVsNestSize/PaperCode/Statistics_Output/0_NestSizeResultsInstarSex.docx
+++ b/EcuRCode/WeightVsNestSize/PaperCode/Statistics_Output/0_NestSizeResultsInstarSex.docx
@@ -77,13 +77,13 @@
         <w:pStyle w:val="Date"/>
       </w:pPr>
       <w:r>
-        <w:t xml:space="preserve">19</w:t>
-      </w:r>
-      <w:r>
-        <w:t xml:space="preserve"> </w:t>
-      </w:r>
-      <w:r>
-        <w:t xml:space="preserve">January,</w:t>
+        <w:t xml:space="preserve">13</w:t>
+      </w:r>
+      <w:r>
+        <w:t xml:space="preserve"> </w:t>
+      </w:r>
+      <w:r>
+        <w:t xml:space="preserve">April,</w:t>
       </w:r>
       <w:r>
         <w:t xml:space="preserve"> </w:t>
@@ -94,293 +94,24 @@
     </w:p>
     <w:p>
       <w:pPr>
+        <w:pStyle w:val="FirstParagraph"/>
+      </w:pPr>
+      <w:r>
+        <w:t xml:space="preserve">Remember Note: If line on graph is blue R could not plot the lmer, plotting a</w:t>
+      </w:r>
+      <w:r>
+        <w:t xml:space="preserve"> </w:t>
+      </w:r>
+      <w:r>
+        <w:t xml:space="preserve">simple lm instead[1]</w:t>
+      </w:r>
+    </w:p>
+    <w:p>
+      <w:pPr>
         <w:pStyle w:val="Heading2"/>
       </w:pPr>
-      <w:bookmarkStart w:id="21" w:name="count-of-number-of-spiders"/>
+      <w:bookmarkStart w:id="21" w:name="leg-length-against-colony-size"/>
       <w:bookmarkEnd w:id="21"/>
-      <w:r>
-        <w:t xml:space="preserve">Count of number of spiders</w:t>
-      </w:r>
-    </w:p>
-    <w:tbl>
-      <w:tblPr>
-        <w:tblStyle w:val="TableNormal"/>
-        <w:tblW w:type="pct" w:w="3263.8888888888882"/>
-        <w:tblLook w:firstRow="1"/>
-      </w:tblPr>
-      <w:tblGrid>
-        <w:gridCol w:w="880"/>
-        <w:gridCol w:w="770"/>
-        <w:gridCol w:w="770"/>
-        <w:gridCol w:w="770"/>
-        <w:gridCol w:w="990"/>
-        <w:gridCol w:w="990"/>
-      </w:tblGrid>
-      <w:tr>
-        <w:trPr>
-          <w:cnfStyle w:firstRow="1"/>
-        </w:trPr>
-        <w:tc>
-          <w:tcPr>
-            <w:tcBorders>
-              <w:bottom w:val="single"/>
-            </w:tcBorders>
-            <w:vAlign w:val="bottom"/>
-          </w:tcPr>
-          <w:p>
-            <w:pPr>
-              <w:pStyle w:val="Compact"/>
-              <w:jc w:val="center"/>
-            </w:pPr>
-            <w:r>
-              <w:t xml:space="preserve">Adult</w:t>
-            </w:r>
-          </w:p>
-        </w:tc>
-        <w:tc>
-          <w:tcPr>
-            <w:tcBorders>
-              <w:bottom w:val="single"/>
-            </w:tcBorders>
-            <w:vAlign w:val="bottom"/>
-          </w:tcPr>
-          <w:p>
-            <w:pPr>
-              <w:pStyle w:val="Compact"/>
-              <w:jc w:val="center"/>
-            </w:pPr>
-            <w:r>
-              <w:t xml:space="preserve">Sub2</w:t>
-            </w:r>
-          </w:p>
-        </w:tc>
-        <w:tc>
-          <w:tcPr>
-            <w:tcBorders>
-              <w:bottom w:val="single"/>
-            </w:tcBorders>
-            <w:vAlign w:val="bottom"/>
-          </w:tcPr>
-          <w:p>
-            <w:pPr>
-              <w:pStyle w:val="Compact"/>
-              <w:jc w:val="center"/>
-            </w:pPr>
-            <w:r>
-              <w:t xml:space="preserve">Sub1</w:t>
-            </w:r>
-          </w:p>
-        </w:tc>
-        <w:tc>
-          <w:tcPr>
-            <w:tcBorders>
-              <w:bottom w:val="single"/>
-            </w:tcBorders>
-            <w:vAlign w:val="bottom"/>
-          </w:tcPr>
-          <w:p>
-            <w:pPr>
-              <w:pStyle w:val="Compact"/>
-              <w:jc w:val="center"/>
-            </w:pPr>
-            <w:r>
-              <w:t xml:space="preserve">Juv4</w:t>
-            </w:r>
-          </w:p>
-        </w:tc>
-        <w:tc>
-          <w:tcPr>
-            <w:tcBorders>
-              <w:bottom w:val="single"/>
-            </w:tcBorders>
-            <w:vAlign w:val="bottom"/>
-          </w:tcPr>
-          <w:p>
-            <w:pPr>
-              <w:pStyle w:val="Compact"/>
-              <w:jc w:val="center"/>
-            </w:pPr>
-            <w:r>
-              <w:t xml:space="preserve">AdMale</w:t>
-            </w:r>
-          </w:p>
-        </w:tc>
-        <w:tc>
-          <w:tcPr>
-            <w:tcBorders>
-              <w:bottom w:val="single"/>
-            </w:tcBorders>
-            <w:vAlign w:val="bottom"/>
-          </w:tcPr>
-          <w:p>
-            <w:pPr>
-              <w:pStyle w:val="Compact"/>
-              <w:jc w:val="center"/>
-            </w:pPr>
-            <w:r>
-              <w:t xml:space="preserve">SubMale</w:t>
-            </w:r>
-          </w:p>
-        </w:tc>
-      </w:tr>
-      <w:tr>
-        <w:tc>
-          <w:p>
-            <w:pPr>
-              <w:pStyle w:val="Compact"/>
-              <w:jc w:val="center"/>
-            </w:pPr>
-            <w:r>
-              <w:t xml:space="preserve">401</w:t>
-            </w:r>
-          </w:p>
-        </w:tc>
-        <w:tc>
-          <w:p>
-            <w:pPr>
-              <w:pStyle w:val="Compact"/>
-              <w:jc w:val="center"/>
-            </w:pPr>
-            <w:r>
-              <w:t xml:space="preserve">250</w:t>
-            </w:r>
-          </w:p>
-        </w:tc>
-        <w:tc>
-          <w:p>
-            <w:pPr>
-              <w:pStyle w:val="Compact"/>
-              <w:jc w:val="center"/>
-            </w:pPr>
-            <w:r>
-              <w:t xml:space="preserve">284</w:t>
-            </w:r>
-          </w:p>
-        </w:tc>
-        <w:tc>
-          <w:p>
-            <w:pPr>
-              <w:pStyle w:val="Compact"/>
-              <w:jc w:val="center"/>
-            </w:pPr>
-            <w:r>
-              <w:t xml:space="preserve">233</w:t>
-            </w:r>
-          </w:p>
-        </w:tc>
-        <w:tc>
-          <w:p>
-            <w:pPr>
-              <w:pStyle w:val="Compact"/>
-              <w:jc w:val="center"/>
-            </w:pPr>
-            <w:r>
-              <w:t xml:space="preserve">106</w:t>
-            </w:r>
-          </w:p>
-        </w:tc>
-        <w:tc>
-          <w:p>
-            <w:pPr>
-              <w:pStyle w:val="Compact"/>
-              <w:jc w:val="center"/>
-            </w:pPr>
-            <w:r>
-              <w:t xml:space="preserve">32</w:t>
-            </w:r>
-          </w:p>
-        </w:tc>
-      </w:tr>
-    </w:tbl>
-    <w:p>
-      <w:pPr>
-        <w:pStyle w:val="BodyText"/>
-      </w:pPr>
-      <w:r>
-        <w:rPr>
-          <w:i/>
-        </w:rPr>
-        <w:t xml:space="preserve">Count of the number of spiders weighed and measured</w:t>
-      </w:r>
-    </w:p>
-    <w:p>
-      <w:pPr>
-        <w:pStyle w:val="Heading2"/>
-      </w:pPr>
-      <w:bookmarkStart w:id="22" w:name="histogram-of-nest-sizes-measured"/>
-      <w:bookmarkEnd w:id="22"/>
-      <w:r>
-        <w:t xml:space="preserve">Histogram of nest sizes measured</w:t>
-      </w:r>
-    </w:p>
-    <w:p>
-      <w:pPr>
-        <w:pStyle w:val="FirstParagraph"/>
-      </w:pPr>
-      <w:r>
-        <w:drawing>
-          <wp:inline>
-            <wp:extent cx="5334000" cy="4364181"/>
-            <wp:effectExtent b="0" l="0" r="0" t="0"/>
-            <wp:docPr descr="" id="1" name="Picture"/>
-            <a:graphic>
-              <a:graphicData uri="http://schemas.openxmlformats.org/drawingml/2006/picture">
-                <pic:pic>
-                  <pic:nvPicPr>
-                    <pic:cNvPr descr="C:\Work\EclipseNeonWorkspace\ruthubc\EcuRCode\WeightVsNestSize\PaperCode\Statistics_Output\0_NestSizeResultsInstarSex_files/figure-docx/NestSizeHistogram-1.png" id="0" name="Picture"/>
-                    <pic:cNvPicPr>
-                      <a:picLocks noChangeArrowheads="1" noChangeAspect="1"/>
-                    </pic:cNvPicPr>
-                  </pic:nvPicPr>
-                  <pic:blipFill>
-                    <a:blip r:embed="rId23"/>
-                    <a:stretch>
-                      <a:fillRect/>
-                    </a:stretch>
-                  </pic:blipFill>
-                  <pic:spPr bwMode="auto">
-                    <a:xfrm>
-                      <a:off x="0" y="0"/>
-                      <a:ext cx="5334000" cy="4364181"/>
-                    </a:xfrm>
-                    <a:prstGeom prst="rect">
-                      <a:avLst/>
-                    </a:prstGeom>
-                    <a:noFill/>
-                    <a:ln w="9525">
-                      <a:noFill/>
-                      <a:headEnd/>
-                      <a:tailEnd/>
-                    </a:ln>
-                  </pic:spPr>
-                </pic:pic>
-              </a:graphicData>
-            </a:graphic>
-          </wp:inline>
-        </w:drawing>
-      </w:r>
-    </w:p>
-    <w:p>
-      <w:pPr>
-        <w:pStyle w:val="Compact"/>
-        <w:numPr>
-          <w:numId w:val="1001"/>
-          <w:ilvl w:val="0"/>
-        </w:numPr>
-      </w:pPr>
-      <w:r>
-        <w:rPr>
-          <w:i/>
-        </w:rPr>
-        <w:t xml:space="preserve">Figure :Histogram of the size of colonies investigated</w:t>
-      </w:r>
-    </w:p>
-    <w:p>
-      <w:pPr>
-        <w:pStyle w:val="Heading2"/>
-      </w:pPr>
-      <w:bookmarkStart w:id="24" w:name="leg-length-against-colony-size"/>
-      <w:bookmarkEnd w:id="24"/>
       <w:r>
         <w:t xml:space="preserve">Leg length against colony size</w:t>
       </w:r>
@@ -427,7 +158,6 @@
       </w:r>
       <m:oMath>
         <m:r>
-          <m:rPr/>
           <m:t>χ</m:t>
         </m:r>
       </m:oMath>
@@ -471,7 +201,6 @@
       </w:r>
       <m:oMath>
         <m:r>
-          <m:rPr/>
           <m:t>χ</m:t>
         </m:r>
       </m:oMath>
@@ -527,7 +256,6 @@
       </w:r>
       <m:oMath>
         <m:r>
-          <m:rPr/>
           <m:t>χ</m:t>
         </m:r>
       </m:oMath>
@@ -571,7 +299,6 @@
       </w:r>
       <m:oMath>
         <m:r>
-          <m:rPr/>
           <m:t>χ</m:t>
         </m:r>
       </m:oMath>
@@ -750,7 +477,6 @@
             </w:pPr>
             <m:oMath>
               <m:r>
-                <m:rPr/>
                 <m:t>χ</m:t>
               </m:r>
             </m:oMath>
@@ -1077,18 +803,18 @@
           <wp:inline>
             <wp:extent cx="5334000" cy="3429000"/>
             <wp:effectExtent b="0" l="0" r="0" t="0"/>
-            <wp:docPr descr="" id="1" name="Picture"/>
+            <wp:docPr descr="" title="" id="1" name="Picture"/>
             <a:graphic>
               <a:graphicData uri="http://schemas.openxmlformats.org/drawingml/2006/picture">
                 <pic:pic>
                   <pic:nvPicPr>
-                    <pic:cNvPr descr="C:\Work\EclipseNeonWorkspace\ruthubc\EcuRCode\WeightVsNestSize\PaperCode\Statistics_Output\0_NestSizeResultsInstarSex_files/figure-docx/LegInstarGridGraph-1.png" id="0" name="Picture"/>
+                    <pic:cNvPr descr="C:\Users\Ruth\git\ruthubc\EcuRCode\WeightVsNestSize\PaperCode\Statistics_Output\0_NestSizeResultsInstarSex_files/figure-docx/LegInstarGridGraph-1.png" id="0" name="Picture"/>
                     <pic:cNvPicPr>
                       <a:picLocks noChangeArrowheads="1" noChangeAspect="1"/>
                     </pic:cNvPicPr>
                   </pic:nvPicPr>
                   <pic:blipFill>
-                    <a:blip r:embed="rId25"/>
+                    <a:blip r:embed="rId22"/>
                     <a:stretch>
                       <a:fillRect/>
                     </a:stretch>
@@ -1119,7 +845,7 @@
       <w:pPr>
         <w:pStyle w:val="Compact"/>
         <w:numPr>
-          <w:numId w:val="1002"/>
+          <w:numId w:val="1001"/>
           <w:ilvl w:val="0"/>
         </w:numPr>
       </w:pPr>
@@ -1215,8 +941,8 @@
       <w:pPr>
         <w:pStyle w:val="Heading2"/>
       </w:pPr>
-      <w:bookmarkStart w:id="26" w:name="individual-condition-against-colony-size"/>
-      <w:bookmarkEnd w:id="26"/>
+      <w:bookmarkStart w:id="23" w:name="individual-condition-against-colony-size"/>
+      <w:bookmarkEnd w:id="23"/>
       <w:r>
         <w:t xml:space="preserve">Individual condition against colony size</w:t>
       </w:r>
@@ -1251,7 +977,6 @@
       </w:r>
       <m:oMath>
         <m:r>
-          <m:rPr/>
           <m:t>χ</m:t>
         </m:r>
       </m:oMath>
@@ -1304,7 +1029,6 @@
       </w:r>
       <m:oMath>
         <m:r>
-          <m:rPr/>
           <m:t>χ</m:t>
         </m:r>
       </m:oMath>
@@ -1354,7 +1078,6 @@
       </w:r>
       <m:oMath>
         <m:r>
-          <m:rPr/>
           <m:t>χ</m:t>
         </m:r>
       </m:oMath>
@@ -1415,18 +1138,18 @@
           <wp:inline>
             <wp:extent cx="5334000" cy="3429000"/>
             <wp:effectExtent b="0" l="0" r="0" t="0"/>
-            <wp:docPr descr="" id="1" name="Picture"/>
+            <wp:docPr descr="" title="" id="1" name="Picture"/>
             <a:graphic>
               <a:graphicData uri="http://schemas.openxmlformats.org/drawingml/2006/picture">
                 <pic:pic>
                   <pic:nvPicPr>
-                    <pic:cNvPr descr="C:\Work\EclipseNeonWorkspace\ruthubc\EcuRCode\WeightVsNestSize\PaperCode\Statistics_Output\0_NestSizeResultsInstarSex_files/figure-docx/ConditionInstarGridGraph-1.png" id="0" name="Picture"/>
+                    <pic:cNvPr descr="C:\Users\Ruth\git\ruthubc\EcuRCode\WeightVsNestSize\PaperCode\Statistics_Output\0_NestSizeResultsInstarSex_files/figure-docx/ConditionInstarGridGraph-1.png" id="0" name="Picture"/>
                     <pic:cNvPicPr>
                       <a:picLocks noChangeArrowheads="1" noChangeAspect="1"/>
                     </pic:cNvPicPr>
                   </pic:nvPicPr>
                   <pic:blipFill>
-                    <a:blip r:embed="rId27"/>
+                    <a:blip r:embed="rId24"/>
                     <a:stretch>
                       <a:fillRect/>
                     </a:stretch>
@@ -1457,7 +1180,7 @@
       <w:pPr>
         <w:pStyle w:val="Compact"/>
         <w:numPr>
-          <w:numId w:val="1003"/>
+          <w:numId w:val="1002"/>
           <w:ilvl w:val="0"/>
         </w:numPr>
       </w:pPr>
@@ -1513,7 +1236,282 @@
         <w:rPr>
           <w:i/>
         </w:rPr>
-        <w:t xml:space="preserve">instar sex.</w:t>
+        <w:t xml:space="preserve">instar sex. Gradient increases from juv4 to adult.</w:t>
+      </w:r>
+      <w:r>
+        <w:rPr>
+          <w:i/>
+        </w:rPr>
+        <w:t xml:space="preserve"> </w:t>
+      </w:r>
+    </w:p>
+    <w:p>
+      <w:pPr>
+        <w:pStyle w:val="Heading2"/>
+      </w:pPr>
+      <w:bookmarkStart w:id="25" w:name="within-colony-variance-against-colony-size"/>
+      <w:bookmarkEnd w:id="25"/>
+      <w:r>
+        <w:t xml:space="preserve">Within-colony variance against colony size</w:t>
+      </w:r>
+    </w:p>
+    <w:p>
+      <w:pPr>
+        <w:pStyle w:val="Heading3"/>
+      </w:pPr>
+      <w:bookmarkStart w:id="26" w:name="within-colony-leg-length-variance"/>
+      <w:bookmarkEnd w:id="26"/>
+      <w:r>
+        <w:t xml:space="preserve">Within-colony Leg length variance</w:t>
+      </w:r>
+    </w:p>
+    <w:p>
+      <w:pPr>
+        <w:pStyle w:val="FirstParagraph"/>
+      </w:pPr>
+      <w:r>
+        <w:t xml:space="preserve">There was no significant effect of nest size on within-colony variance in leg length. However, before transformation, the average leg variance was</w:t>
+      </w:r>
+      <w:r>
+        <w:t xml:space="preserve"> </w:t>
+      </w:r>
+      <w:r>
+        <w:t xml:space="preserve">0.09</w:t>
+      </w:r>
+      <w:r>
+        <w:t xml:space="preserve"> </w:t>
+      </w:r>
+      <m:oMath>
+        <m:r>
+          <m:t>±</m:t>
+        </m:r>
+      </m:oMath>
+      <w:r>
+        <w:t xml:space="preserve"> </w:t>
+      </w:r>
+      <w:r>
+        <w:t xml:space="preserve">0.02, which is small given that the range of possible values is between zero and one.</w:t>
+      </w:r>
+    </w:p>
+    <w:p>
+      <w:pPr>
+        <w:pStyle w:val="Heading3"/>
+      </w:pPr>
+      <w:bookmarkStart w:id="27" w:name="within-colony-condition-variance"/>
+      <w:bookmarkEnd w:id="27"/>
+      <w:r>
+        <w:t xml:space="preserve">Within-colony condition variance</w:t>
+      </w:r>
+    </w:p>
+    <w:p>
+      <w:pPr>
+        <w:pStyle w:val="FirstParagraph"/>
+      </w:pPr>
+      <w:r>
+        <w:t xml:space="preserve">The average within-colony condition variance was also small at 0.07</w:t>
+      </w:r>
+      <w:r>
+        <w:t xml:space="preserve"> </w:t>
+      </w:r>
+      <m:oMath>
+        <m:r>
+          <m:t>±</m:t>
+        </m:r>
+      </m:oMath>
+      <w:r>
+        <w:t xml:space="preserve"> </w:t>
+      </w:r>
+      <w:r>
+        <w:t xml:space="preserve">0.02. However, there were</w:t>
+      </w:r>
+      <w:r>
+        <w:t xml:space="preserve"> </w:t>
+      </w:r>
+      <w:r>
+        <w:t xml:space="preserve">significant fixed effects. The model with the lowest AIC included colony size, the two-way interaction instar age by</w:t>
+      </w:r>
+      <w:r>
+        <w:t xml:space="preserve"> </w:t>
+      </w:r>
+      <w:r>
+        <w:t xml:space="preserve">sex and the two-way interaction instar age squared by instar sex</w:t>
+      </w:r>
+      <w:r>
+        <w:t xml:space="preserve"> </w:t>
+      </w:r>
+      <w:r>
+        <w:t xml:space="preserve">(table 1).</w:t>
+      </w:r>
+    </w:p>
+    <w:p>
+      <w:pPr>
+        <w:pStyle w:val="BodyText"/>
+      </w:pPr>
+      <w:r>
+        <w:t xml:space="preserve">Colony size had a significant effect (glmmPQR;</w:t>
+      </w:r>
+      <w:r>
+        <w:t xml:space="preserve"> </w:t>
+      </w:r>
+      <m:oMath>
+        <m:r>
+          <m:t>χ</m:t>
+        </m:r>
+      </m:oMath>
+      <w:r>
+        <w:rPr>
+          <w:vertAlign w:val="superscript"/>
+        </w:rPr>
+        <w:t xml:space="preserve">2</w:t>
+      </w:r>
+      <w:r>
+        <w:rPr>
+          <w:vertAlign w:val="subscript"/>
+        </w:rPr>
+        <w:t xml:space="preserve">1</w:t>
+      </w:r>
+      <w:r>
+        <w:t xml:space="preserve"> </w:t>
+      </w:r>
+      <w:r>
+        <w:t xml:space="preserve">=</w:t>
+      </w:r>
+      <w:r>
+        <w:t xml:space="preserve"> </w:t>
+      </w:r>
+      <w:r>
+        <w:t xml:space="preserve">7.244, p = 0.007</w:t>
+      </w:r>
+      <w:r>
+        <w:t xml:space="preserve"> </w:t>
+      </w:r>
+      <w:r>
+        <w:t xml:space="preserve">** ) as within-colony condition variance decreased with</w:t>
+      </w:r>
+      <w:r>
+        <w:t xml:space="preserve"> </w:t>
+      </w:r>
+      <w:r>
+        <w:t xml:space="preserve">increasing colony size (figure 5).</w:t>
+      </w:r>
+      <w:r>
+        <w:t xml:space="preserve"> </w:t>
+      </w:r>
+      <w:r>
+        <w:t xml:space="preserve">Interactions of instar age or sex with colony size were not significant.</w:t>
+      </w:r>
+    </w:p>
+    <w:p>
+      <w:pPr>
+        <w:pStyle w:val="BodyText"/>
+      </w:pPr>
+      <w:r>
+        <w:t xml:space="preserve">The interaction instar age by sex was significant (glmmPQR;</w:t>
+      </w:r>
+      <w:r>
+        <w:t xml:space="preserve"> </w:t>
+      </w:r>
+      <m:oMath>
+        <m:r>
+          <m:t>χ</m:t>
+        </m:r>
+      </m:oMath>
+      <w:r>
+        <w:rPr>
+          <w:vertAlign w:val="superscript"/>
+        </w:rPr>
+        <w:t xml:space="preserve">2</w:t>
+      </w:r>
+      <w:r>
+        <w:rPr>
+          <w:vertAlign w:val="subscript"/>
+        </w:rPr>
+        <w:t xml:space="preserve">2</w:t>
+      </w:r>
+      <w:r>
+        <w:t xml:space="preserve"> </w:t>
+      </w:r>
+      <w:r>
+        <w:t xml:space="preserve">= 30.525, p</w:t>
+      </w:r>
+      <w:r>
+        <w:t xml:space="preserve"> </w:t>
+      </w:r>
+      <w:r>
+        <w:t xml:space="preserve">&lt; 0.001 *** ), as was instar</w:t>
+      </w:r>
+      <w:r>
+        <w:t xml:space="preserve"> </w:t>
+      </w:r>
+      <w:r>
+        <w:t xml:space="preserve">age squared crossed with sex (glmmPQR;</w:t>
+      </w:r>
+      <w:r>
+        <w:t xml:space="preserve"> </w:t>
+      </w:r>
+      <m:oMath>
+        <m:r>
+          <m:t>χ</m:t>
+        </m:r>
+      </m:oMath>
+      <w:r>
+        <w:rPr>
+          <w:vertAlign w:val="superscript"/>
+        </w:rPr>
+        <w:t xml:space="preserve">2</w:t>
+      </w:r>
+      <w:r>
+        <w:rPr>
+          <w:vertAlign w:val="subscript"/>
+        </w:rPr>
+        <w:t xml:space="preserve">2</w:t>
+      </w:r>
+      <w:r>
+        <w:t xml:space="preserve"> </w:t>
+      </w:r>
+      <w:r>
+        <w:t xml:space="preserve">=</w:t>
+      </w:r>
+      <w:r>
+        <w:t xml:space="preserve"> </w:t>
+      </w:r>
+      <w:r>
+        <w:t xml:space="preserve">25.315, p &lt; 0.001</w:t>
+      </w:r>
+      <w:r>
+        <w:t xml:space="preserve"> </w:t>
+      </w:r>
+      <w:r>
+        <w:t xml:space="preserve">***</w:t>
+      </w:r>
+      <w:r>
+        <w:t xml:space="preserve"> </w:t>
+      </w:r>
+      <w:r>
+        <w:t xml:space="preserve">(figure 5). Within-colony variance</w:t>
+      </w:r>
+      <w:r>
+        <w:t xml:space="preserve"> </w:t>
+      </w:r>
+      <w:r>
+        <w:t xml:space="preserve">in condition peaked at intermediate instar ages and was higher for males</w:t>
+      </w:r>
+      <w:r>
+        <w:t xml:space="preserve"> </w:t>
+      </w:r>
+      <w:r>
+        <w:t xml:space="preserve">(figure 6).</w:t>
+      </w:r>
+    </w:p>
+    <w:p>
+      <w:pPr>
+        <w:pStyle w:val="SourceCode"/>
+      </w:pPr>
+      <w:r>
+        <w:rPr>
+          <w:rStyle w:val="VerbatimChar"/>
+        </w:rPr>
+        <w:t xml:space="preserve">Note: If line on graph is blue R could not plot the lmer, plotting a simple lm instead[1] "glmmpql"</w:t>
       </w:r>
     </w:p>
     <w:p>
@@ -1523,409 +1521,20 @@
       <w:r>
         <w:drawing>
           <wp:inline>
-            <wp:extent cx="5334000" cy="4572000"/>
+            <wp:extent cx="5334000" cy="3429000"/>
             <wp:effectExtent b="0" l="0" r="0" t="0"/>
-            <wp:docPr descr="" id="1" name="Picture"/>
+            <wp:docPr descr="" title="" id="1" name="Picture"/>
             <a:graphic>
               <a:graphicData uri="http://schemas.openxmlformats.org/drawingml/2006/picture">
                 <pic:pic>
                   <pic:nvPicPr>
-                    <pic:cNvPr descr="C:\Work\EclipseNeonWorkspace\ruthubc\EcuRCode\WeightVsNestSize\PaperCode\Statistics_Output\0_NestSizeResultsInstarSex_files/figure-docx/PredictedInstarConditionInteractionGraph-1.png" id="0" name="Picture"/>
+                    <pic:cNvPr descr="C:\Users\Ruth\git\ruthubc\EcuRCode\WeightVsNestSize\PaperCode\Statistics_Output\0_NestSizeResultsInstarSex_files/figure-docx/ConditionVarianceInstarGridGraph-1.png" id="0" name="Picture"/>
                     <pic:cNvPicPr>
                       <a:picLocks noChangeArrowheads="1" noChangeAspect="1"/>
                     </pic:cNvPicPr>
                   </pic:nvPicPr>
                   <pic:blipFill>
                     <a:blip r:embed="rId28"/>
-                    <a:stretch>
-                      <a:fillRect/>
-                    </a:stretch>
-                  </pic:blipFill>
-                  <pic:spPr bwMode="auto">
-                    <a:xfrm>
-                      <a:off x="0" y="0"/>
-                      <a:ext cx="5334000" cy="4572000"/>
-                    </a:xfrm>
-                    <a:prstGeom prst="rect">
-                      <a:avLst/>
-                    </a:prstGeom>
-                    <a:noFill/>
-                    <a:ln w="9525">
-                      <a:noFill/>
-                      <a:headEnd/>
-                      <a:tailEnd/>
-                    </a:ln>
-                  </pic:spPr>
-                </pic:pic>
-              </a:graphicData>
-            </a:graphic>
-          </wp:inline>
-        </w:drawing>
-      </w:r>
-    </w:p>
-    <w:p>
-      <w:pPr>
-        <w:pStyle w:val="Compact"/>
-        <w:numPr>
-          <w:numId w:val="1004"/>
-          <w:ilvl w:val="0"/>
-        </w:numPr>
-      </w:pPr>
-      <w:r>
-        <w:rPr>
-          <w:i/>
-        </w:rPr>
-        <w:t xml:space="preserve">Figure : The predicted slopes per instar of the regression of individual condition against</w:t>
-      </w:r>
-      <w:r>
-        <w:rPr>
-          <w:i/>
-        </w:rPr>
-        <w:t xml:space="preserve"> </w:t>
-      </w:r>
-      <w:r>
-        <w:rPr>
-          <w:i/>
-        </w:rPr>
-        <w:t xml:space="preserve">colony size. As instar age increases, the gradient of the line increases. n = 19</w:t>
-      </w:r>
-      <w:r>
-        <w:rPr>
-          <w:i/>
-        </w:rPr>
-        <w:t xml:space="preserve"> </w:t>
-      </w:r>
-      <w:r>
-        <w:rPr>
-          <w:i/>
-        </w:rPr>
-        <w:t xml:space="preserve">colonies.</w:t>
-      </w:r>
-    </w:p>
-    <w:p>
-      <w:pPr>
-        <w:pStyle w:val="Heading2"/>
-      </w:pPr>
-      <w:bookmarkStart w:id="29" w:name="within-colony-variance-against-colony-size"/>
-      <w:bookmarkEnd w:id="29"/>
-      <w:r>
-        <w:t xml:space="preserve">Within-colony variance against colony size</w:t>
-      </w:r>
-    </w:p>
-    <w:p>
-      <w:pPr>
-        <w:pStyle w:val="Heading3"/>
-      </w:pPr>
-      <w:bookmarkStart w:id="30" w:name="within-colony-leg-length-variance"/>
-      <w:bookmarkEnd w:id="30"/>
-      <w:r>
-        <w:t xml:space="preserve">Within-colony Leg length variance</w:t>
-      </w:r>
-    </w:p>
-    <w:p>
-      <w:pPr>
-        <w:pStyle w:val="FirstParagraph"/>
-      </w:pPr>
-      <w:r>
-        <w:t xml:space="preserve">There was no significant effect of nest size on within-colony variance in leg length. However, before transformation, the average leg variance was</w:t>
-      </w:r>
-      <w:r>
-        <w:t xml:space="preserve"> </w:t>
-      </w:r>
-      <w:r>
-        <w:t xml:space="preserve">0.09</w:t>
-      </w:r>
-      <w:r>
-        <w:t xml:space="preserve"> </w:t>
-      </w:r>
-      <m:oMath>
-        <m:r>
-          <m:rPr/>
-          <m:t>±</m:t>
-        </m:r>
-      </m:oMath>
-      <w:r>
-        <w:t xml:space="preserve"> </w:t>
-      </w:r>
-      <w:r>
-        <w:t xml:space="preserve">0.02, which is small given that the range of possible values is between zero and one.</w:t>
-      </w:r>
-    </w:p>
-    <w:p>
-      <w:pPr>
-        <w:pStyle w:val="Heading3"/>
-      </w:pPr>
-      <w:bookmarkStart w:id="31" w:name="within-colony-condition-variance"/>
-      <w:bookmarkEnd w:id="31"/>
-      <w:r>
-        <w:t xml:space="preserve">Within-colony condition variance</w:t>
-      </w:r>
-    </w:p>
-    <w:p>
-      <w:pPr>
-        <w:pStyle w:val="FirstParagraph"/>
-      </w:pPr>
-      <w:r>
-        <w:t xml:space="preserve">The average within-colony condition variance was also small at 0.07</w:t>
-      </w:r>
-      <w:r>
-        <w:t xml:space="preserve"> </w:t>
-      </w:r>
-      <m:oMath>
-        <m:r>
-          <m:rPr/>
-          <m:t>±</m:t>
-        </m:r>
-      </m:oMath>
-      <w:r>
-        <w:t xml:space="preserve"> </w:t>
-      </w:r>
-      <w:r>
-        <w:t xml:space="preserve">0.02. However, there were</w:t>
-      </w:r>
-      <w:r>
-        <w:t xml:space="preserve"> </w:t>
-      </w:r>
-      <w:r>
-        <w:t xml:space="preserve">significant fixed effects. The model with the lowest AIC included colony size, the two-way interaction instar age by</w:t>
-      </w:r>
-      <w:r>
-        <w:t xml:space="preserve"> </w:t>
-      </w:r>
-      <w:r>
-        <w:t xml:space="preserve">sex and the two-way interaction instar age squared by instar sex</w:t>
-      </w:r>
-      <w:r>
-        <w:t xml:space="preserve"> </w:t>
-      </w:r>
-      <w:r>
-        <w:t xml:space="preserve">(table 1).</w:t>
-      </w:r>
-    </w:p>
-    <w:p>
-      <w:pPr>
-        <w:pStyle w:val="BodyText"/>
-      </w:pPr>
-      <w:r>
-        <w:t xml:space="preserve">Colony size had a significant effect (glmmPQR;</w:t>
-      </w:r>
-      <w:r>
-        <w:t xml:space="preserve"> </w:t>
-      </w:r>
-      <m:oMath>
-        <m:r>
-          <m:rPr/>
-          <m:t>χ</m:t>
-        </m:r>
-      </m:oMath>
-      <w:r>
-        <w:rPr>
-          <w:vertAlign w:val="superscript"/>
-        </w:rPr>
-        <w:t xml:space="preserve">2</w:t>
-      </w:r>
-      <w:r>
-        <w:rPr>
-          <w:vertAlign w:val="subscript"/>
-        </w:rPr>
-        <w:t xml:space="preserve">1</w:t>
-      </w:r>
-      <w:r>
-        <w:t xml:space="preserve"> </w:t>
-      </w:r>
-      <w:r>
-        <w:t xml:space="preserve">=</w:t>
-      </w:r>
-      <w:r>
-        <w:t xml:space="preserve"> </w:t>
-      </w:r>
-      <w:r>
-        <w:t xml:space="preserve">7.244, p = 0.007</w:t>
-      </w:r>
-      <w:r>
-        <w:t xml:space="preserve"> </w:t>
-      </w:r>
-      <w:r>
-        <w:t xml:space="preserve">** ) as within-colony condition variance decreased with</w:t>
-      </w:r>
-      <w:r>
-        <w:t xml:space="preserve"> </w:t>
-      </w:r>
-      <w:r>
-        <w:t xml:space="preserve">increasing colony size (figure 5).</w:t>
-      </w:r>
-      <w:r>
-        <w:t xml:space="preserve"> </w:t>
-      </w:r>
-      <w:r>
-        <w:t xml:space="preserve">Interactions of instar age or sex with colony size were not significant.</w:t>
-      </w:r>
-    </w:p>
-    <w:p>
-      <w:pPr>
-        <w:pStyle w:val="BodyText"/>
-      </w:pPr>
-      <w:r>
-        <w:t xml:space="preserve">The interaction instar age by sex was significant (glmmPQR;</w:t>
-      </w:r>
-      <w:r>
-        <w:t xml:space="preserve"> </w:t>
-      </w:r>
-      <m:oMath>
-        <m:r>
-          <m:rPr/>
-          <m:t>χ</m:t>
-        </m:r>
-      </m:oMath>
-      <w:r>
-        <w:rPr>
-          <w:vertAlign w:val="superscript"/>
-        </w:rPr>
-        <w:t xml:space="preserve">2</w:t>
-      </w:r>
-      <w:r>
-        <w:rPr>
-          <w:vertAlign w:val="subscript"/>
-        </w:rPr>
-        <w:t xml:space="preserve">2</w:t>
-      </w:r>
-      <w:r>
-        <w:t xml:space="preserve"> </w:t>
-      </w:r>
-      <w:r>
-        <w:t xml:space="preserve">= 30.525, p</w:t>
-      </w:r>
-      <w:r>
-        <w:t xml:space="preserve"> </w:t>
-      </w:r>
-      <w:r>
-        <w:t xml:space="preserve">&lt; 0.001 *** ), as was instar</w:t>
-      </w:r>
-      <w:r>
-        <w:t xml:space="preserve"> </w:t>
-      </w:r>
-      <w:r>
-        <w:t xml:space="preserve">age squared crossed with sex (glmmPQR;</w:t>
-      </w:r>
-      <w:r>
-        <w:t xml:space="preserve"> </w:t>
-      </w:r>
-      <m:oMath>
-        <m:r>
-          <m:rPr/>
-          <m:t>χ</m:t>
-        </m:r>
-      </m:oMath>
-      <w:r>
-        <w:rPr>
-          <w:vertAlign w:val="superscript"/>
-        </w:rPr>
-        <w:t xml:space="preserve">2</w:t>
-      </w:r>
-      <w:r>
-        <w:rPr>
-          <w:vertAlign w:val="subscript"/>
-        </w:rPr>
-        <w:t xml:space="preserve">2</w:t>
-      </w:r>
-      <w:r>
-        <w:t xml:space="preserve"> </w:t>
-      </w:r>
-      <w:r>
-        <w:t xml:space="preserve">=</w:t>
-      </w:r>
-      <w:r>
-        <w:t xml:space="preserve"> </w:t>
-      </w:r>
-      <w:r>
-        <w:t xml:space="preserve">25.315, p &lt; 0.001</w:t>
-      </w:r>
-      <w:r>
-        <w:t xml:space="preserve"> </w:t>
-      </w:r>
-      <w:r>
-        <w:t xml:space="preserve">***</w:t>
-      </w:r>
-      <w:r>
-        <w:t xml:space="preserve"> </w:t>
-      </w:r>
-      <w:r>
-        <w:t xml:space="preserve">(figure 5). Within-colony variance</w:t>
-      </w:r>
-      <w:r>
-        <w:t xml:space="preserve"> </w:t>
-      </w:r>
-      <w:r>
-        <w:t xml:space="preserve">in condition peaked at intermediate instar ages and was higher for males</w:t>
-      </w:r>
-      <w:r>
-        <w:t xml:space="preserve"> </w:t>
-      </w:r>
-      <w:r>
-        <w:t xml:space="preserve">(figure 6).</w:t>
-      </w:r>
-    </w:p>
-    <w:p>
-      <w:pPr>
-        <w:pStyle w:val="SourceCode"/>
-      </w:pPr>
-      <w:r>
-        <w:rPr>
-          <w:rStyle w:val="VerbatimChar"/>
-        </w:rPr>
-        <w:t xml:space="preserve">Note: If line on graph is blue R could not plot the lmer, plotting a simple lm instead[1] "glmmpql"</w:t>
-      </w:r>
-    </w:p>
-    <w:p>
-      <w:pPr>
-        <w:pStyle w:val="SourceCode"/>
-      </w:pPr>
-      <w:r>
-        <w:rPr>
-          <w:rStyle w:val="VerbatimChar"/>
-        </w:rPr>
-        <w:t xml:space="preserve">Warning: Removed 1 rows containing missing values (geom_path).</w:t>
-      </w:r>
-      <w:r>
-        <w:br w:type="textWrapping"/>
-      </w:r>
-      <w:r>
-        <w:rPr>
-          <w:rStyle w:val="VerbatimChar"/>
-        </w:rPr>
-        <w:t xml:space="preserve"/>
-      </w:r>
-      <w:r>
-        <w:br w:type="textWrapping"/>
-      </w:r>
-      <w:r>
-        <w:rPr>
-          <w:rStyle w:val="VerbatimChar"/>
-        </w:rPr>
-        <w:t xml:space="preserve">Warning: Removed 1 rows containing missing values (geom_path).</w:t>
-      </w:r>
-    </w:p>
-    <w:p>
-      <w:pPr>
-        <w:pStyle w:val="FirstParagraph"/>
-      </w:pPr>
-      <w:r>
-        <w:drawing>
-          <wp:inline>
-            <wp:extent cx="5334000" cy="3429000"/>
-            <wp:effectExtent b="0" l="0" r="0" t="0"/>
-            <wp:docPr descr="" id="1" name="Picture"/>
-            <a:graphic>
-              <a:graphicData uri="http://schemas.openxmlformats.org/drawingml/2006/picture">
-                <pic:pic>
-                  <pic:nvPicPr>
-                    <pic:cNvPr descr="C:\Work\EclipseNeonWorkspace\ruthubc\EcuRCode\WeightVsNestSize\PaperCode\Statistics_Output\0_NestSizeResultsInstarSex_files/figure-docx/ConditionVarianceInstarGridGraph-1.png" id="0" name="Picture"/>
-                    <pic:cNvPicPr>
-                      <a:picLocks noChangeArrowheads="1" noChangeAspect="1"/>
-                    </pic:cNvPicPr>
-                  </pic:nvPicPr>
-                  <pic:blipFill>
-                    <a:blip r:embed="rId32"/>
                     <a:stretch>
                       <a:fillRect/>
                     </a:stretch>
@@ -1956,7 +1565,7 @@
       <w:pPr>
         <w:pStyle w:val="Compact"/>
         <w:numPr>
-          <w:numId w:val="1005"/>
+          <w:numId w:val="1003"/>
           <w:ilvl w:val="0"/>
         </w:numPr>
       </w:pPr>
@@ -2012,18 +1621,18 @@
           <wp:inline>
             <wp:extent cx="5334000" cy="3810000"/>
             <wp:effectExtent b="0" l="0" r="0" t="0"/>
-            <wp:docPr descr="" id="1" name="Picture"/>
+            <wp:docPr descr="" title="" id="1" name="Picture"/>
             <a:graphic>
               <a:graphicData uri="http://schemas.openxmlformats.org/drawingml/2006/picture">
                 <pic:pic>
                   <pic:nvPicPr>
-                    <pic:cNvPr descr="C:\Work\EclipseNeonWorkspace\ruthubc\EcuRCode\WeightVsNestSize\PaperCode\Statistics_Output\0_NestSizeResultsInstarSex_files/figure-docx/instarCondVarianceGraph-1.png" id="0" name="Picture"/>
+                    <pic:cNvPr descr="C:\Users\Ruth\git\ruthubc\EcuRCode\WeightVsNestSize\PaperCode\Statistics_Output\0_NestSizeResultsInstarSex_files/figure-docx/instarCondVarianceGraph-1.png" id="0" name="Picture"/>
                     <pic:cNvPicPr>
                       <a:picLocks noChangeArrowheads="1" noChangeAspect="1"/>
                     </pic:cNvPicPr>
                   </pic:nvPicPr>
                   <pic:blipFill>
-                    <a:blip r:embed="rId33"/>
+                    <a:blip r:embed="rId29"/>
                     <a:stretch>
                       <a:fillRect/>
                     </a:stretch>
@@ -2054,7 +1663,7 @@
       <w:pPr>
         <w:pStyle w:val="Compact"/>
         <w:numPr>
-          <w:numId w:val="1006"/>
+          <w:numId w:val="1004"/>
           <w:ilvl w:val="0"/>
         </w:numPr>
       </w:pPr>
@@ -2081,8 +1690,8 @@
       <w:pPr>
         <w:pStyle w:val="Heading2"/>
       </w:pPr>
-      <w:bookmarkStart w:id="34" w:name="size-and-condition-of-dispersers-against-philopatric-conspecifics"/>
-      <w:bookmarkEnd w:id="34"/>
+      <w:bookmarkStart w:id="30" w:name="size-and-condition-of-dispersers-against-philopatric-conspecifics"/>
+      <w:bookmarkEnd w:id="30"/>
       <w:r>
         <w:t xml:space="preserve">Size and condition of dispersers against philopatric conspecifics</w:t>
       </w:r>
@@ -2099,7 +1708,6 @@
       </w:r>
       <m:oMath>
         <m:r>
-          <m:rPr/>
           <m:t>χ</m:t>
         </m:r>
       </m:oMath>
@@ -2143,7 +1751,6 @@
       </w:r>
       <m:oMath>
         <m:r>
-          <m:rPr/>
           <m:t>χ</m:t>
         </m:r>
       </m:oMath>
@@ -2190,18 +1797,18 @@
           <wp:inline>
             <wp:extent cx="5334000" cy="2667000"/>
             <wp:effectExtent b="0" l="0" r="0" t="0"/>
-            <wp:docPr descr="" id="1" name="Picture"/>
+            <wp:docPr descr="" title="" id="1" name="Picture"/>
             <a:graphic>
               <a:graphicData uri="http://schemas.openxmlformats.org/drawingml/2006/picture">
                 <pic:pic>
                   <pic:nvPicPr>
-                    <pic:cNvPr descr="C:\Work\EclipseNeonWorkspace\ruthubc\EcuRCode\WeightVsNestSize\PaperCode\Statistics_Output\0_NestSizeResultsInstarSex_files/figure-docx/SingleGraphs-1.png" id="0" name="Picture"/>
+                    <pic:cNvPr descr="C:\Users\Ruth\git\ruthubc\EcuRCode\WeightVsNestSize\PaperCode\Statistics_Output\0_NestSizeResultsInstarSex_files/figure-docx/SingleGraphs-1.png" id="0" name="Picture"/>
                     <pic:cNvPicPr>
                       <a:picLocks noChangeArrowheads="1" noChangeAspect="1"/>
                     </pic:cNvPicPr>
                   </pic:nvPicPr>
                   <pic:blipFill>
-                    <a:blip r:embed="rId35"/>
+                    <a:blip r:embed="rId31"/>
                     <a:stretch>
                       <a:fillRect/>
                     </a:stretch>
@@ -2232,7 +1839,7 @@
       <w:pPr>
         <w:pStyle w:val="Compact"/>
         <w:numPr>
-          <w:numId w:val="1007"/>
+          <w:numId w:val="1005"/>
           <w:ilvl w:val="0"/>
         </w:numPr>
       </w:pPr>
@@ -2283,8 +1890,8 @@
       <w:pPr>
         <w:pStyle w:val="Heading2"/>
       </w:pPr>
-      <w:bookmarkStart w:id="36" w:name="single-female-colony-survival"/>
-      <w:bookmarkEnd w:id="36"/>
+      <w:bookmarkStart w:id="32" w:name="single-female-colony-survival"/>
+      <w:bookmarkEnd w:id="32"/>
       <w:r>
         <w:t xml:space="preserve">Single female colony survival</w:t>
       </w:r>
@@ -2318,18 +1925,18 @@
           <wp:inline>
             <wp:extent cx="4587290" cy="2752374"/>
             <wp:effectExtent b="0" l="0" r="0" t="0"/>
-            <wp:docPr descr="" id="1" name="Picture"/>
+            <wp:docPr descr="" title="" id="1" name="Picture"/>
             <a:graphic>
               <a:graphicData uri="http://schemas.openxmlformats.org/drawingml/2006/picture">
                 <pic:pic>
                   <pic:nvPicPr>
-                    <pic:cNvPr descr="C:\Work\EclipseNeonWorkspace\ruthubc\EcuRCode\WeightVsNestSize\PaperCode\Statistics_Output\0_NestSizeResultsInstarSex_files/figure-docx/PropaguleSurvivalGraph-1.png" id="0" name="Picture"/>
+                    <pic:cNvPr descr="C:\Users\Ruth\git\ruthubc\EcuRCode\WeightVsNestSize\PaperCode\Statistics_Output\0_NestSizeResultsInstarSex_files/figure-docx/PropaguleSurvivalGraph-1.png" id="0" name="Picture"/>
                     <pic:cNvPicPr>
                       <a:picLocks noChangeArrowheads="1" noChangeAspect="1"/>
                     </pic:cNvPicPr>
                   </pic:nvPicPr>
                   <pic:blipFill>
-                    <a:blip r:embed="rId37"/>
+                    <a:blip r:embed="rId33"/>
                     <a:stretch>
                       <a:fillRect/>
                     </a:stretch>
@@ -2360,7 +1967,7 @@
       <w:pPr>
         <w:pStyle w:val="Compact"/>
         <w:numPr>
-          <w:numId w:val="1008"/>
+          <w:numId w:val="1006"/>
           <w:ilvl w:val="0"/>
         </w:numPr>
       </w:pPr>
@@ -2395,221 +2002,6 @@
         <w:t xml:space="preserve">interval.</w:t>
       </w:r>
     </w:p>
-    <w:p>
-      <w:pPr>
-        <w:pStyle w:val="Heading2"/>
-      </w:pPr>
-      <w:bookmarkStart w:id="38" w:name="list-of-full-models-used"/>
-      <w:bookmarkEnd w:id="38"/>
-      <w:r>
-        <w:t xml:space="preserve">List of full models used</w:t>
-      </w:r>
-    </w:p>
-    <w:p>
-      <w:pPr>
-        <w:pStyle w:val="FirstParagraph"/>
-      </w:pPr>
-      <w:r>
-        <w:rPr>
-          <w:i/>
-        </w:rPr>
-        <w:t xml:space="preserve">Table 1: The full models used for each test. Varibles printed as (1|*****)</w:t>
-      </w:r>
-      <w:r>
-        <w:rPr>
-          <w:i/>
-        </w:rPr>
-        <w:t xml:space="preserve"> </w:t>
-      </w:r>
-      <w:r>
-        <w:rPr>
-          <w:i/>
-        </w:rPr>
-        <w:t xml:space="preserve">indicate random factors. Colony represents the colony from which each individual spider was collected.</w:t>
-      </w:r>
-    </w:p>
-    <w:tbl>
-      <w:tblPr>
-        <w:tblStyle w:val="TableNormal"/>
-        <w:tblW w:type="pct" w:w="5000.0"/>
-        <w:tblLook w:firstRow="1"/>
-      </w:tblPr>
-      <w:tblGrid>
-        <w:gridCol w:w="3140"/>
-        <w:gridCol w:w="4779"/>
-      </w:tblGrid>
-      <w:tr>
-        <w:trPr>
-          <w:cnfStyle w:firstRow="1"/>
-        </w:trPr>
-        <w:tc>
-          <w:tcPr>
-            <w:tcBorders>
-              <w:bottom w:val="single"/>
-            </w:tcBorders>
-            <w:vAlign w:val="bottom"/>
-          </w:tcPr>
-          <w:p>
-            <w:pPr>
-              <w:pStyle w:val="Compact"/>
-              <w:jc w:val="center"/>
-            </w:pPr>
-            <w:r>
-              <w:t xml:space="preserve">Test</w:t>
-            </w:r>
-          </w:p>
-        </w:tc>
-        <w:tc>
-          <w:tcPr>
-            <w:tcBorders>
-              <w:bottom w:val="single"/>
-            </w:tcBorders>
-            <w:vAlign w:val="bottom"/>
-          </w:tcPr>
-          <w:p>
-            <w:pPr>
-              <w:pStyle w:val="Compact"/>
-              <w:jc w:val="center"/>
-            </w:pPr>
-            <w:r>
-              <w:t xml:space="preserve">Full Model</w:t>
-            </w:r>
-          </w:p>
-        </w:tc>
-      </w:tr>
-      <w:tr>
-        <w:tc>
-          <w:p>
-            <w:pPr>
-              <w:pStyle w:val="Compact"/>
-              <w:jc w:val="center"/>
-            </w:pPr>
-            <w:r>
-              <w:t xml:space="preserve">Leg length vs. colony size</w:t>
-            </w:r>
-          </w:p>
-        </w:tc>
-        <w:tc>
-          <w:p>
-            <w:pPr>
-              <w:pStyle w:val="Compact"/>
-              <w:jc w:val="center"/>
-            </w:pPr>
-            <w:r>
-              <w:t xml:space="preserve">log(LegLength)=log(ColonySize) + InstarAge + log(ColonySize):InstarAge</w:t>
-            </w:r>
-            <w:r>
-              <w:t xml:space="preserve"> </w:t>
-            </w:r>
-            <w:r>
-              <w:t xml:space="preserve">+ log(ColonySize):InstarAge:InstarSex + (1|Colony)</w:t>
-            </w:r>
-          </w:p>
-        </w:tc>
-      </w:tr>
-      <w:tr>
-        <w:tc>
-          <w:p>
-            <w:pPr>
-              <w:pStyle w:val="Compact"/>
-              <w:jc w:val="center"/>
-            </w:pPr>
-            <w:r>
-              <w:t xml:space="preserve">Condition vs. colony size</w:t>
-            </w:r>
-          </w:p>
-        </w:tc>
-        <w:tc>
-          <w:p>
-            <w:pPr>
-              <w:pStyle w:val="Compact"/>
-              <w:jc w:val="center"/>
-            </w:pPr>
-            <w:r>
-              <w:t xml:space="preserve">Condition=log(ColonySize) + log(ColonySize):InstarAge + (1|Colony)</w:t>
-            </w:r>
-          </w:p>
-        </w:tc>
-      </w:tr>
-      <w:tr>
-        <w:tc>
-          <w:p>
-            <w:pPr>
-              <w:pStyle w:val="Compact"/>
-              <w:jc w:val="center"/>
-            </w:pPr>
-            <w:r>
-              <w:t xml:space="preserve">Condition Variance vs. colony size</w:t>
-            </w:r>
-          </w:p>
-        </w:tc>
-        <w:tc>
-          <w:p>
-            <w:pPr>
-              <w:pStyle w:val="Compact"/>
-              <w:jc w:val="center"/>
-            </w:pPr>
-            <w:r>
-              <w:t xml:space="preserve">Variance=log(ColonySize) + InstarAge:InstarSex +</w:t>
-            </w:r>
-            <w:r>
-              <w:t xml:space="preserve"> </w:t>
-            </w:r>
-            <w:r>
-              <w:t xml:space="preserve">InstarSex:sqr(InstarAge)</w:t>
-            </w:r>
-          </w:p>
-        </w:tc>
-      </w:tr>
-      <w:tr>
-        <w:tc>
-          <w:p>
-            <w:pPr>
-              <w:pStyle w:val="Compact"/>
-              <w:jc w:val="center"/>
-            </w:pPr>
-            <w:r>
-              <w:t xml:space="preserve">Leg length dispersed female vs. source colony</w:t>
-            </w:r>
-          </w:p>
-        </w:tc>
-        <w:tc>
-          <w:p>
-            <w:pPr>
-              <w:pStyle w:val="Compact"/>
-              <w:jc w:val="center"/>
-            </w:pPr>
-            <w:r>
-              <w:t xml:space="preserve">log(LegLength)=ColonyType + (1|Colony) + (1|SourceColony)</w:t>
-            </w:r>
-          </w:p>
-        </w:tc>
-      </w:tr>
-      <w:tr>
-        <w:tc>
-          <w:p>
-            <w:pPr>
-              <w:pStyle w:val="Compact"/>
-              <w:jc w:val="center"/>
-            </w:pPr>
-            <w:r>
-              <w:t xml:space="preserve">Condition dispersed female vs. source colony</w:t>
-            </w:r>
-          </w:p>
-        </w:tc>
-        <w:tc>
-          <w:p>
-            <w:pPr>
-              <w:pStyle w:val="Compact"/>
-              <w:jc w:val="center"/>
-            </w:pPr>
-            <w:r>
-              <w:t xml:space="preserve">Condition=ColonyType + (1|Colony) + (1|SourceColony)</w:t>
-            </w:r>
-          </w:p>
-        </w:tc>
-      </w:tr>
-    </w:tbl>
     <w:sectPr/>
   </w:body>
 </w:document>
@@ -2718,7 +2110,7 @@
     </w:lvl>
   </w:abstractNum>
   <w:abstractNum w:abstractNumId="990">
-    <w:nsid w:val="c0595e4f"/>
+    <w:nsid w:val="644242df"/>
     <w:multiLevelType w:val="multilevel"/>
     <w:lvl w:ilvl="0">
       <w:numFmt w:val="bullet"/>
@@ -2799,7 +2191,7 @@
     </w:lvl>
   </w:abstractNum>
   <w:abstractNum w:abstractNumId="99331">
-    <w:nsid w:val="f2064ba5"/>
+    <w:nsid w:val="530c4c2e"/>
     <w:multiLevelType w:val="multilevel"/>
     <w:lvl w:ilvl="0">
       <w:start w:val="1"/>
@@ -2887,7 +2279,7 @@
     </w:lvl>
   </w:abstractNum>
   <w:abstractNum w:abstractNumId="99332">
-    <w:nsid w:val="655fe65b"/>
+    <w:nsid w:val="44afe022"/>
     <w:multiLevelType w:val="multilevel"/>
     <w:lvl w:ilvl="0">
       <w:start w:val="2"/>
@@ -2975,7 +2367,7 @@
     </w:lvl>
   </w:abstractNum>
   <w:abstractNum w:abstractNumId="99333">
-    <w:nsid w:val="42b641ba"/>
+    <w:nsid w:val="67c5d4e3"/>
     <w:multiLevelType w:val="multilevel"/>
     <w:lvl w:ilvl="0">
       <w:start w:val="3"/>
@@ -3063,7 +2455,7 @@
     </w:lvl>
   </w:abstractNum>
   <w:abstractNum w:abstractNumId="99334">
-    <w:nsid w:val="e47195f9"/>
+    <w:nsid w:val="f42bb2ed"/>
     <w:multiLevelType w:val="multilevel"/>
     <w:lvl w:ilvl="0">
       <w:start w:val="4"/>
@@ -3151,7 +2543,7 @@
     </w:lvl>
   </w:abstractNum>
   <w:abstractNum w:abstractNumId="99335">
-    <w:nsid w:val="d752026f"/>
+    <w:nsid w:val="d4e2a36c"/>
     <w:multiLevelType w:val="multilevel"/>
     <w:lvl w:ilvl="0">
       <w:start w:val="5"/>
@@ -3239,7 +2631,7 @@
     </w:lvl>
   </w:abstractNum>
   <w:abstractNum w:abstractNumId="99336">
-    <w:nsid w:val="178144b6"/>
+    <w:nsid w:val="5191a7eb"/>
     <w:multiLevelType w:val="multilevel"/>
     <w:lvl w:ilvl="0">
       <w:start w:val="6"/>
@@ -3315,182 +2707,6 @@
     </w:lvl>
     <w:lvl w:ilvl="6">
       <w:start w:val="6"/>
-      <w:numFmt w:val="decimal"/>
-      <w:lvlText w:val="(%7)"/>
-      <w:lvlJc w:val="left"/>
-      <w:pPr>
-        <w:tabs>
-          <w:tab w:val="num" w:pos="4320"/>
-        </w:tabs>
-        <w:ind w:left="4800" w:hanging="480"/>
-      </w:pPr>
-    </w:lvl>
-  </w:abstractNum>
-  <w:abstractNum w:abstractNumId="99337">
-    <w:nsid w:val="ecb124bd"/>
-    <w:multiLevelType w:val="multilevel"/>
-    <w:lvl w:ilvl="0">
-      <w:start w:val="7"/>
-      <w:numFmt w:val="decimal"/>
-      <w:lvlText w:val="(%1)"/>
-      <w:lvlJc w:val="left"/>
-      <w:pPr>
-        <w:tabs>
-          <w:tab w:val="num" w:pos="0"/>
-        </w:tabs>
-        <w:ind w:left="480" w:hanging="480"/>
-      </w:pPr>
-    </w:lvl>
-    <w:lvl w:ilvl="1">
-      <w:start w:val="7"/>
-      <w:numFmt w:val="decimal"/>
-      <w:lvlText w:val="(%2)"/>
-      <w:lvlJc w:val="left"/>
-      <w:pPr>
-        <w:tabs>
-          <w:tab w:val="num" w:pos="720"/>
-        </w:tabs>
-        <w:ind w:left="1200" w:hanging="480"/>
-      </w:pPr>
-    </w:lvl>
-    <w:lvl w:ilvl="2">
-      <w:start w:val="7"/>
-      <w:numFmt w:val="decimal"/>
-      <w:lvlText w:val="(%3)"/>
-      <w:lvlJc w:val="left"/>
-      <w:pPr>
-        <w:tabs>
-          <w:tab w:val="num" w:pos="1440"/>
-        </w:tabs>
-        <w:ind w:left="1920" w:hanging="480"/>
-      </w:pPr>
-    </w:lvl>
-    <w:lvl w:ilvl="3">
-      <w:start w:val="7"/>
-      <w:numFmt w:val="decimal"/>
-      <w:lvlText w:val="(%4)"/>
-      <w:lvlJc w:val="left"/>
-      <w:pPr>
-        <w:tabs>
-          <w:tab w:val="num" w:pos="2160"/>
-        </w:tabs>
-        <w:ind w:left="2640" w:hanging="480"/>
-      </w:pPr>
-    </w:lvl>
-    <w:lvl w:ilvl="4">
-      <w:start w:val="7"/>
-      <w:numFmt w:val="decimal"/>
-      <w:lvlText w:val="(%5)"/>
-      <w:lvlJc w:val="left"/>
-      <w:pPr>
-        <w:tabs>
-          <w:tab w:val="num" w:pos="2880"/>
-        </w:tabs>
-        <w:ind w:left="3360" w:hanging="480"/>
-      </w:pPr>
-    </w:lvl>
-    <w:lvl w:ilvl="5">
-      <w:start w:val="7"/>
-      <w:numFmt w:val="decimal"/>
-      <w:lvlText w:val="(%6)"/>
-      <w:lvlJc w:val="left"/>
-      <w:pPr>
-        <w:tabs>
-          <w:tab w:val="num" w:pos="3600"/>
-        </w:tabs>
-        <w:ind w:left="4080" w:hanging="480"/>
-      </w:pPr>
-    </w:lvl>
-    <w:lvl w:ilvl="6">
-      <w:start w:val="7"/>
-      <w:numFmt w:val="decimal"/>
-      <w:lvlText w:val="(%7)"/>
-      <w:lvlJc w:val="left"/>
-      <w:pPr>
-        <w:tabs>
-          <w:tab w:val="num" w:pos="4320"/>
-        </w:tabs>
-        <w:ind w:left="4800" w:hanging="480"/>
-      </w:pPr>
-    </w:lvl>
-  </w:abstractNum>
-  <w:abstractNum w:abstractNumId="99338">
-    <w:nsid w:val="bc07f7ca"/>
-    <w:multiLevelType w:val="multilevel"/>
-    <w:lvl w:ilvl="0">
-      <w:start w:val="8"/>
-      <w:numFmt w:val="decimal"/>
-      <w:lvlText w:val="(%1)"/>
-      <w:lvlJc w:val="left"/>
-      <w:pPr>
-        <w:tabs>
-          <w:tab w:val="num" w:pos="0"/>
-        </w:tabs>
-        <w:ind w:left="480" w:hanging="480"/>
-      </w:pPr>
-    </w:lvl>
-    <w:lvl w:ilvl="1">
-      <w:start w:val="8"/>
-      <w:numFmt w:val="decimal"/>
-      <w:lvlText w:val="(%2)"/>
-      <w:lvlJc w:val="left"/>
-      <w:pPr>
-        <w:tabs>
-          <w:tab w:val="num" w:pos="720"/>
-        </w:tabs>
-        <w:ind w:left="1200" w:hanging="480"/>
-      </w:pPr>
-    </w:lvl>
-    <w:lvl w:ilvl="2">
-      <w:start w:val="8"/>
-      <w:numFmt w:val="decimal"/>
-      <w:lvlText w:val="(%3)"/>
-      <w:lvlJc w:val="left"/>
-      <w:pPr>
-        <w:tabs>
-          <w:tab w:val="num" w:pos="1440"/>
-        </w:tabs>
-        <w:ind w:left="1920" w:hanging="480"/>
-      </w:pPr>
-    </w:lvl>
-    <w:lvl w:ilvl="3">
-      <w:start w:val="8"/>
-      <w:numFmt w:val="decimal"/>
-      <w:lvlText w:val="(%4)"/>
-      <w:lvlJc w:val="left"/>
-      <w:pPr>
-        <w:tabs>
-          <w:tab w:val="num" w:pos="2160"/>
-        </w:tabs>
-        <w:ind w:left="2640" w:hanging="480"/>
-      </w:pPr>
-    </w:lvl>
-    <w:lvl w:ilvl="4">
-      <w:start w:val="8"/>
-      <w:numFmt w:val="decimal"/>
-      <w:lvlText w:val="(%5)"/>
-      <w:lvlJc w:val="left"/>
-      <w:pPr>
-        <w:tabs>
-          <w:tab w:val="num" w:pos="2880"/>
-        </w:tabs>
-        <w:ind w:left="3360" w:hanging="480"/>
-      </w:pPr>
-    </w:lvl>
-    <w:lvl w:ilvl="5">
-      <w:start w:val="8"/>
-      <w:numFmt w:val="decimal"/>
-      <w:lvlText w:val="(%6)"/>
-      <w:lvlJc w:val="left"/>
-      <w:pPr>
-        <w:tabs>
-          <w:tab w:val="num" w:pos="3600"/>
-        </w:tabs>
-        <w:ind w:left="4080" w:hanging="480"/>
-      </w:pPr>
-    </w:lvl>
-    <w:lvl w:ilvl="6">
-      <w:start w:val="8"/>
       <w:numFmt w:val="decimal"/>
       <w:lvlText w:val="(%7)"/>
       <w:lvlJc w:val="left"/>
@@ -3650,54 +2866,6 @@
     </w:lvlOverride>
     <w:lvlOverride w:ilvl="6">
       <w:startOverride w:val="6"/>
-    </w:lvlOverride>
-  </w:num>
-  <w:num w:numId="1007">
-    <w:abstractNumId w:val="99337"/>
-    <w:lvlOverride w:ilvl="0">
-      <w:startOverride w:val="7"/>
-    </w:lvlOverride>
-    <w:lvlOverride w:ilvl="1">
-      <w:startOverride w:val="7"/>
-    </w:lvlOverride>
-    <w:lvlOverride w:ilvl="2">
-      <w:startOverride w:val="7"/>
-    </w:lvlOverride>
-    <w:lvlOverride w:ilvl="3">
-      <w:startOverride w:val="7"/>
-    </w:lvlOverride>
-    <w:lvlOverride w:ilvl="4">
-      <w:startOverride w:val="7"/>
-    </w:lvlOverride>
-    <w:lvlOverride w:ilvl="5">
-      <w:startOverride w:val="7"/>
-    </w:lvlOverride>
-    <w:lvlOverride w:ilvl="6">
-      <w:startOverride w:val="7"/>
-    </w:lvlOverride>
-  </w:num>
-  <w:num w:numId="1008">
-    <w:abstractNumId w:val="99338"/>
-    <w:lvlOverride w:ilvl="0">
-      <w:startOverride w:val="8"/>
-    </w:lvlOverride>
-    <w:lvlOverride w:ilvl="1">
-      <w:startOverride w:val="8"/>
-    </w:lvlOverride>
-    <w:lvlOverride w:ilvl="2">
-      <w:startOverride w:val="8"/>
-    </w:lvlOverride>
-    <w:lvlOverride w:ilvl="3">
-      <w:startOverride w:val="8"/>
-    </w:lvlOverride>
-    <w:lvlOverride w:ilvl="4">
-      <w:startOverride w:val="8"/>
-    </w:lvlOverride>
-    <w:lvlOverride w:ilvl="5">
-      <w:startOverride w:val="8"/>
-    </w:lvlOverride>
-    <w:lvlOverride w:ilvl="6">
-      <w:startOverride w:val="8"/>
     </w:lvlOverride>
   </w:num>
 </w:numbering>

</xml_diff>